<commit_message>
work on assortativity algorithms
</commit_message>
<xml_diff>
--- a/annotated-bibliography.docx
+++ b/annotated-bibliography.docx
@@ -98,1300 +98,6 @@
     </w:p>
     <w:p>
       <w:pPr>
-        <w:rPr>
-          <w:rFonts w:cstheme="minorHAnsi"/>
-        </w:rPr>
-      </w:pPr>
-      <w:proofErr w:type="spellStart"/>
-      <w:r>
-        <w:rPr>
-          <w:rFonts w:cstheme="minorHAnsi"/>
-        </w:rPr>
-        <w:t>Lancichinetti</w:t>
-      </w:r>
-      <w:proofErr w:type="spellEnd"/>
-      <w:r>
-        <w:rPr>
-          <w:rFonts w:cstheme="minorHAnsi"/>
-        </w:rPr>
-        <w:t xml:space="preserve"> et al. ()</w:t>
-      </w:r>
-    </w:p>
-    <w:p>
-      <w:pPr>
-        <w:rPr>
-          <w:rFonts w:cstheme="minorHAnsi"/>
-        </w:rPr>
-      </w:pPr>
-    </w:p>
-    <w:p>
-      <w:pPr>
-        <w:rPr>
-          <w:rFonts w:cstheme="minorHAnsi"/>
-        </w:rPr>
-      </w:pPr>
-    </w:p>
-    <w:p>
-      <w:pPr>
-        <w:rPr>
-          <w:rFonts w:cstheme="minorHAnsi"/>
-        </w:rPr>
-      </w:pPr>
-    </w:p>
-    <w:p>
-      <w:pPr>
-        <w:rPr>
-          <w:rFonts w:cstheme="minorHAnsi"/>
-        </w:rPr>
-      </w:pPr>
-      <w:r>
-        <w:rPr>
-          <w:rFonts w:cstheme="minorHAnsi"/>
-        </w:rPr>
-        <w:fldChar w:fldCharType="begin"/>
-      </w:r>
-      <w:r>
-        <w:rPr>
-          <w:rFonts w:cstheme="minorHAnsi"/>
-        </w:rPr>
-        <w:instrText xml:space="preserve"> ADDIN PAPERS2_CITATIONS &lt;citation&gt;&lt;priority&gt;1&lt;/priority&gt;&lt;uuid&gt;0FA5CF65-B139-42B0-AB32-3AECB237CBCE&lt;/uuid&gt;&lt;publications&gt;&lt;publication&gt;&lt;subtype&gt;400&lt;/subtype&gt;&lt;publisher&gt;BioMed Central&lt;/publisher&gt;&lt;title&gt;Exploring community structure in biological networks with random graphs&lt;/title&gt;&lt;url&gt;http://bmcbioinformatics.biomedcentral.com/articles/10.1186/1471-2105-15-220&lt;/url&gt;&lt;volume&gt;15&lt;/volume&gt;&lt;publication_date&gt;99201400001200000000200000&lt;/publication_date&gt;&lt;uuid&gt;87B62C12-BBD8-4D7A-82AF-18974B2F6185&lt;/uuid&gt;&lt;type&gt;400&lt;/type&gt;&lt;accepted_date&gt;99201405201200000000222000&lt;/accepted_date&gt;&lt;number&gt;1&lt;/number&gt;&lt;submission_date&gt;99201312181200000000222000&lt;/submission_date&gt;&lt;doi&gt;10.1186/1471-2105-15-220&lt;/doi&gt;&lt;institution&gt;Department of Biology, Georgetown University, 20057 Washington DC, USA. sb753@georgetown.edu.&lt;/institution&gt;&lt;startpage&gt;&lt;/startpage&gt;&lt;bundle&gt;&lt;publication&gt;&lt;title&gt;BMC Bioinformatics&lt;/title&gt;&lt;uuid&gt;6FC36F6B-92BC-4EC0-BC19-CE0B9BC5434F&lt;/uuid&gt;&lt;subtype&gt;-100&lt;/subtype&gt;&lt;publisher&gt;BioMed Central&lt;/publisher&gt;&lt;type&gt;-100&lt;/type&gt;&lt;/publication&gt;&lt;/bundle&gt;&lt;authors&gt;&lt;author&gt;&lt;lastName&gt;Sah&lt;/lastName&gt;&lt;firstName&gt;Pratha&lt;/firstName&gt;&lt;/author&gt;&lt;author&gt;&lt;lastName&gt;Singh&lt;/lastName&gt;&lt;firstName&gt;Lisa&lt;/firstName&gt;&lt;middleNames&gt;O&lt;/middleNames&gt;&lt;/author&gt;&lt;author&gt;&lt;lastName&gt;Clauset&lt;/lastName&gt;&lt;firstName&gt;Aaron&lt;/firstName&gt;&lt;/author&gt;&lt;author&gt;&lt;lastName&gt;Bansal&lt;/lastName&gt;&lt;firstName&gt;Shweta&lt;/firstName&gt;&lt;/author&gt;&lt;/authors&gt;&lt;/publication&gt;&lt;/publications&gt;&lt;cites&gt;&lt;/cites&gt;&lt;/citation&gt;</w:instrText>
-      </w:r>
-      <w:r>
-        <w:rPr>
-          <w:rFonts w:cstheme="minorHAnsi"/>
-        </w:rPr>
-        <w:fldChar w:fldCharType="separate"/>
-      </w:r>
-      <w:r>
-        <w:rPr>
-          <w:rFonts w:cstheme="minorHAnsi"/>
-        </w:rPr>
-        <w:t>(Sah et al. 2014)</w:t>
-      </w:r>
-      <w:r>
-        <w:rPr>
-          <w:rFonts w:cstheme="minorHAnsi"/>
-        </w:rPr>
-        <w:fldChar w:fldCharType="end"/>
-      </w:r>
-      <w:r>
-        <w:rPr>
-          <w:rFonts w:cstheme="minorHAnsi"/>
-        </w:rPr>
-        <w:t>:</w:t>
-      </w:r>
-      <w:r>
-        <w:rPr>
-          <w:rFonts w:cstheme="minorHAnsi"/>
-        </w:rPr>
-        <w:t xml:space="preserve"> Propose a model for generating simple, connected random networks that have a specified degree distribution and level of community structure. They say conveniently that “these networks allow for systematic study of the impact of community structure on the dynamics that may flow on a network”. Perfect. </w:t>
-      </w:r>
-      <w:r>
-        <w:rPr>
-          <w:rFonts w:cstheme="minorHAnsi"/>
-        </w:rPr>
-        <w:t xml:space="preserve">They also compare and contrast </w:t>
-      </w:r>
-      <w:r>
-        <w:rPr>
-          <w:rFonts w:cstheme="minorHAnsi"/>
-        </w:rPr>
-        <w:t xml:space="preserve">previous approaches to generate community-structured networks. Mention Girvan and Newman (2002) which generates community-structure by assigning different probabilities between in and out of community nodes.  They say this has been used a lot but limited ability to have different community sizes or heterogeneous degree distributions. </w:t>
-      </w:r>
-      <w:proofErr w:type="spellStart"/>
-      <w:r>
-        <w:rPr>
-          <w:rFonts w:cstheme="minorHAnsi"/>
-        </w:rPr>
-        <w:t>Lancichinetti</w:t>
-      </w:r>
-      <w:proofErr w:type="spellEnd"/>
-      <w:r>
-        <w:rPr>
-          <w:rFonts w:cstheme="minorHAnsi"/>
-        </w:rPr>
-        <w:t xml:space="preserve"> et al. () seem to have developed something where degrees can be heterogeneous so should take a look at that. Other models have been proposed but </w:t>
-      </w:r>
-      <w:proofErr w:type="spellStart"/>
-      <w:r>
-        <w:rPr>
-          <w:rFonts w:cstheme="minorHAnsi"/>
-        </w:rPr>
-        <w:t>Sah</w:t>
-      </w:r>
-      <w:proofErr w:type="spellEnd"/>
-      <w:r>
-        <w:rPr>
-          <w:rFonts w:cstheme="minorHAnsi"/>
-        </w:rPr>
-        <w:t xml:space="preserve"> et al. (2014) say they make strong assumptions about parameters or that the parameters are not directly related to typical parameters like degree distribution and modularity. They say you can use ERGMs but when you squish a bunch together, some difficulties arise (but don’t say what they are?). Lastly, they explain </w:t>
-      </w:r>
-      <w:r>
-        <w:rPr>
-          <w:rFonts w:cstheme="minorHAnsi"/>
-          <w:i/>
-        </w:rPr>
-        <w:t>stochastic block models</w:t>
-      </w:r>
-      <w:r>
-        <w:rPr>
-          <w:rFonts w:cstheme="minorHAnsi"/>
-        </w:rPr>
-        <w:t xml:space="preserve"> where the probability of each link depends only on the community labels of its endpoints so networks must specify number of communities K, their sizes and the </w:t>
-      </w:r>
-      <m:oMath>
-        <m:d>
-          <m:dPr>
-            <m:ctrlPr>
-              <w:rPr>
-                <w:rFonts w:ascii="Cambria Math" w:hAnsi="Cambria Math" w:cstheme="minorHAnsi"/>
-                <w:i/>
-              </w:rPr>
-            </m:ctrlPr>
-          </m:dPr>
-          <m:e>
-            <m:f>
-              <m:fPr>
-                <m:type m:val="noBar"/>
-                <m:ctrlPr>
-                  <w:rPr>
-                    <w:rFonts w:ascii="Cambria Math" w:hAnsi="Cambria Math" w:cstheme="minorHAnsi"/>
-                    <w:i/>
-                  </w:rPr>
-                </m:ctrlPr>
-              </m:fPr>
-              <m:num>
-                <m:r>
-                  <w:rPr>
-                    <w:rFonts w:ascii="Cambria Math" w:hAnsi="Cambria Math" w:cstheme="minorHAnsi"/>
-                  </w:rPr>
-                  <m:t>K</m:t>
-                </m:r>
-              </m:num>
-              <m:den>
-                <m:r>
-                  <w:rPr>
-                    <w:rFonts w:ascii="Cambria Math" w:hAnsi="Cambria Math" w:cstheme="minorHAnsi"/>
-                  </w:rPr>
-                  <m:t>2</m:t>
-                </m:r>
-              </m:den>
-            </m:f>
-          </m:e>
-        </m:d>
-      </m:oMath>
-      <w:r>
-        <w:rPr>
-          <w:rFonts w:eastAsiaTheme="minorEastAsia" w:cstheme="minorHAnsi"/>
-        </w:rPr>
-        <w:t xml:space="preserve"> group pair probabilities which results in a random graph</w:t>
-      </w:r>
-      <w:r>
-        <w:rPr>
-          <w:rFonts w:cstheme="minorHAnsi"/>
-        </w:rPr>
-        <w:t xml:space="preserve"> with a degree distribution that follows a mixture of Poisson distributions, which can be unrealistic. </w:t>
-      </w:r>
-      <w:r>
-        <w:rPr>
-          <w:rFonts w:cstheme="minorHAnsi"/>
-        </w:rPr>
-        <w:t xml:space="preserve"> They basically say adapting SBMs for different tasks is a promising area of research which is what they do in this paper. </w:t>
-      </w:r>
-    </w:p>
-    <w:p>
-      <w:pPr>
-        <w:rPr>
-          <w:rFonts w:cstheme="minorHAnsi"/>
-        </w:rPr>
-      </w:pPr>
-    </w:p>
-    <w:p>
-      <w:pPr>
-        <w:rPr>
-          <w:rFonts w:eastAsiaTheme="minorEastAsia" w:cstheme="minorHAnsi"/>
-        </w:rPr>
-      </w:pPr>
-      <w:r>
-        <w:rPr>
-          <w:rFonts w:cstheme="minorHAnsi"/>
-        </w:rPr>
-        <w:t>Their model: can be large (</w:t>
-      </w:r>
-      <m:oMath>
-        <m:r>
-          <w:rPr>
-            <w:rFonts w:ascii="Cambria Math" w:hAnsi="Cambria Math" w:cstheme="minorHAnsi"/>
-          </w:rPr>
-          <m:t>&gt;</m:t>
-        </m:r>
-        <m:sSup>
-          <m:sSupPr>
-            <m:ctrlPr>
-              <w:rPr>
-                <w:rFonts w:ascii="Cambria Math" w:hAnsi="Cambria Math" w:cstheme="minorHAnsi"/>
-                <w:i/>
-              </w:rPr>
-            </m:ctrlPr>
-          </m:sSupPr>
-          <m:e>
-            <m:r>
-              <w:rPr>
-                <w:rFonts w:ascii="Cambria Math" w:hAnsi="Cambria Math" w:cstheme="minorHAnsi"/>
-              </w:rPr>
-              <m:t>10</m:t>
-            </m:r>
-          </m:e>
-          <m:sup>
-            <m:r>
-              <w:rPr>
-                <w:rFonts w:ascii="Cambria Math" w:hAnsi="Cambria Math" w:cstheme="minorHAnsi"/>
-              </w:rPr>
-              <m:t>5</m:t>
-            </m:r>
-          </m:sup>
-        </m:sSup>
-      </m:oMath>
-      <w:r>
-        <w:rPr>
-          <w:rFonts w:eastAsiaTheme="minorEastAsia" w:cstheme="minorHAnsi"/>
-        </w:rPr>
-        <w:t xml:space="preserve">). </w:t>
-      </w:r>
-      <w:r>
-        <w:rPr>
-          <w:rFonts w:eastAsiaTheme="minorEastAsia" w:cstheme="minorHAnsi"/>
-        </w:rPr>
-        <w:t xml:space="preserve">They present </w:t>
-      </w:r>
-      <w:r>
-        <w:rPr>
-          <w:rFonts w:eastAsiaTheme="minorEastAsia" w:cstheme="minorHAnsi"/>
-        </w:rPr>
-        <w:t>a nice parameterization of Q, the strength of community structure. Model is parameterized by network size (n), degree distribution (</w:t>
-      </w:r>
-      <m:oMath>
-        <m:sSub>
-          <m:sSubPr>
-            <m:ctrlPr>
-              <w:rPr>
-                <w:rFonts w:ascii="Cambria Math" w:hAnsi="Cambria Math" w:cstheme="minorHAnsi"/>
-                <w:i/>
-              </w:rPr>
-            </m:ctrlPr>
-          </m:sSubPr>
-          <m:e>
-            <m:r>
-              <w:rPr>
-                <w:rFonts w:ascii="Cambria Math" w:hAnsi="Cambria Math" w:cstheme="minorHAnsi"/>
-              </w:rPr>
-              <m:t>p</m:t>
-            </m:r>
-          </m:e>
-          <m:sub>
-            <m:r>
-              <w:rPr>
-                <w:rFonts w:ascii="Cambria Math" w:hAnsi="Cambria Math" w:cstheme="minorHAnsi"/>
-              </w:rPr>
-              <m:t>d</m:t>
-            </m:r>
-          </m:sub>
-        </m:sSub>
-        <m:r>
-          <w:rPr>
-            <w:rFonts w:ascii="Cambria Math" w:hAnsi="Cambria Math" w:cstheme="minorHAnsi"/>
-          </w:rPr>
-          <m:t xml:space="preserve">), </m:t>
-        </m:r>
-      </m:oMath>
-      <w:r>
-        <w:rPr>
-          <w:rFonts w:eastAsiaTheme="minorEastAsia" w:cstheme="minorHAnsi"/>
-        </w:rPr>
-        <w:t xml:space="preserve">expected modularity </w:t>
-      </w:r>
-      <m:oMath>
-        <m:r>
-          <w:rPr>
-            <w:rFonts w:ascii="Cambria Math" w:hAnsi="Cambria Math" w:cstheme="minorHAnsi"/>
-          </w:rPr>
-          <m:t>E[Q])</m:t>
-        </m:r>
-      </m:oMath>
-      <w:r>
-        <w:rPr>
-          <w:rFonts w:eastAsiaTheme="minorEastAsia" w:cstheme="minorHAnsi"/>
-        </w:rPr>
-        <w:t xml:space="preserve">, number of modules </w:t>
-      </w:r>
-      <m:oMath>
-        <m:r>
-          <w:rPr>
-            <w:rFonts w:ascii="Cambria Math" w:eastAsiaTheme="minorEastAsia" w:hAnsi="Cambria Math" w:cstheme="minorHAnsi"/>
-          </w:rPr>
-          <m:t>(K)</m:t>
-        </m:r>
-      </m:oMath>
-      <w:r>
-        <w:rPr>
-          <w:rFonts w:eastAsiaTheme="minorEastAsia" w:cstheme="minorHAnsi"/>
-        </w:rPr>
-        <w:t xml:space="preserve">, module size distribution </w:t>
-      </w:r>
-      <m:oMath>
-        <m:r>
-          <w:rPr>
-            <w:rFonts w:ascii="Cambria Math" w:hAnsi="Cambria Math" w:cstheme="minorHAnsi"/>
-          </w:rPr>
-          <m:t>P(s)</m:t>
-        </m:r>
-      </m:oMath>
-      <w:r>
-        <w:rPr>
-          <w:rFonts w:eastAsiaTheme="minorEastAsia" w:cstheme="minorHAnsi"/>
-        </w:rPr>
-        <w:t xml:space="preserve">, with mean </w:t>
-      </w:r>
-      <m:oMath>
-        <m:acc>
-          <m:accPr>
-            <m:chr m:val="̅"/>
-            <m:ctrlPr>
-              <w:rPr>
-                <w:rFonts w:ascii="Cambria Math" w:hAnsi="Cambria Math" w:cstheme="minorHAnsi"/>
-                <w:i/>
-              </w:rPr>
-            </m:ctrlPr>
-          </m:accPr>
-          <m:e>
-            <m:r>
-              <w:rPr>
-                <w:rFonts w:ascii="Cambria Math" w:hAnsi="Cambria Math" w:cstheme="minorHAnsi"/>
-              </w:rPr>
-              <m:t>s</m:t>
-            </m:r>
-          </m:e>
-        </m:acc>
-        <m:r>
-          <w:rPr>
-            <w:rFonts w:ascii="Cambria Math" w:hAnsi="Cambria Math" w:cstheme="minorHAnsi"/>
-          </w:rPr>
-          <m:t xml:space="preserve">. </m:t>
-        </m:r>
-      </m:oMath>
-      <w:r>
-        <w:rPr>
-          <w:rFonts w:eastAsiaTheme="minorEastAsia" w:cstheme="minorHAnsi"/>
-        </w:rPr>
-        <w:t xml:space="preserve">Algorithm: </w:t>
-      </w:r>
-    </w:p>
-    <w:p>
-      <w:pPr>
-        <w:pStyle w:val="ListParagraph"/>
-        <w:numPr>
-          <w:ilvl w:val="0"/>
-          <w:numId w:val="3"/>
-        </w:numPr>
-        <w:rPr>
-          <w:rFonts w:cstheme="minorHAnsi"/>
-        </w:rPr>
-      </w:pPr>
-      <w:r>
-        <w:rPr>
-          <w:rFonts w:cstheme="minorHAnsi"/>
-        </w:rPr>
-        <w:t>Assign n nodes to K modules based on the size distribution P(s)</w:t>
-      </w:r>
-    </w:p>
-    <w:p>
-      <w:pPr>
-        <w:pStyle w:val="ListParagraph"/>
-        <w:numPr>
-          <w:ilvl w:val="0"/>
-          <w:numId w:val="3"/>
-        </w:numPr>
-        <w:rPr>
-          <w:rFonts w:cstheme="minorHAnsi"/>
-        </w:rPr>
-      </w:pPr>
-      <w:r>
-        <w:rPr>
-          <w:rFonts w:cstheme="minorHAnsi"/>
-        </w:rPr>
-        <w:t xml:space="preserve">Assign degrees, </w:t>
-      </w:r>
-      <m:oMath>
-        <m:r>
-          <w:rPr>
-            <w:rFonts w:ascii="Cambria Math" w:hAnsi="Cambria Math" w:cstheme="minorHAnsi"/>
-          </w:rPr>
-          <m:t>d</m:t>
-        </m:r>
-        <m:d>
-          <m:dPr>
-            <m:ctrlPr>
-              <w:rPr>
-                <w:rFonts w:ascii="Cambria Math" w:hAnsi="Cambria Math" w:cstheme="minorHAnsi"/>
-                <w:i/>
-              </w:rPr>
-            </m:ctrlPr>
-          </m:dPr>
-          <m:e>
-            <m:sSub>
-              <m:sSubPr>
-                <m:ctrlPr>
-                  <w:rPr>
-                    <w:rFonts w:ascii="Cambria Math" w:hAnsi="Cambria Math" w:cstheme="minorHAnsi"/>
-                    <w:i/>
-                  </w:rPr>
-                </m:ctrlPr>
-              </m:sSubPr>
-              <m:e>
-                <m:r>
-                  <w:rPr>
-                    <w:rFonts w:ascii="Cambria Math" w:hAnsi="Cambria Math" w:cstheme="minorHAnsi"/>
-                  </w:rPr>
-                  <m:t>v</m:t>
-                </m:r>
-              </m:e>
-              <m:sub>
-                <m:r>
-                  <w:rPr>
-                    <w:rFonts w:ascii="Cambria Math" w:hAnsi="Cambria Math" w:cstheme="minorHAnsi"/>
-                  </w:rPr>
-                  <m:t>i</m:t>
-                </m:r>
-              </m:sub>
-            </m:sSub>
-          </m:e>
-        </m:d>
-      </m:oMath>
-      <w:r>
-        <w:rPr>
-          <w:rFonts w:eastAsiaTheme="minorEastAsia" w:cstheme="minorHAnsi"/>
-        </w:rPr>
-        <w:t xml:space="preserve"> to each node </w:t>
-      </w:r>
-      <m:oMath>
-        <m:sSub>
-          <m:sSubPr>
-            <m:ctrlPr>
-              <w:rPr>
-                <w:rFonts w:ascii="Cambria Math" w:hAnsi="Cambria Math" w:cstheme="minorHAnsi"/>
-                <w:i/>
-              </w:rPr>
-            </m:ctrlPr>
-          </m:sSubPr>
-          <m:e>
-            <m:r>
-              <w:rPr>
-                <w:rFonts w:ascii="Cambria Math" w:hAnsi="Cambria Math" w:cstheme="minorHAnsi"/>
-              </w:rPr>
-              <m:t>v</m:t>
-            </m:r>
-          </m:e>
-          <m:sub>
-            <m:r>
-              <w:rPr>
-                <w:rFonts w:ascii="Cambria Math" w:hAnsi="Cambria Math" w:cstheme="minorHAnsi"/>
-              </w:rPr>
-              <m:t>i</m:t>
-            </m:r>
-          </m:sub>
-        </m:sSub>
-      </m:oMath>
-      <w:r>
-        <w:rPr>
-          <w:rFonts w:eastAsiaTheme="minorEastAsia" w:cstheme="minorHAnsi"/>
-        </w:rPr>
-        <w:t xml:space="preserve"> based on </w:t>
-      </w:r>
-      <m:oMath>
-        <m:sSub>
-          <m:sSubPr>
-            <m:ctrlPr>
-              <w:rPr>
-                <w:rFonts w:ascii="Cambria Math" w:hAnsi="Cambria Math" w:cstheme="minorHAnsi"/>
-                <w:i/>
-              </w:rPr>
-            </m:ctrlPr>
-          </m:sSubPr>
-          <m:e>
-            <m:r>
-              <w:rPr>
-                <w:rFonts w:ascii="Cambria Math" w:hAnsi="Cambria Math" w:cstheme="minorHAnsi"/>
-              </w:rPr>
-              <m:t>p</m:t>
-            </m:r>
-          </m:e>
-          <m:sub>
-            <m:r>
-              <w:rPr>
-                <w:rFonts w:ascii="Cambria Math" w:hAnsi="Cambria Math" w:cstheme="minorHAnsi"/>
-              </w:rPr>
-              <m:t>d</m:t>
-            </m:r>
-          </m:sub>
-        </m:sSub>
-      </m:oMath>
-      <w:r>
-        <w:rPr>
-          <w:rFonts w:eastAsiaTheme="minorEastAsia" w:cstheme="minorHAnsi"/>
-        </w:rPr>
-        <w:t xml:space="preserve"> and </w:t>
-      </w:r>
-      <m:oMath>
-        <m:acc>
-          <m:accPr>
-            <m:chr m:val="̅"/>
-            <m:ctrlPr>
-              <w:rPr>
-                <w:rFonts w:ascii="Cambria Math" w:hAnsi="Cambria Math" w:cstheme="minorHAnsi"/>
-                <w:i/>
-              </w:rPr>
-            </m:ctrlPr>
-          </m:accPr>
-          <m:e>
-            <m:r>
-              <w:rPr>
-                <w:rFonts w:ascii="Cambria Math" w:hAnsi="Cambria Math" w:cstheme="minorHAnsi"/>
-              </w:rPr>
-              <m:t>d</m:t>
-            </m:r>
-          </m:e>
-        </m:acc>
-      </m:oMath>
-      <w:r>
-        <w:rPr>
-          <w:rFonts w:eastAsiaTheme="minorEastAsia" w:cstheme="minorHAnsi"/>
-        </w:rPr>
-        <w:t xml:space="preserve">. </w:t>
-      </w:r>
-      <w:r>
-        <w:rPr>
-          <w:rFonts w:eastAsiaTheme="minorEastAsia" w:cstheme="minorHAnsi"/>
-        </w:rPr>
-        <w:t>Then, of these neighbors of v, get</w:t>
-      </w:r>
-      <w:r>
-        <w:rPr>
-          <w:rFonts w:eastAsiaTheme="minorEastAsia" w:cstheme="minorHAnsi"/>
-        </w:rPr>
-        <w:t xml:space="preserve"> </w:t>
-      </w:r>
-      <w:r>
-        <w:rPr>
-          <w:rFonts w:eastAsiaTheme="minorEastAsia" w:cstheme="minorHAnsi"/>
-        </w:rPr>
-        <w:t xml:space="preserve"># of within group contacts from same class of distribution as  </w:t>
-      </w:r>
-      <m:oMath>
-        <m:sSub>
-          <m:sSubPr>
-            <m:ctrlPr>
-              <w:rPr>
-                <w:rFonts w:ascii="Cambria Math" w:hAnsi="Cambria Math" w:cstheme="minorHAnsi"/>
-                <w:i/>
-              </w:rPr>
-            </m:ctrlPr>
-          </m:sSubPr>
-          <m:e>
-            <m:r>
-              <w:rPr>
-                <w:rFonts w:ascii="Cambria Math" w:hAnsi="Cambria Math" w:cstheme="minorHAnsi"/>
-              </w:rPr>
-              <m:t>p</m:t>
-            </m:r>
-          </m:e>
-          <m:sub>
-            <m:r>
-              <w:rPr>
-                <w:rFonts w:ascii="Cambria Math" w:hAnsi="Cambria Math" w:cstheme="minorHAnsi"/>
-              </w:rPr>
-              <m:t>d</m:t>
-            </m:r>
-          </m:sub>
-        </m:sSub>
-      </m:oMath>
-      <w:r>
-        <w:rPr>
-          <w:rFonts w:eastAsiaTheme="minorEastAsia" w:cstheme="minorHAnsi"/>
-        </w:rPr>
-        <w:t xml:space="preserve"> but with mean</w:t>
-      </w:r>
-      <w:r>
-        <w:rPr>
-          <w:rFonts w:eastAsiaTheme="minorEastAsia" w:cstheme="minorHAnsi"/>
-        </w:rPr>
-        <w:t xml:space="preserve"> </w:t>
-      </w:r>
-      <m:oMath>
-        <m:acc>
-          <m:accPr>
-            <m:chr m:val="̅"/>
-            <m:ctrlPr>
-              <w:rPr>
-                <w:rFonts w:ascii="Cambria Math" w:hAnsi="Cambria Math" w:cstheme="minorHAnsi"/>
-                <w:i/>
-              </w:rPr>
-            </m:ctrlPr>
-          </m:accPr>
-          <m:e>
-            <m:sSub>
-              <m:sSubPr>
-                <m:ctrlPr>
-                  <w:rPr>
-                    <w:rFonts w:ascii="Cambria Math" w:hAnsi="Cambria Math" w:cstheme="minorHAnsi"/>
-                    <w:i/>
-                  </w:rPr>
-                </m:ctrlPr>
-              </m:sSubPr>
-              <m:e>
-                <m:r>
-                  <w:rPr>
-                    <w:rFonts w:ascii="Cambria Math" w:hAnsi="Cambria Math" w:cstheme="minorHAnsi"/>
-                  </w:rPr>
-                  <m:t>d</m:t>
-                </m:r>
-              </m:e>
-              <m:sub>
-                <m:r>
-                  <w:rPr>
-                    <w:rFonts w:ascii="Cambria Math" w:hAnsi="Cambria Math" w:cstheme="minorHAnsi"/>
-                  </w:rPr>
-                  <m:t>w</m:t>
-                </m:r>
-              </m:sub>
-            </m:sSub>
-          </m:e>
-        </m:acc>
-      </m:oMath>
-      <w:r>
-        <w:rPr>
-          <w:rFonts w:eastAsiaTheme="minorEastAsia" w:cstheme="minorHAnsi"/>
-        </w:rPr>
-        <w:t xml:space="preserve"> </w:t>
-      </w:r>
-      <w:r>
-        <w:rPr>
-          <w:rFonts w:eastAsiaTheme="minorEastAsia" w:cstheme="minorHAnsi"/>
-        </w:rPr>
-        <w:t>instead.</w:t>
-      </w:r>
-    </w:p>
-    <w:p>
-      <w:pPr>
-        <w:pStyle w:val="ListParagraph"/>
-        <w:numPr>
-          <w:ilvl w:val="1"/>
-          <w:numId w:val="3"/>
-        </w:numPr>
-        <w:rPr>
-          <w:rFonts w:eastAsiaTheme="minorEastAsia" w:cstheme="minorHAnsi"/>
-        </w:rPr>
-      </w:pPr>
-      <w:r>
-        <w:rPr>
-          <w:rFonts w:cstheme="minorHAnsi"/>
-        </w:rPr>
-        <w:t xml:space="preserve">Ensure draws follow </w:t>
-      </w:r>
-      <m:oMath>
-        <m:sSub>
-          <m:sSubPr>
-            <m:ctrlPr>
-              <w:rPr>
-                <w:rFonts w:ascii="Cambria Math" w:hAnsi="Cambria Math" w:cstheme="minorHAnsi"/>
-                <w:i/>
-              </w:rPr>
-            </m:ctrlPr>
-          </m:sSubPr>
-          <m:e>
-            <m:r>
-              <w:rPr>
-                <w:rFonts w:ascii="Cambria Math" w:hAnsi="Cambria Math" w:cstheme="minorHAnsi"/>
-              </w:rPr>
-              <m:t>p</m:t>
-            </m:r>
-          </m:e>
-          <m:sub>
-            <m:r>
-              <w:rPr>
-                <w:rFonts w:ascii="Cambria Math" w:hAnsi="Cambria Math" w:cstheme="minorHAnsi"/>
-              </w:rPr>
-              <m:t>d</m:t>
-            </m:r>
-          </m:sub>
-        </m:sSub>
-      </m:oMath>
-      <w:r>
-        <w:rPr>
-          <w:rFonts w:eastAsiaTheme="minorEastAsia" w:cstheme="minorHAnsi"/>
-        </w:rPr>
-        <w:t xml:space="preserve"> with mean </w:t>
-      </w:r>
-      <m:oMath>
-        <m:acc>
-          <m:accPr>
-            <m:chr m:val="̅"/>
-            <m:ctrlPr>
-              <w:rPr>
-                <w:rFonts w:ascii="Cambria Math" w:hAnsi="Cambria Math" w:cstheme="minorHAnsi"/>
-                <w:i/>
-              </w:rPr>
-            </m:ctrlPr>
-          </m:accPr>
-          <m:e>
-            <m:sSub>
-              <m:sSubPr>
-                <m:ctrlPr>
-                  <w:rPr>
-                    <w:rFonts w:ascii="Cambria Math" w:hAnsi="Cambria Math" w:cstheme="minorHAnsi"/>
-                    <w:i/>
-                  </w:rPr>
-                </m:ctrlPr>
-              </m:sSubPr>
-              <m:e>
-                <m:r>
-                  <w:rPr>
-                    <w:rFonts w:ascii="Cambria Math" w:hAnsi="Cambria Math" w:cstheme="minorHAnsi"/>
-                  </w:rPr>
-                  <m:t>d</m:t>
-                </m:r>
-              </m:e>
-              <m:sub>
-                <m:r>
-                  <w:rPr>
-                    <w:rFonts w:ascii="Cambria Math" w:hAnsi="Cambria Math" w:cstheme="minorHAnsi"/>
-                  </w:rPr>
-                  <m:t>w</m:t>
-                </m:r>
-              </m:sub>
-            </m:sSub>
-          </m:e>
-        </m:acc>
-      </m:oMath>
-      <w:r>
-        <w:rPr>
-          <w:rFonts w:eastAsiaTheme="minorEastAsia" w:cstheme="minorHAnsi"/>
-        </w:rPr>
-        <w:t xml:space="preserve"> and verify conditions: </w:t>
-      </w:r>
-    </w:p>
-    <w:p>
-      <w:pPr>
-        <w:pStyle w:val="ListParagraph"/>
-        <w:numPr>
-          <w:ilvl w:val="2"/>
-          <w:numId w:val="3"/>
-        </w:numPr>
-        <w:rPr>
-          <w:rFonts w:eastAsiaTheme="minorEastAsia" w:cstheme="minorHAnsi"/>
-        </w:rPr>
-      </w:pPr>
-      <m:oMath>
-        <m:r>
-          <w:rPr>
-            <w:rFonts w:ascii="Cambria Math" w:hAnsi="Cambria Math" w:cstheme="minorHAnsi"/>
-          </w:rPr>
-          <m:t>d</m:t>
-        </m:r>
-        <m:d>
-          <m:dPr>
-            <m:ctrlPr>
-              <w:rPr>
-                <w:rFonts w:ascii="Cambria Math" w:hAnsi="Cambria Math" w:cstheme="minorHAnsi"/>
-                <w:i/>
-              </w:rPr>
-            </m:ctrlPr>
-          </m:dPr>
-          <m:e>
-            <m:sSub>
-              <m:sSubPr>
-                <m:ctrlPr>
-                  <w:rPr>
-                    <w:rFonts w:ascii="Cambria Math" w:hAnsi="Cambria Math" w:cstheme="minorHAnsi"/>
-                    <w:i/>
-                  </w:rPr>
-                </m:ctrlPr>
-              </m:sSubPr>
-              <m:e>
-                <m:r>
-                  <w:rPr>
-                    <w:rFonts w:ascii="Cambria Math" w:hAnsi="Cambria Math" w:cstheme="minorHAnsi"/>
-                  </w:rPr>
-                  <m:t>v</m:t>
-                </m:r>
-              </m:e>
-              <m:sub>
-                <m:r>
-                  <w:rPr>
-                    <w:rFonts w:ascii="Cambria Math" w:hAnsi="Cambria Math" w:cstheme="minorHAnsi"/>
-                  </w:rPr>
-                  <m:t>i</m:t>
-                </m:r>
-              </m:sub>
-            </m:sSub>
-          </m:e>
-        </m:d>
-        <m:r>
-          <w:rPr>
-            <w:rFonts w:ascii="Cambria Math" w:hAnsi="Cambria Math" w:cstheme="minorHAnsi"/>
-          </w:rPr>
-          <m:t xml:space="preserve">≥ </m:t>
-        </m:r>
-        <m:sSub>
-          <m:sSubPr>
-            <m:ctrlPr>
-              <w:rPr>
-                <w:rFonts w:ascii="Cambria Math" w:hAnsi="Cambria Math" w:cstheme="minorHAnsi"/>
-                <w:i/>
-              </w:rPr>
-            </m:ctrlPr>
-          </m:sSubPr>
-          <m:e>
-            <m:r>
-              <w:rPr>
-                <w:rFonts w:ascii="Cambria Math" w:hAnsi="Cambria Math" w:cstheme="minorHAnsi"/>
-              </w:rPr>
-              <m:t>d</m:t>
-            </m:r>
-          </m:e>
-          <m:sub>
-            <m:r>
-              <w:rPr>
-                <w:rFonts w:ascii="Cambria Math" w:hAnsi="Cambria Math" w:cstheme="minorHAnsi"/>
-              </w:rPr>
-              <m:t>w</m:t>
-            </m:r>
-          </m:sub>
-        </m:sSub>
-        <m:d>
-          <m:dPr>
-            <m:ctrlPr>
-              <w:rPr>
-                <w:rFonts w:ascii="Cambria Math" w:hAnsi="Cambria Math" w:cstheme="minorHAnsi"/>
-                <w:i/>
-              </w:rPr>
-            </m:ctrlPr>
-          </m:dPr>
-          <m:e>
-            <m:sSub>
-              <m:sSubPr>
-                <m:ctrlPr>
-                  <w:rPr>
-                    <w:rFonts w:ascii="Cambria Math" w:hAnsi="Cambria Math" w:cstheme="minorHAnsi"/>
-                    <w:i/>
-                  </w:rPr>
-                </m:ctrlPr>
-              </m:sSubPr>
-              <m:e>
-                <m:r>
-                  <w:rPr>
-                    <w:rFonts w:ascii="Cambria Math" w:hAnsi="Cambria Math" w:cstheme="minorHAnsi"/>
-                  </w:rPr>
-                  <m:t>v</m:t>
-                </m:r>
-              </m:e>
-              <m:sub>
-                <m:r>
-                  <w:rPr>
-                    <w:rFonts w:ascii="Cambria Math" w:hAnsi="Cambria Math" w:cstheme="minorHAnsi"/>
-                  </w:rPr>
-                  <m:t>i</m:t>
-                </m:r>
-              </m:sub>
-            </m:sSub>
-          </m:e>
-        </m:d>
-      </m:oMath>
-      <w:r>
-        <w:rPr>
-          <w:rFonts w:eastAsiaTheme="minorEastAsia" w:cstheme="minorHAnsi"/>
-        </w:rPr>
-        <w:t xml:space="preserve"> for all </w:t>
-      </w:r>
-      <m:oMath>
-        <m:sSub>
-          <m:sSubPr>
-            <m:ctrlPr>
-              <w:rPr>
-                <w:rFonts w:ascii="Cambria Math" w:hAnsi="Cambria Math" w:cstheme="minorHAnsi"/>
-                <w:i/>
-              </w:rPr>
-            </m:ctrlPr>
-          </m:sSubPr>
-          <m:e>
-            <m:r>
-              <w:rPr>
-                <w:rFonts w:ascii="Cambria Math" w:hAnsi="Cambria Math" w:cstheme="minorHAnsi"/>
-              </w:rPr>
-              <m:t>v</m:t>
-            </m:r>
-          </m:e>
-          <m:sub>
-            <m:r>
-              <w:rPr>
-                <w:rFonts w:ascii="Cambria Math" w:hAnsi="Cambria Math" w:cstheme="minorHAnsi"/>
-              </w:rPr>
-              <m:t>i</m:t>
-            </m:r>
-          </m:sub>
-        </m:sSub>
-      </m:oMath>
-    </w:p>
-    <w:p>
-      <w:pPr>
-        <w:pStyle w:val="ListParagraph"/>
-        <w:numPr>
-          <w:ilvl w:val="2"/>
-          <w:numId w:val="3"/>
-        </w:numPr>
-        <w:rPr>
-          <w:rFonts w:eastAsiaTheme="minorEastAsia" w:cstheme="minorHAnsi"/>
-        </w:rPr>
-      </w:pPr>
-      <w:r>
-        <w:rPr>
-          <w:rFonts w:eastAsiaTheme="minorEastAsia" w:cstheme="minorHAnsi"/>
-        </w:rPr>
-        <w:t xml:space="preserve">A realizable within-degree sequence for each module </w:t>
-      </w:r>
-      <m:oMath>
-        <m:sSub>
-          <m:sSubPr>
-            <m:ctrlPr>
-              <w:rPr>
-                <w:rFonts w:ascii="Cambria Math" w:eastAsiaTheme="minorEastAsia" w:hAnsi="Cambria Math" w:cstheme="minorHAnsi"/>
-                <w:i/>
-              </w:rPr>
-            </m:ctrlPr>
-          </m:sSubPr>
-          <m:e>
-            <m:r>
-              <w:rPr>
-                <w:rFonts w:ascii="Cambria Math" w:eastAsiaTheme="minorEastAsia" w:hAnsi="Cambria Math" w:cstheme="minorHAnsi"/>
-              </w:rPr>
-              <m:t>C</m:t>
-            </m:r>
-          </m:e>
-          <m:sub>
-            <m:r>
-              <w:rPr>
-                <w:rFonts w:ascii="Cambria Math" w:eastAsiaTheme="minorEastAsia" w:hAnsi="Cambria Math" w:cstheme="minorHAnsi"/>
-              </w:rPr>
-              <m:t>k</m:t>
-            </m:r>
-          </m:sub>
-        </m:sSub>
-      </m:oMath>
-      <w:r>
-        <w:rPr>
-          <w:rFonts w:eastAsiaTheme="minorEastAsia" w:cstheme="minorHAnsi"/>
-        </w:rPr>
-        <w:t xml:space="preserve"> as defined by Handshake Theorem --- Unclear what this means…. </w:t>
-      </w:r>
-    </w:p>
-    <w:p>
-      <w:pPr>
-        <w:pStyle w:val="ListParagraph"/>
-        <w:numPr>
-          <w:ilvl w:val="1"/>
-          <w:numId w:val="3"/>
-        </w:numPr>
-        <w:rPr>
-          <w:rFonts w:cstheme="minorHAnsi"/>
-        </w:rPr>
-      </w:pPr>
-      <w:r>
-        <w:rPr>
-          <w:rFonts w:cstheme="minorHAnsi"/>
-        </w:rPr>
-        <w:t xml:space="preserve">Generate between group degree: by </w:t>
-      </w:r>
-      <m:oMath>
-        <m:sSub>
-          <m:sSubPr>
-            <m:ctrlPr>
-              <w:rPr>
-                <w:rFonts w:ascii="Cambria Math" w:hAnsi="Cambria Math" w:cstheme="minorHAnsi"/>
-                <w:i/>
-              </w:rPr>
-            </m:ctrlPr>
-          </m:sSubPr>
-          <m:e>
-            <m:r>
-              <w:rPr>
-                <w:rFonts w:ascii="Cambria Math" w:hAnsi="Cambria Math" w:cstheme="minorHAnsi"/>
-              </w:rPr>
-              <m:t>d</m:t>
-            </m:r>
-          </m:e>
-          <m:sub>
-            <m:r>
-              <w:rPr>
-                <w:rFonts w:ascii="Cambria Math" w:hAnsi="Cambria Math" w:cstheme="minorHAnsi"/>
-              </w:rPr>
-              <m:t>b</m:t>
-            </m:r>
-          </m:sub>
-        </m:sSub>
-        <m:d>
-          <m:dPr>
-            <m:ctrlPr>
-              <w:rPr>
-                <w:rFonts w:ascii="Cambria Math" w:hAnsi="Cambria Math" w:cstheme="minorHAnsi"/>
-                <w:i/>
-              </w:rPr>
-            </m:ctrlPr>
-          </m:dPr>
-          <m:e>
-            <m:sSub>
-              <m:sSubPr>
-                <m:ctrlPr>
-                  <w:rPr>
-                    <w:rFonts w:ascii="Cambria Math" w:hAnsi="Cambria Math" w:cstheme="minorHAnsi"/>
-                    <w:i/>
-                  </w:rPr>
-                </m:ctrlPr>
-              </m:sSubPr>
-              <m:e>
-                <m:r>
-                  <w:rPr>
-                    <w:rFonts w:ascii="Cambria Math" w:hAnsi="Cambria Math" w:cstheme="minorHAnsi"/>
-                  </w:rPr>
-                  <m:t>v</m:t>
-                </m:r>
-              </m:e>
-              <m:sub>
-                <m:r>
-                  <w:rPr>
-                    <w:rFonts w:ascii="Cambria Math" w:hAnsi="Cambria Math" w:cstheme="minorHAnsi"/>
-                  </w:rPr>
-                  <m:t>i</m:t>
-                </m:r>
-              </m:sub>
-            </m:sSub>
-          </m:e>
-        </m:d>
-        <m:r>
-          <w:rPr>
-            <w:rFonts w:ascii="Cambria Math" w:hAnsi="Cambria Math" w:cstheme="minorHAnsi"/>
-          </w:rPr>
-          <m:t>=d</m:t>
-        </m:r>
-        <m:d>
-          <m:dPr>
-            <m:ctrlPr>
-              <w:rPr>
-                <w:rFonts w:ascii="Cambria Math" w:hAnsi="Cambria Math" w:cstheme="minorHAnsi"/>
-                <w:i/>
-              </w:rPr>
-            </m:ctrlPr>
-          </m:dPr>
-          <m:e>
-            <m:sSub>
-              <m:sSubPr>
-                <m:ctrlPr>
-                  <w:rPr>
-                    <w:rFonts w:ascii="Cambria Math" w:hAnsi="Cambria Math" w:cstheme="minorHAnsi"/>
-                    <w:i/>
-                  </w:rPr>
-                </m:ctrlPr>
-              </m:sSubPr>
-              <m:e>
-                <m:r>
-                  <w:rPr>
-                    <w:rFonts w:ascii="Cambria Math" w:hAnsi="Cambria Math" w:cstheme="minorHAnsi"/>
-                  </w:rPr>
-                  <m:t>v</m:t>
-                </m:r>
-              </m:e>
-              <m:sub>
-                <m:r>
-                  <w:rPr>
-                    <w:rFonts w:ascii="Cambria Math" w:hAnsi="Cambria Math" w:cstheme="minorHAnsi"/>
-                  </w:rPr>
-                  <m:t>i</m:t>
-                </m:r>
-              </m:sub>
-            </m:sSub>
-          </m:e>
-        </m:d>
-        <m:r>
-          <w:rPr>
-            <w:rFonts w:ascii="Cambria Math" w:hAnsi="Cambria Math" w:cstheme="minorHAnsi"/>
-          </w:rPr>
-          <m:t>-</m:t>
-        </m:r>
-        <m:sSub>
-          <m:sSubPr>
-            <m:ctrlPr>
-              <w:rPr>
-                <w:rFonts w:ascii="Cambria Math" w:hAnsi="Cambria Math" w:cstheme="minorHAnsi"/>
-                <w:i/>
-              </w:rPr>
-            </m:ctrlPr>
-          </m:sSubPr>
-          <m:e>
-            <m:r>
-              <w:rPr>
-                <w:rFonts w:ascii="Cambria Math" w:hAnsi="Cambria Math" w:cstheme="minorHAnsi"/>
-              </w:rPr>
-              <m:t>d</m:t>
-            </m:r>
-          </m:e>
-          <m:sub>
-            <m:r>
-              <w:rPr>
-                <w:rFonts w:ascii="Cambria Math" w:hAnsi="Cambria Math" w:cstheme="minorHAnsi"/>
-              </w:rPr>
-              <m:t>w</m:t>
-            </m:r>
-          </m:sub>
-        </m:sSub>
-        <m:d>
-          <m:dPr>
-            <m:ctrlPr>
-              <w:rPr>
-                <w:rFonts w:ascii="Cambria Math" w:hAnsi="Cambria Math" w:cstheme="minorHAnsi"/>
-                <w:i/>
-              </w:rPr>
-            </m:ctrlPr>
-          </m:dPr>
-          <m:e>
-            <m:sSub>
-              <m:sSubPr>
-                <m:ctrlPr>
-                  <w:rPr>
-                    <w:rFonts w:ascii="Cambria Math" w:hAnsi="Cambria Math" w:cstheme="minorHAnsi"/>
-                    <w:i/>
-                  </w:rPr>
-                </m:ctrlPr>
-              </m:sSubPr>
-              <m:e>
-                <m:r>
-                  <w:rPr>
-                    <w:rFonts w:ascii="Cambria Math" w:hAnsi="Cambria Math" w:cstheme="minorHAnsi"/>
-                  </w:rPr>
-                  <m:t>v</m:t>
-                </m:r>
-              </m:e>
-              <m:sub>
-                <m:r>
-                  <w:rPr>
-                    <w:rFonts w:ascii="Cambria Math" w:hAnsi="Cambria Math" w:cstheme="minorHAnsi"/>
-                  </w:rPr>
-                  <m:t>i</m:t>
-                </m:r>
-              </m:sub>
-            </m:sSub>
-          </m:e>
-        </m:d>
-      </m:oMath>
-      <w:r>
-        <w:rPr>
-          <w:rFonts w:eastAsiaTheme="minorEastAsia" w:cstheme="minorHAnsi"/>
-        </w:rPr>
-        <w:t xml:space="preserve"> for each node and verifying some criteria</w:t>
-      </w:r>
-    </w:p>
-    <w:p>
-      <w:pPr>
-        <w:pStyle w:val="ListParagraph"/>
-        <w:numPr>
-          <w:ilvl w:val="0"/>
-          <w:numId w:val="3"/>
-        </w:numPr>
-        <w:rPr>
-          <w:rFonts w:cstheme="minorHAnsi"/>
-        </w:rPr>
-      </w:pPr>
-      <w:r>
-        <w:rPr>
-          <w:rFonts w:cstheme="minorHAnsi"/>
-        </w:rPr>
-        <w:t>Assign between-group</w:t>
-      </w:r>
-      <w:r>
-        <w:rPr>
-          <w:rFonts w:cstheme="minorHAnsi"/>
-        </w:rPr>
-        <w:t xml:space="preserve"> </w:t>
-      </w:r>
-      <w:r>
-        <w:rPr>
-          <w:rFonts w:cstheme="minorHAnsi"/>
-        </w:rPr>
-        <w:t>edges</w:t>
-      </w:r>
-      <w:r>
-        <w:rPr>
-          <w:rFonts w:cstheme="minorHAnsi"/>
-        </w:rPr>
-        <w:t xml:space="preserve"> based on a Havel-Hakimi model and randomize them. </w:t>
-      </w:r>
-    </w:p>
-    <w:p>
-      <w:pPr>
-        <w:pStyle w:val="ListParagraph"/>
-        <w:numPr>
-          <w:ilvl w:val="1"/>
-          <w:numId w:val="3"/>
-        </w:numPr>
-        <w:rPr>
-          <w:rFonts w:cstheme="minorHAnsi"/>
-        </w:rPr>
-      </w:pPr>
-      <w:r>
-        <w:rPr>
-          <w:rFonts w:cstheme="minorHAnsi"/>
-        </w:rPr>
-        <w:lastRenderedPageBreak/>
-        <w:t>Successively connect high-between degree nodes to each other if not already connected</w:t>
-      </w:r>
-    </w:p>
-    <w:p>
-      <w:pPr>
-        <w:pStyle w:val="ListParagraph"/>
-        <w:numPr>
-          <w:ilvl w:val="2"/>
-          <w:numId w:val="3"/>
-        </w:numPr>
-        <w:rPr>
-          <w:rFonts w:cstheme="minorHAnsi"/>
-        </w:rPr>
-      </w:pPr>
-      <w:r>
-        <w:rPr>
-          <w:rFonts w:cstheme="minorHAnsi"/>
-        </w:rPr>
-        <w:t>Then between-group edges are swapped using double-edge swaps (as long as new edge maintains between group identity)</w:t>
-      </w:r>
-    </w:p>
-    <w:p>
-      <w:pPr>
-        <w:pStyle w:val="ListParagraph"/>
-        <w:numPr>
-          <w:ilvl w:val="0"/>
-          <w:numId w:val="3"/>
-        </w:numPr>
-        <w:rPr>
-          <w:rFonts w:cstheme="minorHAnsi"/>
-        </w:rPr>
-      </w:pPr>
-      <w:bookmarkStart w:id="0" w:name="_GoBack"/>
-      <w:r>
-        <w:rPr>
-          <w:rFonts w:cstheme="minorHAnsi"/>
-        </w:rPr>
-        <w:t xml:space="preserve">Connect within-edges based on Havel-Hakimi and randomize them to remove degree correlations. </w:t>
-      </w:r>
-    </w:p>
-    <w:bookmarkEnd w:id="0"/>
-    <w:p>
-      <w:pPr>
         <w:pBdr>
           <w:bottom w:val="single" w:sz="6" w:space="1" w:color="auto"/>
         </w:pBdr>
@@ -1399,20 +105,6 @@
           <w:rFonts w:cstheme="minorHAnsi"/>
         </w:rPr>
       </w:pPr>
-    </w:p>
-    <w:p>
-      <w:pPr>
-        <w:rPr>
-          <w:rFonts w:cstheme="minorHAnsi"/>
-        </w:rPr>
-      </w:pPr>
-    </w:p>
-    <w:p>
-      <w:pPr>
-        <w:rPr>
-          <w:rFonts w:cstheme="minorHAnsi"/>
-        </w:rPr>
-      </w:pPr>
       <w:r>
         <w:rPr>
           <w:rFonts w:cstheme="minorHAnsi"/>
@@ -1423,7 +115,7 @@
         <w:rPr>
           <w:rFonts w:cstheme="minorHAnsi"/>
         </w:rPr>
-        <w:instrText xml:space="preserve"> ADDIN PAPERS2_CITATIONS &lt;citation&gt;&lt;priority&gt;0&lt;/priority&gt;&lt;uuid&gt;EE201C66-2FEA-418D-B5B3-7996EC7599FB&lt;/uuid&gt;&lt;publications&gt;&lt;publication&gt;&lt;subtype&gt;400&lt;/subtype&gt;&lt;publisher&gt;National Academy of Sciences&lt;/publisher&gt;&lt;title&gt;Community structure in social and biological networks&lt;/title&gt;&lt;url&gt;http://www.pnas.org/cgi/doi/10.1073/pnas.122653799&lt;/url&gt;&lt;volume&gt;99&lt;/volume&gt;&lt;publication_date&gt;99200206111200000000222000&lt;/publication_date&gt;&lt;uuid&gt;13B7A69D-64EC-4B67-BFB5-D0D955DBEE55&lt;/uuid&gt;&lt;type&gt;400&lt;/type&gt;&lt;number&gt;12&lt;/number&gt;&lt;doi&gt;10.1073/pnas.122653799&lt;/doi&gt;&lt;institution&gt;Santa Fe Institute, 1399 Hyde Park Road, Santa Fe, NM 87501, USA. girvan@santafe.edu&lt;/institution&gt;&lt;startpage&gt;7821&lt;/startpage&gt;&lt;endpage&gt;7826&lt;/endpage&gt;&lt;bundle&gt;&lt;publication&gt;&lt;title&gt;Proceedings of the National Academy of Sciences&lt;/title&gt;&lt;uuid&gt;53C26828-B5E3-4D0E-84ED-7A990BF3E3BE&lt;/uuid&gt;&lt;subtype&gt;-100&lt;/subtype&gt;&lt;publisher&gt;National Acad Sciences&lt;/publisher&gt;&lt;type&gt;-100&lt;/type&gt;&lt;/publication&gt;&lt;/bundle&gt;&lt;authors&gt;&lt;author&gt;&lt;lastName&gt;Girvan&lt;/lastName&gt;&lt;firstName&gt;M&lt;/firstName&gt;&lt;/author&gt;&lt;author&gt;&lt;lastName&gt;Newman&lt;/lastName&gt;&lt;firstName&gt;M&lt;/firstName&gt;&lt;middleNames&gt;E J&lt;/middleNames&gt;&lt;/author&gt;&lt;/authors&gt;&lt;/publication&gt;&lt;/publications&gt;&lt;cites&gt;&lt;/cites&gt;&lt;/citation&gt;</w:instrText>
+        <w:instrText xml:space="preserve"> ADDIN PAPERS2_CITATIONS &lt;citation&gt;&lt;priority&gt;1&lt;/priority&gt;&lt;uuid&gt;E5E0DD30-F61D-4FA6-B5EE-C75AD9A56786&lt;/uuid&gt;&lt;publications&gt;&lt;publication&gt;&lt;subtype&gt;400&lt;/subtype&gt;&lt;publisher&gt;The Royal SocietyLondon&lt;/publisher&gt;&lt;title&gt;When individual behaviour matters: homogeneous and network models in epidemiology&lt;/title&gt;&lt;url&gt;http://www.royalsocietypublishing.org/doi/10.1098/rsif.2007.1100&lt;/url&gt;&lt;volume&gt;4&lt;/volume&gt;&lt;publication_date&gt;99200710221200000000222000&lt;/publication_date&gt;&lt;uuid&gt;ABAFBA72-B176-453C-8326-42221D4AF6DA&lt;/uuid&gt;&lt;type&gt;400&lt;/type&gt;&lt;number&gt;16&lt;/number&gt;&lt;doi&gt;10.1098/rsif.2007.1100&lt;/doi&gt;&lt;startpage&gt;879&lt;/startpage&gt;&lt;endpage&gt;891&lt;/endpage&gt;&lt;bundle&gt;&lt;publication&gt;&lt;title&gt;Journal of The Royal Society Interface&lt;/title&gt;&lt;uuid&gt;619B1194-747A-4024-AAEE-D13B68D9400E&lt;/uuid&gt;&lt;subtype&gt;-100&lt;/subtype&gt;&lt;publisher&gt;The Royal Society&lt;/publisher&gt;&lt;type&gt;-100&lt;/type&gt;&lt;/publication&gt;&lt;/bundle&gt;&lt;authors&gt;&lt;author&gt;&lt;lastName&gt;Bansal&lt;/lastName&gt;&lt;firstName&gt;Shweta&lt;/firstName&gt;&lt;/author&gt;&lt;author&gt;&lt;lastName&gt;Grenfell&lt;/lastName&gt;&lt;firstName&gt;Bryan&lt;/firstName&gt;&lt;middleNames&gt;T&lt;/middleNames&gt;&lt;/author&gt;&lt;author&gt;&lt;lastName&gt;Meyers&lt;/lastName&gt;&lt;firstName&gt;Lauren&lt;/firstName&gt;&lt;middleNames&gt;Ancel&lt;/middleNames&gt;&lt;/author&gt;&lt;/authors&gt;&lt;/publication&gt;&lt;/publications&gt;&lt;cites&gt;&lt;/cites&gt;&lt;/citation&gt;</w:instrText>
       </w:r>
       <w:r>
         <w:rPr>
@@ -1435,7 +127,7 @@
         <w:rPr>
           <w:rFonts w:cstheme="minorHAnsi"/>
         </w:rPr>
-        <w:t>(Girvan and Newman 2002)</w:t>
+        <w:t>(Bansal, Grenfell, and Meyers 2007)</w:t>
       </w:r>
       <w:r>
         <w:rPr>
@@ -1446,138 +138,25 @@
       <w:r>
         <w:rPr>
           <w:rFonts w:cstheme="minorHAnsi"/>
-        </w:rPr>
-        <w:t>:</w:t>
-      </w:r>
-      <w:r>
-        <w:rPr>
-          <w:rFonts w:cstheme="minorHAnsi"/>
-        </w:rPr>
-        <w:t xml:space="preserve"> </w:t>
-      </w:r>
-      <w:r>
-        <w:rPr>
-          <w:rFonts w:cstheme="minorHAnsi"/>
-        </w:rPr>
-        <w:t xml:space="preserve">Show community structure is a defining feature of many networks. Review methods of detecting community structure. Introduce new method of detecting community structure based on “edge-betweenness” described in definitions below. Show that this method is very reliable for random networks (constructed by </w:t>
-      </w:r>
-      <m:oMath>
-        <m:sSub>
-          <m:sSubPr>
-            <m:ctrlPr>
-              <w:rPr>
-                <w:rFonts w:ascii="Cambria Math" w:hAnsi="Cambria Math" w:cstheme="minorHAnsi"/>
-                <w:i/>
-              </w:rPr>
-            </m:ctrlPr>
-          </m:sSubPr>
-          <m:e>
-            <m:r>
-              <w:rPr>
-                <w:rFonts w:ascii="Cambria Math" w:hAnsi="Cambria Math" w:cstheme="minorHAnsi"/>
-              </w:rPr>
-              <m:t>p</m:t>
-            </m:r>
-          </m:e>
-          <m:sub>
-            <m:r>
-              <w:rPr>
-                <w:rFonts w:ascii="Cambria Math" w:hAnsi="Cambria Math" w:cstheme="minorHAnsi"/>
-              </w:rPr>
-              <m:t>in</m:t>
-            </m:r>
-          </m:sub>
-        </m:sSub>
-      </m:oMath>
-      <w:r>
-        <w:rPr>
-          <w:rFonts w:cstheme="minorHAnsi"/>
-        </w:rPr>
-        <w:t xml:space="preserve"> &gt;</w:t>
-      </w:r>
-      <m:oMath>
-        <m:sSub>
-          <m:sSubPr>
-            <m:ctrlPr>
-              <w:rPr>
-                <w:rFonts w:ascii="Cambria Math" w:hAnsi="Cambria Math" w:cstheme="minorHAnsi"/>
-                <w:i/>
-              </w:rPr>
-            </m:ctrlPr>
-          </m:sSubPr>
-          <m:e>
-            <m:r>
-              <w:rPr>
-                <w:rFonts w:ascii="Cambria Math" w:hAnsi="Cambria Math" w:cstheme="minorHAnsi"/>
-              </w:rPr>
-              <m:t>p</m:t>
-            </m:r>
-          </m:e>
-          <m:sub>
-            <m:r>
-              <w:rPr>
-                <w:rFonts w:ascii="Cambria Math" w:hAnsi="Cambria Math" w:cstheme="minorHAnsi"/>
-              </w:rPr>
-              <m:t>out</m:t>
-            </m:r>
-          </m:sub>
-        </m:sSub>
-      </m:oMath>
-      <w:r>
-        <w:rPr>
-          <w:rFonts w:cstheme="minorHAnsi"/>
-        </w:rPr>
-        <w:t xml:space="preserve"> ). So </w:t>
-      </w:r>
-      <w:r>
-        <w:rPr>
-          <w:rFonts w:cstheme="minorHAnsi"/>
-        </w:rPr>
-        <w:t xml:space="preserve">the graph amounts to </w:t>
-      </w:r>
-      <w:proofErr w:type="spellStart"/>
-      <w:r>
-        <w:rPr>
-          <w:rFonts w:cstheme="minorHAnsi"/>
-        </w:rPr>
-        <w:t>Erdos-Renyi</w:t>
-      </w:r>
-      <w:proofErr w:type="spellEnd"/>
-      <w:r>
-        <w:rPr>
-          <w:rFonts w:cstheme="minorHAnsi"/>
-        </w:rPr>
-        <w:t xml:space="preserve"> graph with equal sized modules but fixed probabilities are used to produce edges between modules</w:t>
-      </w:r>
-      <w:r>
-        <w:rPr>
-          <w:rFonts w:cstheme="minorHAnsi"/>
-        </w:rPr>
-        <w:t xml:space="preserve">. The rest of the article talks about applications. Note that their algorithm is slow for big graphs. </w:t>
-      </w:r>
-      <w:r>
-        <w:rPr>
-          <w:rFonts w:cstheme="minorHAnsi"/>
-        </w:rPr>
-        <w:t xml:space="preserve">Also networks are usually more heterogeneous and big than what this algorithm can do. </w:t>
-      </w:r>
-    </w:p>
-    <w:p>
-      <w:pPr>
-        <w:pBdr>
-          <w:bottom w:val="single" w:sz="6" w:space="1" w:color="auto"/>
-        </w:pBdr>
-        <w:rPr>
-          <w:rFonts w:cstheme="minorHAnsi"/>
-        </w:rPr>
-      </w:pPr>
-    </w:p>
-    <w:p>
-      <w:pPr>
-        <w:rPr>
-          <w:rFonts w:cstheme="minorHAnsi"/>
-        </w:rPr>
-      </w:pPr>
+          <w:b/>
+        </w:rPr>
+        <w:t xml:space="preserve">: </w:t>
+      </w:r>
+      <w:r>
+        <w:rPr>
+          <w:rFonts w:cstheme="minorHAnsi"/>
+        </w:rPr>
+        <w:t xml:space="preserve">Are realistic contact patterns similar to scale-free or exponential? All found to be more similar to exponential. How good can homogenous mixing models approximate more realistic contact patterns? For highly connected exponential networks, the homogeneous-mixing compartmental models offer reasonable approximation to epidemic size. As the tail of the degree distribution gets fatter, what happens to the predictions from homogeneous mixing models? Predicted disease dynamics from fat tails differ from homogeneous mixing models. What can I return to this paper for? For a good review of earlier ways to model heterogeneity in contact patterns using networks. In addition to questions answered in summary above and a source for network definitions of vocabulary, they also give some analytical expressions for solving epidemics on network models. </w:t>
+      </w:r>
+    </w:p>
+    <w:p>
+      <w:pPr>
+        <w:rPr>
+          <w:rFonts w:ascii="Helvetica" w:hAnsi="Helvetica" w:cs="Helvetica"/>
+        </w:rPr>
+      </w:pPr>
+      <w:bookmarkStart w:id="0" w:name="_GoBack"/>
+      <w:bookmarkEnd w:id="0"/>
     </w:p>
     <w:p>
       <w:pPr>
@@ -1595,7 +174,7 @@
         <w:rPr>
           <w:rFonts w:cstheme="minorHAnsi"/>
         </w:rPr>
-        <w:instrText xml:space="preserve"> ADDIN PAPERS2_CITATIONS &lt;citation&gt;&lt;priority&gt;0&lt;/priority&gt;&lt;uuid&gt;CE118B6C-E5C3-48E0-9196-766F6D12DB43&lt;/uuid&gt;&lt;publications&gt;&lt;publication&gt;&lt;subtype&gt;400&lt;/subtype&gt;&lt;publisher&gt;Springer-Verlag&lt;/publisher&gt;&lt;title&gt;Scale-free homophilic network&lt;/title&gt;&lt;url&gt;http://link.springer.com/10.1140/epjb/e2012-30802-x&lt;/url&gt;&lt;volume&gt;86&lt;/volume&gt;&lt;publication_date&gt;99201302001200000000220000&lt;/publication_date&gt;&lt;uuid&gt;6361F2EA-7271-4047-A6BD-0970E204FB84&lt;/uuid&gt;&lt;type&gt;400&lt;/type&gt;&lt;number&gt;2&lt;/number&gt;&lt;citekey&gt;deAlmeida:2013co&lt;/citekey&gt;&lt;doi&gt;10.1140/epjb/e2012-30802-x&lt;/doi&gt;&lt;startpage&gt;&lt;/startpage&gt;&lt;bundle&gt;&lt;publication&gt;&lt;title&gt;European Physical Journal B&lt;/title&gt;&lt;uuid&gt;F3A5B14D-DAC2-41F4-965F-71F839901EDC&lt;/uuid&gt;&lt;subtype&gt;-100&lt;/subtype&gt;&lt;type&gt;-100&lt;/type&gt;&lt;/publication&gt;&lt;/bundle&gt;&lt;authors&gt;&lt;author&gt;&lt;lastName&gt;Almeida&lt;/lastName&gt;&lt;nonDroppingParticle&gt;de&lt;/nonDroppingParticle&gt;&lt;firstName&gt;Mauricio&lt;/firstName&gt;&lt;middleNames&gt;L&lt;/middleNames&gt;&lt;/author&gt;&lt;author&gt;&lt;lastName&gt;Mendes&lt;/lastName&gt;&lt;firstName&gt;Gabriel&lt;/firstName&gt;&lt;middleNames&gt;A&lt;/middleNames&gt;&lt;/author&gt;&lt;author&gt;&lt;lastName&gt;Viswanathan&lt;/lastName&gt;&lt;firstName&gt;G&lt;/firstName&gt;&lt;middleNames&gt;Madras&lt;/middleNames&gt;&lt;/author&gt;&lt;author&gt;&lt;lastName&gt;Silva&lt;/lastName&gt;&lt;nonDroppingParticle&gt;da&lt;/nonDroppingParticle&gt;&lt;firstName&gt;Luciano&lt;/firstName&gt;&lt;middleNames&gt;R&lt;/middleNames&gt;&lt;/author&gt;&lt;/authors&gt;&lt;/publication&gt;&lt;/publications&gt;&lt;cites&gt;&lt;/cites&gt;&lt;/citation&gt;</w:instrText>
+        <w:instrText xml:space="preserve"> ADDIN PAPERS2_CITATIONS &lt;citation&gt;&lt;priority&gt;0&lt;/priority&gt;&lt;uuid&gt;2080BD98-FEB7-43FE-A57A-C2F0AA9E424D&lt;/uuid&gt;&lt;publications&gt;&lt;publication&gt;&lt;subtype&gt;400&lt;/subtype&gt;&lt;publisher&gt;Springer-Verlag&lt;/publisher&gt;&lt;title&gt;Scale-free homophilic network&lt;/title&gt;&lt;url&gt;http://link.springer.com/10.1140/epjb/e2012-30802-x&lt;/url&gt;&lt;volume&gt;86&lt;/volume&gt;&lt;publication_date&gt;99201302001200000000220000&lt;/publication_date&gt;&lt;uuid&gt;6361F2EA-7271-4047-A6BD-0970E204FB84&lt;/uuid&gt;&lt;type&gt;400&lt;/type&gt;&lt;number&gt;2&lt;/number&gt;&lt;citekey&gt;deAlmeida:2013co&lt;/citekey&gt;&lt;doi&gt;10.1140/epjb/e2012-30802-x&lt;/doi&gt;&lt;startpage&gt;&lt;/startpage&gt;&lt;bundle&gt;&lt;publication&gt;&lt;title&gt;European Physical Journal B&lt;/title&gt;&lt;uuid&gt;F3A5B14D-DAC2-41F4-965F-71F839901EDC&lt;/uuid&gt;&lt;subtype&gt;-100&lt;/subtype&gt;&lt;type&gt;-100&lt;/type&gt;&lt;/publication&gt;&lt;/bundle&gt;&lt;authors&gt;&lt;author&gt;&lt;lastName&gt;Almeida&lt;/lastName&gt;&lt;nonDroppingParticle&gt;de&lt;/nonDroppingParticle&gt;&lt;firstName&gt;Mauricio&lt;/firstName&gt;&lt;middleNames&gt;L&lt;/middleNames&gt;&lt;/author&gt;&lt;author&gt;&lt;lastName&gt;Mendes&lt;/lastName&gt;&lt;firstName&gt;Gabriel&lt;/firstName&gt;&lt;middleNames&gt;A&lt;/middleNames&gt;&lt;/author&gt;&lt;author&gt;&lt;lastName&gt;Viswanathan&lt;/lastName&gt;&lt;firstName&gt;G&lt;/firstName&gt;&lt;middleNames&gt;Madras&lt;/middleNames&gt;&lt;/author&gt;&lt;author&gt;&lt;lastName&gt;Silva&lt;/lastName&gt;&lt;nonDroppingParticle&gt;da&lt;/nonDroppingParticle&gt;&lt;firstName&gt;Luciano&lt;/firstName&gt;&lt;middleNames&gt;R&lt;/middleNames&gt;&lt;/author&gt;&lt;/authors&gt;&lt;/publication&gt;&lt;/publications&gt;&lt;cites&gt;&lt;/cites&gt;&lt;/citation&gt;</w:instrText>
       </w:r>
       <w:r>
         <w:rPr>
@@ -1619,49 +198,7 @@
         <w:rPr>
           <w:rFonts w:cstheme="minorHAnsi"/>
         </w:rPr>
-        <w:t>:</w:t>
-      </w:r>
-      <w:r>
-        <w:rPr>
-          <w:rFonts w:cstheme="minorHAnsi"/>
-        </w:rPr>
-        <w:t xml:space="preserve"> </w:t>
-      </w:r>
-      <w:r>
-        <w:rPr>
-          <w:rFonts w:cstheme="minorHAnsi"/>
-        </w:rPr>
-        <w:t>How can you include this “Birds of the feather flock together” proverb into BA model? This paper shows how</w:t>
-      </w:r>
-      <w:r>
-        <w:rPr>
-          <w:rFonts w:cstheme="minorHAnsi"/>
-        </w:rPr>
-        <w:t xml:space="preserve"> to develop a scale-free homophilic model</w:t>
-      </w:r>
-      <w:r>
-        <w:rPr>
-          <w:rFonts w:cstheme="minorHAnsi"/>
-        </w:rPr>
-        <w:t xml:space="preserve">. </w:t>
-      </w:r>
-      <w:r>
-        <w:rPr>
-          <w:rFonts w:cstheme="minorHAnsi"/>
-        </w:rPr>
-        <w:t>Let</w:t>
-      </w:r>
-      <w:r>
-        <w:rPr>
-          <w:rFonts w:cstheme="minorHAnsi"/>
-        </w:rPr>
-        <w:t xml:space="preserve"> </w:t>
-      </w:r>
-      <w:r>
-        <w:rPr>
-          <w:rFonts w:cstheme="minorHAnsi"/>
-        </w:rPr>
-        <w:t>“</w:t>
+        <w:t>: How can you include this “Birds of the feather flock together” proverb into BA model? This paper shows how to develop a scale-free homophilic model. Let “</w:t>
       </w:r>
       <w:proofErr w:type="spellStart"/>
       <w:r>
@@ -1716,31 +253,7 @@
         <w:rPr>
           <w:rFonts w:cstheme="minorHAnsi"/>
         </w:rPr>
-        <w:t xml:space="preserve"> </w:t>
-      </w:r>
-      <w:r>
-        <w:rPr>
-          <w:rFonts w:cstheme="minorHAnsi"/>
-        </w:rPr>
-        <w:t>be</w:t>
-      </w:r>
-      <w:r>
-        <w:rPr>
-          <w:rFonts w:cstheme="minorHAnsi"/>
-        </w:rPr>
-        <w:t xml:space="preserve"> the difference in intrinsic characteristics of two </w:t>
-      </w:r>
-      <w:r>
-        <w:rPr>
-          <w:rFonts w:cstheme="minorHAnsi"/>
-        </w:rPr>
-        <w:t>node types (I think they were thinking of distance between spatial sites?)</w:t>
-      </w:r>
-      <w:r>
-        <w:rPr>
-          <w:rFonts w:cstheme="minorHAnsi"/>
-        </w:rPr>
-        <w:t xml:space="preserve"> </w:t>
+        <w:t xml:space="preserve"> be the difference in intrinsic characteristics of two node types (I think they were thinking of distance between spatial sites?) </w:t>
       </w:r>
       <m:oMath>
         <m:sSub>
@@ -1926,13 +439,7 @@
         <w:rPr>
           <w:rFonts w:eastAsiaTheme="minorEastAsia" w:cstheme="minorHAnsi"/>
         </w:rPr>
-        <w:t xml:space="preserve"> which is unchanged in time and assigns randomly a value ranging from 0 to 1. </w:t>
-      </w:r>
-      <w:r>
-        <w:rPr>
-          <w:rFonts w:eastAsiaTheme="minorEastAsia" w:cstheme="minorHAnsi"/>
-        </w:rPr>
-        <w:t xml:space="preserve">At every time step, a new site </w:t>
+        <w:t xml:space="preserve"> which is unchanged in time and assigns randomly a value ranging from 0 to 1. At every time step, a new site </w:t>
       </w:r>
       <m:oMath>
         <m:r>
@@ -2319,27 +826,7 @@
         <w:rPr>
           <w:rFonts w:eastAsiaTheme="minorEastAsia" w:cstheme="minorHAnsi"/>
         </w:rPr>
-        <w:t xml:space="preserve"> where </w:t>
-      </w:r>
-      <w:proofErr w:type="spellStart"/>
-      <w:r>
-        <w:rPr>
-          <w:rFonts w:eastAsiaTheme="minorEastAsia" w:cstheme="minorHAnsi"/>
-        </w:rPr>
-        <w:t>t</w:t>
-      </w:r>
-      <w:proofErr w:type="spellEnd"/>
-      <w:r>
-        <w:rPr>
-          <w:rFonts w:eastAsiaTheme="minorEastAsia" w:cstheme="minorHAnsi"/>
-        </w:rPr>
-        <w:t xml:space="preserve"> is the time variable. </w:t>
-      </w:r>
-      <w:r>
-        <w:rPr>
-          <w:rFonts w:eastAsiaTheme="minorEastAsia" w:cstheme="minorHAnsi"/>
-        </w:rPr>
-        <w:t xml:space="preserve">They analyze networks with two types of nodes (0 or 1). Node types are bounded in a sub-interval within the larger interval from 0 to 1. </w:t>
+        <w:t xml:space="preserve"> where t is the time variable. They analyze networks with two types of nodes (0 or 1). Node types are bounded in a sub-interval within the larger interval from 0 to 1. </w:t>
       </w:r>
       <m:oMath>
         <m:r>
@@ -2353,13 +840,21 @@
         <w:rPr>
           <w:rFonts w:eastAsiaTheme="minorEastAsia" w:cstheme="minorHAnsi"/>
         </w:rPr>
-        <w:t>corresponds to a value within that sub-interval</w:t>
-      </w:r>
-      <w:r>
-        <w:rPr>
-          <w:rFonts w:eastAsiaTheme="minorEastAsia" w:cstheme="minorHAnsi"/>
-        </w:rPr>
-        <w:t xml:space="preserve"> BUT I’m not sure how this sub-interval is defined… Seems very confusing and I’m frustrated by it. Seems that you set a </w:t>
+        <w:t>corresponds to a value w</w:t>
+      </w:r>
+      <w:proofErr w:type="spellStart"/>
+      <w:r>
+        <w:rPr>
+          <w:rFonts w:eastAsiaTheme="minorEastAsia" w:cstheme="minorHAnsi"/>
+        </w:rPr>
+        <w:t>ithin</w:t>
+      </w:r>
+      <w:proofErr w:type="spellEnd"/>
+      <w:r>
+        <w:rPr>
+          <w:rFonts w:eastAsiaTheme="minorEastAsia" w:cstheme="minorHAnsi"/>
+        </w:rPr>
+        <w:t xml:space="preserve"> that sub-interval BUT I’m not sure how this sub-interval is defined… Seems very confusing and I’m frustrated by it. Seems that you set a </w:t>
       </w:r>
       <m:oMath>
         <m:r>
@@ -2435,13 +930,7 @@
         <w:rPr>
           <w:rFonts w:eastAsiaTheme="minorEastAsia" w:cstheme="minorHAnsi"/>
         </w:rPr>
-        <w:t>Then, t</w:t>
-      </w:r>
-      <w:r>
-        <w:rPr>
-          <w:rFonts w:eastAsiaTheme="minorEastAsia" w:cstheme="minorHAnsi"/>
-        </w:rPr>
-        <w:t xml:space="preserve">hey measure </w:t>
+        <w:t xml:space="preserve">Then, they measure </w:t>
       </w:r>
       <w:proofErr w:type="spellStart"/>
       <w:r>
@@ -2483,31 +972,7 @@
         <w:rPr>
           <w:rFonts w:eastAsiaTheme="minorEastAsia" w:cstheme="minorHAnsi"/>
         </w:rPr>
-        <w:t xml:space="preserve"> 2007 (see definitions list)</w:t>
-      </w:r>
-      <w:r>
-        <w:rPr>
-          <w:rFonts w:eastAsiaTheme="minorEastAsia" w:cstheme="minorHAnsi"/>
-        </w:rPr>
-        <w:t xml:space="preserve"> to measure mixing between </w:t>
-      </w:r>
-      <w:r>
-        <w:rPr>
-          <w:rFonts w:eastAsiaTheme="minorEastAsia" w:cstheme="minorHAnsi"/>
-        </w:rPr>
-        <w:t>sites</w:t>
-      </w:r>
-      <w:r>
-        <w:rPr>
-          <w:rFonts w:eastAsiaTheme="minorEastAsia" w:cstheme="minorHAnsi"/>
-        </w:rPr>
-        <w:t>.</w:t>
-      </w:r>
-      <w:r>
-        <w:rPr>
-          <w:rFonts w:eastAsiaTheme="minorEastAsia" w:cstheme="minorHAnsi"/>
-        </w:rPr>
-        <w:t xml:space="preserve"> </w:t>
+        <w:t xml:space="preserve"> 2007 (see definitions list) to measure mixing between sites. </w:t>
       </w:r>
     </w:p>
     <w:p>
@@ -2541,13 +1006,7 @@
         <w:rPr>
           <w:rFonts w:eastAsiaTheme="minorEastAsia" w:cstheme="minorHAnsi"/>
         </w:rPr>
-        <w:t xml:space="preserve">and m=3, networks are dependent on </w:t>
-      </w:r>
-      <w:r>
-        <w:rPr>
-          <w:rFonts w:eastAsiaTheme="minorEastAsia" w:cstheme="minorHAnsi"/>
-        </w:rPr>
-        <w:t xml:space="preserve"> </w:t>
+        <w:t xml:space="preserve">and m=3, networks are dependent on  </w:t>
       </w:r>
       <m:oMath>
         <m:sSub>
@@ -2635,13 +1094,7 @@
         <w:rPr>
           <w:rFonts w:eastAsiaTheme="minorEastAsia" w:cstheme="minorHAnsi"/>
         </w:rPr>
-        <w:t xml:space="preserve"> are </w:t>
-      </w:r>
-      <w:r>
-        <w:rPr>
-          <w:rFonts w:eastAsiaTheme="minorEastAsia" w:cstheme="minorHAnsi"/>
-        </w:rPr>
-        <w:t xml:space="preserve">defined in the following: </w:t>
+        <w:t xml:space="preserve"> are defined in the following: </w:t>
       </w:r>
     </w:p>
     <w:p>
@@ -2882,6 +1335,7 @@
         <w:rPr>
           <w:rFonts w:cstheme="minorHAnsi"/>
         </w:rPr>
+        <w:lastRenderedPageBreak/>
         <w:t xml:space="preserve">They show that the </w:t>
       </w:r>
       <w:proofErr w:type="spellStart"/>
@@ -2958,19 +1412,7 @@
         <w:rPr>
           <w:rFonts w:eastAsiaTheme="minorEastAsia" w:cstheme="minorHAnsi"/>
         </w:rPr>
-        <w:t xml:space="preserve"> would correspond to “intrinsic characteristics” of males and females in our model yet. </w:t>
-      </w:r>
-      <w:r>
-        <w:rPr>
-          <w:rFonts w:eastAsiaTheme="minorEastAsia" w:cstheme="minorHAnsi"/>
-        </w:rPr>
-        <w:t>They go on to show that their model follows a power-law</w:t>
-      </w:r>
-      <w:r>
-        <w:rPr>
-          <w:rFonts w:eastAsiaTheme="minorEastAsia" w:cstheme="minorHAnsi"/>
-        </w:rPr>
-        <w:t xml:space="preserve"> which is good. I think this is a good model to use but I’m really confused by the notation surrounding the </w:t>
+        <w:t xml:space="preserve"> would correspond to “intrinsic characteristics” of males and females in our model yet. They go on to show that their model follows a power-law which is good. I think this is a good model to use but I’m really confused by the notation surrounding the </w:t>
       </w:r>
       <m:oMath>
         <m:r>
@@ -2990,6 +1432,331 @@
     <w:p>
       <w:pPr>
         <w:rPr>
+          <w:rFonts w:ascii="Helvetica" w:hAnsi="Helvetica" w:cs="Helvetica"/>
+        </w:rPr>
+      </w:pPr>
+    </w:p>
+    <w:p>
+      <w:pPr>
+        <w:rPr>
+          <w:rFonts w:cstheme="minorHAnsi"/>
+        </w:rPr>
+      </w:pPr>
+    </w:p>
+    <w:p>
+      <w:pPr>
+        <w:rPr>
+          <w:rFonts w:cstheme="minorHAnsi"/>
+        </w:rPr>
+      </w:pPr>
+      <w:r>
+        <w:rPr>
+          <w:rFonts w:cstheme="minorHAnsi"/>
+        </w:rPr>
+        <w:fldChar w:fldCharType="begin"/>
+      </w:r>
+      <w:r>
+        <w:rPr>
+          <w:rFonts w:cstheme="minorHAnsi"/>
+        </w:rPr>
+        <w:instrText xml:space="preserve"> ADDIN PAPERS2_CITATIONS &lt;citation&gt;&lt;priority&gt;0&lt;/priority&gt;&lt;uuid&gt;302EE868-9122-4403-84F6-B5EBB5097BD1&lt;/uuid&gt;&lt;publications&gt;&lt;publication&gt;&lt;subtype&gt;400&lt;/subtype&gt;&lt;publisher&gt;National Academy of Sciences&lt;/publisher&gt;&lt;title&gt;Community structure in social and biological networks&lt;/title&gt;&lt;url&gt;http://www.pnas.org/cgi/doi/10.1073/pnas.122653799&lt;/url&gt;&lt;volume&gt;99&lt;/volume&gt;&lt;publication_date&gt;99200206111200000000222000&lt;/publication_date&gt;&lt;uuid&gt;13B7A69D-64EC-4B67-BFB5-D0D955DBEE55&lt;/uuid&gt;&lt;type&gt;400&lt;/type&gt;&lt;number&gt;12&lt;/number&gt;&lt;doi&gt;10.1073/pnas.122653799&lt;/doi&gt;&lt;institution&gt;Santa Fe Institute, 1399 Hyde Park Road, Santa Fe, NM 87501, USA. girvan@santafe.edu&lt;/institution&gt;&lt;startpage&gt;7821&lt;/startpage&gt;&lt;endpage&gt;7826&lt;/endpage&gt;&lt;bundle&gt;&lt;publication&gt;&lt;title&gt;Proceedings of the National Academy of Sciences&lt;/title&gt;&lt;uuid&gt;53C26828-B5E3-4D0E-84ED-7A990BF3E3BE&lt;/uuid&gt;&lt;subtype&gt;-100&lt;/subtype&gt;&lt;publisher&gt;National Acad Sciences&lt;/publisher&gt;&lt;type&gt;-100&lt;/type&gt;&lt;/publication&gt;&lt;/bundle&gt;&lt;authors&gt;&lt;author&gt;&lt;lastName&gt;Girvan&lt;/lastName&gt;&lt;firstName&gt;M&lt;/firstName&gt;&lt;/author&gt;&lt;author&gt;&lt;lastName&gt;Newman&lt;/lastName&gt;&lt;firstName&gt;M&lt;/firstName&gt;&lt;middleNames&gt;E J&lt;/middleNames&gt;&lt;/author&gt;&lt;/authors&gt;&lt;/publication&gt;&lt;/publications&gt;&lt;cites&gt;&lt;/cites&gt;&lt;/citation&gt;</w:instrText>
+      </w:r>
+      <w:r>
+        <w:rPr>
+          <w:rFonts w:cstheme="minorHAnsi"/>
+        </w:rPr>
+        <w:fldChar w:fldCharType="separate"/>
+      </w:r>
+      <w:r>
+        <w:rPr>
+          <w:rFonts w:cstheme="minorHAnsi"/>
+        </w:rPr>
+        <w:t>(Girvan and Newman 2002)</w:t>
+      </w:r>
+      <w:r>
+        <w:rPr>
+          <w:rFonts w:cstheme="minorHAnsi"/>
+        </w:rPr>
+        <w:fldChar w:fldCharType="end"/>
+      </w:r>
+      <w:r>
+        <w:rPr>
+          <w:rFonts w:cstheme="minorHAnsi"/>
+        </w:rPr>
+        <w:t>:</w:t>
+      </w:r>
+      <w:r>
+        <w:rPr>
+          <w:rFonts w:cstheme="minorHAnsi"/>
+        </w:rPr>
+        <w:t xml:space="preserve"> </w:t>
+      </w:r>
+      <w:r>
+        <w:rPr>
+          <w:rFonts w:cstheme="minorHAnsi"/>
+        </w:rPr>
+        <w:t xml:space="preserve">Show community structure is a defining feature of many networks. Review methods of detecting community structure. Introduce new method of detecting community structure based on “edge-betweenness” described in definitions below. Show that this method is very reliable for random networks (constructed by </w:t>
+      </w:r>
+      <m:oMath>
+        <m:sSub>
+          <m:sSubPr>
+            <m:ctrlPr>
+              <w:rPr>
+                <w:rFonts w:ascii="Cambria Math" w:hAnsi="Cambria Math" w:cstheme="minorHAnsi"/>
+                <w:i/>
+              </w:rPr>
+            </m:ctrlPr>
+          </m:sSubPr>
+          <m:e>
+            <m:r>
+              <w:rPr>
+                <w:rFonts w:ascii="Cambria Math" w:hAnsi="Cambria Math" w:cstheme="minorHAnsi"/>
+              </w:rPr>
+              <m:t>p</m:t>
+            </m:r>
+          </m:e>
+          <m:sub>
+            <m:r>
+              <w:rPr>
+                <w:rFonts w:ascii="Cambria Math" w:hAnsi="Cambria Math" w:cstheme="minorHAnsi"/>
+              </w:rPr>
+              <m:t>in</m:t>
+            </m:r>
+          </m:sub>
+        </m:sSub>
+      </m:oMath>
+      <w:r>
+        <w:rPr>
+          <w:rFonts w:cstheme="minorHAnsi"/>
+        </w:rPr>
+        <w:t xml:space="preserve"> &gt;</w:t>
+      </w:r>
+      <m:oMath>
+        <m:sSub>
+          <m:sSubPr>
+            <m:ctrlPr>
+              <w:rPr>
+                <w:rFonts w:ascii="Cambria Math" w:hAnsi="Cambria Math" w:cstheme="minorHAnsi"/>
+                <w:i/>
+              </w:rPr>
+            </m:ctrlPr>
+          </m:sSubPr>
+          <m:e>
+            <m:r>
+              <w:rPr>
+                <w:rFonts w:ascii="Cambria Math" w:hAnsi="Cambria Math" w:cstheme="minorHAnsi"/>
+              </w:rPr>
+              <m:t>p</m:t>
+            </m:r>
+          </m:e>
+          <m:sub>
+            <m:r>
+              <w:rPr>
+                <w:rFonts w:ascii="Cambria Math" w:hAnsi="Cambria Math" w:cstheme="minorHAnsi"/>
+              </w:rPr>
+              <m:t>out</m:t>
+            </m:r>
+          </m:sub>
+        </m:sSub>
+      </m:oMath>
+      <w:r>
+        <w:rPr>
+          <w:rFonts w:cstheme="minorHAnsi"/>
+        </w:rPr>
+        <w:t xml:space="preserve"> ). </w:t>
+      </w:r>
+      <w:proofErr w:type="gramStart"/>
+      <w:r>
+        <w:rPr>
+          <w:rFonts w:cstheme="minorHAnsi"/>
+        </w:rPr>
+        <w:t>So</w:t>
+      </w:r>
+      <w:proofErr w:type="gramEnd"/>
+      <w:r>
+        <w:rPr>
+          <w:rFonts w:cstheme="minorHAnsi"/>
+        </w:rPr>
+        <w:t xml:space="preserve"> </w:t>
+      </w:r>
+      <w:r>
+        <w:rPr>
+          <w:rFonts w:cstheme="minorHAnsi"/>
+        </w:rPr>
+        <w:t xml:space="preserve">the graph amounts to </w:t>
+      </w:r>
+      <w:proofErr w:type="spellStart"/>
+      <w:r>
+        <w:rPr>
+          <w:rFonts w:cstheme="minorHAnsi"/>
+        </w:rPr>
+        <w:t>Erdos-Renyi</w:t>
+      </w:r>
+      <w:proofErr w:type="spellEnd"/>
+      <w:r>
+        <w:rPr>
+          <w:rFonts w:cstheme="minorHAnsi"/>
+        </w:rPr>
+        <w:t xml:space="preserve"> graph with equal sized modules but fixed probabilities are used to produce edges between modules</w:t>
+      </w:r>
+      <w:r>
+        <w:rPr>
+          <w:rFonts w:cstheme="minorHAnsi"/>
+        </w:rPr>
+        <w:t xml:space="preserve">. The rest of the article talks about applications. Note that their algorithm is slow for big graphs. </w:t>
+      </w:r>
+      <w:proofErr w:type="gramStart"/>
+      <w:r>
+        <w:rPr>
+          <w:rFonts w:cstheme="minorHAnsi"/>
+        </w:rPr>
+        <w:t>Also</w:t>
+      </w:r>
+      <w:proofErr w:type="gramEnd"/>
+      <w:r>
+        <w:rPr>
+          <w:rFonts w:cstheme="minorHAnsi"/>
+        </w:rPr>
+        <w:t xml:space="preserve"> networks are usually more heterogeneous and big than what this algorithm can do. </w:t>
+      </w:r>
+    </w:p>
+    <w:p>
+      <w:pPr>
+        <w:pBdr>
+          <w:bottom w:val="single" w:sz="6" w:space="1" w:color="auto"/>
+        </w:pBdr>
+        <w:rPr>
+          <w:rFonts w:cstheme="minorHAnsi"/>
+        </w:rPr>
+      </w:pPr>
+    </w:p>
+    <w:p>
+      <w:pPr>
+        <w:pBdr>
+          <w:bottom w:val="single" w:sz="6" w:space="1" w:color="auto"/>
+        </w:pBdr>
+        <w:rPr>
+          <w:rFonts w:cstheme="minorHAnsi"/>
+          <w:b/>
+        </w:rPr>
+      </w:pPr>
+    </w:p>
+    <w:p>
+      <w:pPr>
+        <w:rPr>
+          <w:rFonts w:cstheme="minorHAnsi"/>
+          <w:b/>
+        </w:rPr>
+      </w:pPr>
+    </w:p>
+    <w:p>
+      <w:pPr>
+        <w:pBdr>
+          <w:bottom w:val="single" w:sz="6" w:space="1" w:color="auto"/>
+        </w:pBdr>
+        <w:rPr>
+          <w:rFonts w:cstheme="minorHAnsi"/>
+        </w:rPr>
+      </w:pPr>
+      <w:r>
+        <w:rPr>
+          <w:rFonts w:cstheme="minorHAnsi"/>
+        </w:rPr>
+        <w:fldChar w:fldCharType="begin"/>
+      </w:r>
+      <w:r>
+        <w:rPr>
+          <w:rFonts w:cstheme="minorHAnsi"/>
+        </w:rPr>
+        <w:instrText xml:space="preserve"> ADDIN PAPERS2_CITATIONS &lt;citation&gt;&lt;priority&gt;2&lt;/priority&gt;&lt;uuid&gt;F78327A4-DA95-41D2-A983-B1AC27934EB9&lt;/uuid&gt;&lt;publications&gt;&lt;publication&gt;&lt;subtype&gt;400&lt;/subtype&gt;&lt;title&gt;Contact tracing strategies in heterogeneous populations&lt;/title&gt;&lt;url&gt;https://www.cambridge.org/core/product/identifier/S0950268806006923/type/journal_article&lt;/url&gt;&lt;volume&gt;135&lt;/volume&gt;&lt;publication_date&gt;99200707201200000000222000&lt;/publication_date&gt;&lt;uuid&gt;F8A1B083-B8EF-46D4-9CAE-0D0E7CAC902F&lt;/uuid&gt;&lt;type&gt;400&lt;/type&gt;&lt;number&gt;3&lt;/number&gt;&lt;doi&gt;10.1017/S0950268806006923&lt;/doi&gt;&lt;startpage&gt;443&lt;/startpage&gt;&lt;endpage&gt;454&lt;/endpage&gt;&lt;bundle&gt;&lt;publication&gt;&lt;title&gt;Epidemiology and infection&lt;/title&gt;&lt;uuid&gt;2D8D12DF-227B-4563-91C7-03C162FC75E9&lt;/uuid&gt;&lt;subtype&gt;-100&lt;/subtype&gt;&lt;publisher&gt;Cambridge University Press&lt;/publisher&gt;&lt;type&gt;-100&lt;/type&gt;&lt;/publication&gt;&lt;/bundle&gt;&lt;authors&gt;&lt;author&gt;&lt;lastName&gt;EAMES&lt;/lastName&gt;&lt;firstName&gt;K&lt;/firstName&gt;&lt;middleNames&gt;T D&lt;/middleNames&gt;&lt;/author&gt;&lt;/authors&gt;&lt;/publication&gt;&lt;/publications&gt;&lt;cites&gt;&lt;/cites&gt;&lt;/citation&gt;</w:instrText>
+      </w:r>
+      <w:r>
+        <w:rPr>
+          <w:rFonts w:cstheme="minorHAnsi"/>
+        </w:rPr>
+        <w:fldChar w:fldCharType="separate"/>
+      </w:r>
+      <w:r>
+        <w:rPr>
+          <w:rFonts w:cstheme="minorHAnsi"/>
+        </w:rPr>
+        <w:t>(EAMES 2007)</w:t>
+      </w:r>
+      <w:r>
+        <w:rPr>
+          <w:rFonts w:cstheme="minorHAnsi"/>
+        </w:rPr>
+        <w:fldChar w:fldCharType="end"/>
+      </w:r>
+      <w:r>
+        <w:rPr>
+          <w:rFonts w:cstheme="minorHAnsi"/>
+          <w:b/>
+        </w:rPr>
+        <w:t>:</w:t>
+      </w:r>
+      <w:r>
+        <w:rPr>
+          <w:rFonts w:cstheme="minorHAnsi"/>
+        </w:rPr>
+        <w:t xml:space="preserve"> Argue that contact-tracing is a powerful public health tool that could in some cases be made more powerful. This modeling paper asks how useful contact tracing is when networks are random-mixing or (dis)assortative? They also investigate targeted interventions by asking, how much better can contact tracing be if we target it towards individuals at higher risk? They use a “pair-wise” SI model that considers pairs of individuals as the basic variable (see vocab). They show y</w:t>
+      </w:r>
+      <w:r>
+        <w:rPr>
+          <w:rFonts w:eastAsiaTheme="minorEastAsia" w:cstheme="minorHAnsi"/>
+        </w:rPr>
+        <w:t xml:space="preserve">ou can reduce the overall prevalence some by doing single-step tracing (see vocab), especially when r is close to 1 but for eradication, the space is limited. In contrast, equilibrium prevalence can be greatly reduced by iterative tracing which is introduced into their model as a “hyper-infection” which spreads through the population into “tracing class” [T]. They remain in tracing class for </w:t>
+      </w:r>
+      <m:oMath>
+        <m:sSup>
+          <m:sSupPr>
+            <m:ctrlPr>
+              <w:rPr>
+                <w:rFonts w:ascii="Cambria Math" w:eastAsiaTheme="minorEastAsia" w:hAnsi="Cambria Math" w:cstheme="minorHAnsi"/>
+              </w:rPr>
+            </m:ctrlPr>
+          </m:sSupPr>
+          <m:e>
+            <m:r>
+              <m:rPr>
+                <m:sty m:val="p"/>
+              </m:rPr>
+              <w:rPr>
+                <w:rFonts w:ascii="Cambria Math" w:eastAsiaTheme="minorEastAsia" w:hAnsi="Cambria Math" w:cstheme="minorHAnsi"/>
+              </w:rPr>
+              <m:t>a</m:t>
+            </m:r>
+          </m:e>
+          <m:sup>
+            <m:r>
+              <m:rPr>
+                <m:sty m:val="p"/>
+              </m:rPr>
+              <w:rPr>
+                <w:rFonts w:ascii="Cambria Math" w:eastAsiaTheme="minorEastAsia" w:hAnsi="Cambria Math" w:cstheme="minorHAnsi"/>
+              </w:rPr>
+              <m:t>-1</m:t>
+            </m:r>
+          </m:sup>
+        </m:sSup>
+      </m:oMath>
+      <w:r>
+        <w:rPr>
+          <w:rFonts w:eastAsiaTheme="minorEastAsia" w:cstheme="minorHAnsi"/>
+        </w:rPr>
+        <w:t xml:space="preserve"> units.  With this model, they investigate how disease is concentrated into different sub-groups of the population, finding that as equilibrium prevalence increases, the more spread out the infection is across the population. The lower prevalence is, the more disease is situated in certain parts of the network (i.e., individuals with lots of infected contacts?). They show how iterative tracing, not single-step, can greatly reduce the prevalence, especially among sub-groups, i.e., the ability of core-group to sustain infection is greatly reduced. Next, they study mixing between high and low risk groups. Super important: R0 is maximized with high assortativity because transmission is intense and spreadable among condensed high-risk individuals but PREVALENCE is maximized at intermediate assortativity because enough transmission in high risk but also enough transmission to low risk. Then he proceeds to see if tracing is better in assortative or randomly-mixed populations. Contact tracing requires lower relative effort in assortative networks to eradicate infection. In random mixing, there is a relatively even distribution of infection meaning that targeting is of little worth. The main thing is to figure out where are the core groups. </w:t>
+      </w:r>
+    </w:p>
+    <w:p>
+      <w:pPr>
+        <w:rPr>
+          <w:rFonts w:cstheme="minorHAnsi"/>
+        </w:rPr>
+      </w:pPr>
+    </w:p>
+    <w:p>
+      <w:pPr>
+        <w:rPr>
           <w:rFonts w:cstheme="minorHAnsi"/>
         </w:rPr>
       </w:pPr>
@@ -3014,7 +1781,7 @@
         <w:rPr>
           <w:rFonts w:cstheme="minorHAnsi"/>
         </w:rPr>
-        <w:instrText xml:space="preserve"> ADDIN PAPERS2_CITATIONS &lt;citation&gt;&lt;priority&gt;0&lt;/priority&gt;&lt;uuid&gt;6BEC7651-2324-4BBC-B02C-C1CC536ED4D3&lt;/uuid&gt;&lt;publications&gt;&lt;publication&gt;&lt;subtype&gt;400&lt;/subtype&gt;&lt;publisher&gt;American Physical Society&lt;/publisher&gt;&lt;title&gt;Assortative Mixing in Networks&lt;/title&gt;&lt;url&gt;https://link.aps.org/doi/10.1103/PhysRevLett.89.208701&lt;/url&gt;&lt;volume&gt;89&lt;/volume&gt;&lt;publication_date&gt;99200210281200000000222000&lt;/publication_date&gt;&lt;uuid&gt;54E0601E-131C-41E4-B2C8-8AB2DA5C0344&lt;/uuid&gt;&lt;type&gt;400&lt;/type&gt;&lt;number&gt;20&lt;/number&gt;&lt;citekey&gt;Newman:2002jj&lt;/citekey&gt;&lt;doi&gt;10.1103/PhysRevLett.89.208701&lt;/doi&gt;&lt;startpage&gt;208701&lt;/startpage&gt;&lt;bundle&gt;&lt;publication&gt;&lt;title&gt;Phys. Rev. Lett.&lt;/title&gt;&lt;uuid&gt;50EEE213-974E-4CA0-8D30-EE197B88F8D4&lt;/uuid&gt;&lt;subtype&gt;-100&lt;/subtype&gt;&lt;type&gt;-100&lt;/type&gt;&lt;/publication&gt;&lt;/bundle&gt;&lt;authors&gt;&lt;author&gt;&lt;lastName&gt;Newman&lt;/lastName&gt;&lt;firstName&gt;M&lt;/firstName&gt;&lt;middleNames&gt;E J&lt;/middleNames&gt;&lt;/author&gt;&lt;/authors&gt;&lt;/publication&gt;&lt;/publications&gt;&lt;cites&gt;&lt;/cites&gt;&lt;/citation&gt;</w:instrText>
+        <w:instrText xml:space="preserve"> ADDIN PAPERS2_CITATIONS &lt;citation&gt;&lt;priority&gt;0&lt;/priority&gt;&lt;uuid&gt;08C5402C-9A5F-410D-A638-2B5290DCEBE7&lt;/uuid&gt;&lt;publications&gt;&lt;publication&gt;&lt;subtype&gt;400&lt;/subtype&gt;&lt;publisher&gt;American Physical Society&lt;/publisher&gt;&lt;title&gt;Assortative Mixing in Networks&lt;/title&gt;&lt;url&gt;https://link.aps.org/doi/10.1103/PhysRevLett.89.208701&lt;/url&gt;&lt;volume&gt;89&lt;/volume&gt;&lt;publication_date&gt;99200210281200000000222000&lt;/publication_date&gt;&lt;uuid&gt;54E0601E-131C-41E4-B2C8-8AB2DA5C0344&lt;/uuid&gt;&lt;type&gt;400&lt;/type&gt;&lt;number&gt;20&lt;/number&gt;&lt;citekey&gt;Newman:2002jj&lt;/citekey&gt;&lt;doi&gt;10.1103/PhysRevLett.89.208701&lt;/doi&gt;&lt;startpage&gt;208701&lt;/startpage&gt;&lt;bundle&gt;&lt;publication&gt;&lt;title&gt;Phys. Rev. Lett.&lt;/title&gt;&lt;uuid&gt;50EEE213-974E-4CA0-8D30-EE197B88F8D4&lt;/uuid&gt;&lt;subtype&gt;-100&lt;/subtype&gt;&lt;type&gt;-100&lt;/type&gt;&lt;/publication&gt;&lt;/bundle&gt;&lt;authors&gt;&lt;author&gt;&lt;lastName&gt;Newman&lt;/lastName&gt;&lt;firstName&gt;M&lt;/firstName&gt;&lt;middleNames&gt;E J&lt;/middleNames&gt;&lt;/author&gt;&lt;/authors&gt;&lt;/publication&gt;&lt;/publications&gt;&lt;cites&gt;&lt;/cites&gt;&lt;/citation&gt;</w:instrText>
       </w:r>
       <w:r>
         <w:rPr>
@@ -3097,7 +1864,7 @@
         <w:rPr>
           <w:rFonts w:cstheme="minorHAnsi"/>
         </w:rPr>
-        <w:instrText xml:space="preserve"> ADDIN PAPERS2_CITATIONS &lt;citation&gt;&lt;priority&gt;1&lt;/priority&gt;&lt;uuid&gt;12B504DE-999A-4A7C-818F-920A56657FC8&lt;/uuid&gt;&lt;publications&gt;&lt;publication&gt;&lt;subtype&gt;400&lt;/subtype&gt;&lt;publisher&gt;American Physical Society&lt;/publisher&gt;&lt;title&gt;Mixing patterns in networks&lt;/title&gt;&lt;url&gt;https://link.aps.org/doi/10.1103/PhysRevE.67.026126&lt;/url&gt;&lt;volume&gt;67&lt;/volume&gt;&lt;publication_date&gt;99200302001200000000220000&lt;/publication_date&gt;&lt;uuid&gt;F8D4878B-BB42-431C-8A96-D36A55CA2E85&lt;/uuid&gt;&lt;type&gt;400&lt;/type&gt;&lt;number&gt;2&lt;/number&gt;&lt;citekey&gt;Newman:2003fh&lt;/citekey&gt;&lt;doi&gt;10.1103/PhysRevE.67.026126&lt;/doi&gt;&lt;startpage&gt;&lt;/startpage&gt;&lt;bundle&gt;&lt;publication&gt;&lt;title&gt;Physical Review E&lt;/title&gt;&lt;uuid&gt;E2C6C136-7EFE-4C75-AA98-A2E13CFB8288&lt;/uuid&gt;&lt;subtype&gt;-100&lt;/subtype&gt;&lt;type&gt;-100&lt;/type&gt;&lt;/publication&gt;&lt;/bundle&gt;&lt;authors&gt;&lt;author&gt;&lt;lastName&gt;Newman&lt;/lastName&gt;&lt;firstName&gt;MEJ&lt;/firstName&gt;&lt;/author&gt;&lt;/authors&gt;&lt;/publication&gt;&lt;/publications&gt;&lt;cites&gt;&lt;/cites&gt;&lt;/citation&gt;</w:instrText>
+        <w:instrText xml:space="preserve"> ADDIN PAPERS2_CITATIONS &lt;citation&gt;&lt;priority&gt;1&lt;/priority&gt;&lt;uuid&gt;24593F79-CE38-45D2-9D39-8FEC0AA48ECE&lt;/uuid&gt;&lt;publications&gt;&lt;publication&gt;&lt;subtype&gt;400&lt;/subtype&gt;&lt;publisher&gt;American Physical Society&lt;/publisher&gt;&lt;title&gt;Mixing patterns in networks&lt;/title&gt;&lt;url&gt;https://link.aps.org/doi/10.1103/PhysRevE.67.026126&lt;/url&gt;&lt;volume&gt;67&lt;/volume&gt;&lt;publication_date&gt;99200302001200000000220000&lt;/publication_date&gt;&lt;uuid&gt;F8D4878B-BB42-431C-8A96-D36A55CA2E85&lt;/uuid&gt;&lt;type&gt;400&lt;/type&gt;&lt;number&gt;2&lt;/number&gt;&lt;citekey&gt;Newman:2003fh&lt;/citekey&gt;&lt;doi&gt;10.1103/PhysRevE.67.026126&lt;/doi&gt;&lt;startpage&gt;&lt;/startpage&gt;&lt;bundle&gt;&lt;publication&gt;&lt;title&gt;Physical Review E&lt;/title&gt;&lt;uuid&gt;E2C6C136-7EFE-4C75-AA98-A2E13CFB8288&lt;/uuid&gt;&lt;subtype&gt;-100&lt;/subtype&gt;&lt;type&gt;-100&lt;/type&gt;&lt;/publication&gt;&lt;/bundle&gt;&lt;authors&gt;&lt;author&gt;&lt;lastName&gt;Newman&lt;/lastName&gt;&lt;firstName&gt;MEJ&lt;/firstName&gt;&lt;/author&gt;&lt;/authors&gt;&lt;/publication&gt;&lt;/publications&gt;&lt;cites&gt;&lt;/cites&gt;&lt;/citation&gt;</w:instrText>
       </w:r>
       <w:r>
         <w:rPr>
@@ -3647,11 +2414,20 @@
     </w:p>
     <w:p>
       <w:pPr>
+        <w:rPr>
+          <w:rFonts w:cstheme="minorHAnsi"/>
+          <w:b/>
+        </w:rPr>
+      </w:pPr>
+    </w:p>
+    <w:p>
+      <w:pPr>
         <w:pBdr>
           <w:bottom w:val="single" w:sz="6" w:space="1" w:color="auto"/>
         </w:pBdr>
         <w:rPr>
           <w:rFonts w:cstheme="minorHAnsi"/>
+          <w:b/>
         </w:rPr>
       </w:pPr>
       <w:r>
@@ -3664,271 +2440,7 @@
         <w:rPr>
           <w:rFonts w:cstheme="minorHAnsi"/>
         </w:rPr>
-        <w:instrText xml:space="preserve"> ADDIN PAPERS2_CITATIONS &lt;citation&gt;&lt;priority&gt;1&lt;/priority&gt;&lt;uuid&gt;664B82E9-F605-46B2-A090-242139E6F19B&lt;/uuid&gt;&lt;publications&gt;&lt;publication&gt;&lt;subtype&gt;400&lt;/subtype&gt;&lt;publisher&gt;The Royal SocietyLondon&lt;/publisher&gt;&lt;title&gt;When individual behaviour matters: homogeneous and network models in epidemiology&lt;/title&gt;&lt;url&gt;http://www.royalsocietypublishing.org/doi/10.1098/rsif.2007.1100&lt;/url&gt;&lt;volume&gt;4&lt;/volume&gt;&lt;publication_date&gt;99200710221200000000222000&lt;/publication_date&gt;&lt;uuid&gt;ABAFBA72-B176-453C-8326-42221D4AF6DA&lt;/uuid&gt;&lt;type&gt;400&lt;/type&gt;&lt;number&gt;16&lt;/number&gt;&lt;doi&gt;10.1098/rsif.2007.1100&lt;/doi&gt;&lt;startpage&gt;879&lt;/startpage&gt;&lt;endpage&gt;891&lt;/endpage&gt;&lt;bundle&gt;&lt;publication&gt;&lt;title&gt;Journal of The Royal Society Interface&lt;/title&gt;&lt;uuid&gt;619B1194-747A-4024-AAEE-D13B68D9400E&lt;/uuid&gt;&lt;subtype&gt;-100&lt;/subtype&gt;&lt;publisher&gt;The Royal Society&lt;/publisher&gt;&lt;type&gt;-100&lt;/type&gt;&lt;/publication&gt;&lt;/bundle&gt;&lt;authors&gt;&lt;author&gt;&lt;lastName&gt;Bansal&lt;/lastName&gt;&lt;firstName&gt;Shweta&lt;/firstName&gt;&lt;/author&gt;&lt;author&gt;&lt;lastName&gt;Grenfell&lt;/lastName&gt;&lt;firstName&gt;Bryan&lt;/firstName&gt;&lt;middleNames&gt;T&lt;/middleNames&gt;&lt;/author&gt;&lt;author&gt;&lt;lastName&gt;Meyers&lt;/lastName&gt;&lt;firstName&gt;Lauren&lt;/firstName&gt;&lt;middleNames&gt;Ancel&lt;/middleNames&gt;&lt;/author&gt;&lt;/authors&gt;&lt;/publication&gt;&lt;/publications&gt;&lt;cites&gt;&lt;/cites&gt;&lt;/citation&gt;</w:instrText>
-      </w:r>
-      <w:r>
-        <w:rPr>
-          <w:rFonts w:cstheme="minorHAnsi"/>
-        </w:rPr>
-        <w:fldChar w:fldCharType="separate"/>
-      </w:r>
-      <w:r>
-        <w:rPr>
-          <w:rFonts w:cstheme="minorHAnsi"/>
-        </w:rPr>
-        <w:t>(Bansal, Grenfell, and Meyers 2007)</w:t>
-      </w:r>
-      <w:r>
-        <w:rPr>
-          <w:rFonts w:cstheme="minorHAnsi"/>
-        </w:rPr>
-        <w:fldChar w:fldCharType="end"/>
-      </w:r>
-      <w:r>
-        <w:rPr>
-          <w:rFonts w:cstheme="minorHAnsi"/>
-          <w:b/>
-        </w:rPr>
-        <w:t xml:space="preserve">: </w:t>
-      </w:r>
-      <w:r>
-        <w:rPr>
-          <w:rFonts w:cstheme="minorHAnsi"/>
-        </w:rPr>
-        <w:t xml:space="preserve">Are realistic contact patterns similar to scale-free or exponential? All found to be more similar to exponential. How good can homogenous mixing models approximate more realistic contact patterns? For highly connected exponential networks, the homogeneous-mixing compartmental models offer reasonable approximation to epidemic size. As the tail of the degree distribution gets fatter, what happens to the predictions from homogeneous mixing models? Predicted disease dynamics from fat tails differ from homogeneous mixing models. </w:t>
-      </w:r>
-      <w:r>
-        <w:rPr>
-          <w:rFonts w:cstheme="minorHAnsi"/>
-        </w:rPr>
-        <w:t xml:space="preserve">What can I return to this paper for? For a good review of earlier ways to model heterogeneity in contact patterns using networks. </w:t>
-      </w:r>
-      <w:r>
-        <w:rPr>
-          <w:rFonts w:cstheme="minorHAnsi"/>
-        </w:rPr>
-        <w:t>In addition to questions answered in summary above and a source for network definitions of vocabulary, t</w:t>
-      </w:r>
-      <w:r>
-        <w:rPr>
-          <w:rFonts w:cstheme="minorHAnsi"/>
-        </w:rPr>
-        <w:t xml:space="preserve">hey </w:t>
-      </w:r>
-      <w:r>
-        <w:rPr>
-          <w:rFonts w:cstheme="minorHAnsi"/>
-        </w:rPr>
-        <w:t xml:space="preserve">also </w:t>
-      </w:r>
-      <w:r>
-        <w:rPr>
-          <w:rFonts w:cstheme="minorHAnsi"/>
-        </w:rPr>
-        <w:t xml:space="preserve">give some analytical expressions for solving epidemics on network models. </w:t>
-      </w:r>
-    </w:p>
-    <w:p>
-      <w:pPr>
-        <w:pBdr>
-          <w:bottom w:val="single" w:sz="6" w:space="1" w:color="auto"/>
-        </w:pBdr>
-        <w:rPr>
-          <w:rFonts w:cstheme="minorHAnsi"/>
-          <w:b/>
-        </w:rPr>
-      </w:pPr>
-    </w:p>
-    <w:p>
-      <w:pPr>
-        <w:rPr>
-          <w:rFonts w:cstheme="minorHAnsi"/>
-          <w:b/>
-        </w:rPr>
-      </w:pPr>
-    </w:p>
-    <w:p>
-      <w:pPr>
-        <w:pBdr>
-          <w:bottom w:val="single" w:sz="6" w:space="1" w:color="auto"/>
-        </w:pBdr>
-        <w:rPr>
-          <w:rFonts w:cstheme="minorHAnsi"/>
-        </w:rPr>
-      </w:pPr>
-      <w:r>
-        <w:rPr>
-          <w:rFonts w:cstheme="minorHAnsi"/>
-        </w:rPr>
-        <w:lastRenderedPageBreak/>
-        <w:fldChar w:fldCharType="begin"/>
-      </w:r>
-      <w:r>
-        <w:rPr>
-          <w:rFonts w:cstheme="minorHAnsi"/>
-        </w:rPr>
-        <w:instrText xml:space="preserve"> ADDIN PAPERS2_CITATIONS &lt;citation&gt;&lt;priority&gt;2&lt;/priority&gt;&lt;uuid&gt;6A5267BE-439E-4B79-A10D-EAE54FF5AC9C&lt;/uuid&gt;&lt;publications&gt;&lt;publication&gt;&lt;subtype&gt;400&lt;/subtype&gt;&lt;title&gt;Contact tracing strategies in heterogeneous populations&lt;/title&gt;&lt;url&gt;https://www.cambridge.org/core/product/identifier/S0950268806006923/type/journal_article&lt;/url&gt;&lt;volume&gt;135&lt;/volume&gt;&lt;publication_date&gt;99200707201200000000222000&lt;/publication_date&gt;&lt;uuid&gt;F8A1B083-B8EF-46D4-9CAE-0D0E7CAC902F&lt;/uuid&gt;&lt;type&gt;400&lt;/type&gt;&lt;number&gt;3&lt;/number&gt;&lt;doi&gt;10.1017/S0950268806006923&lt;/doi&gt;&lt;startpage&gt;443&lt;/startpage&gt;&lt;endpage&gt;454&lt;/endpage&gt;&lt;bundle&gt;&lt;publication&gt;&lt;title&gt;Epidemiology and infection&lt;/title&gt;&lt;uuid&gt;2D8D12DF-227B-4563-91C7-03C162FC75E9&lt;/uuid&gt;&lt;subtype&gt;-100&lt;/subtype&gt;&lt;publisher&gt;Cambridge University Press&lt;/publisher&gt;&lt;type&gt;-100&lt;/type&gt;&lt;/publication&gt;&lt;/bundle&gt;&lt;authors&gt;&lt;author&gt;&lt;lastName&gt;EAMES&lt;/lastName&gt;&lt;firstName&gt;K&lt;/firstName&gt;&lt;middleNames&gt;T D&lt;/middleNames&gt;&lt;/author&gt;&lt;/authors&gt;&lt;/publication&gt;&lt;/publications&gt;&lt;cites&gt;&lt;/cites&gt;&lt;/citation&gt;</w:instrText>
-      </w:r>
-      <w:r>
-        <w:rPr>
-          <w:rFonts w:cstheme="minorHAnsi"/>
-        </w:rPr>
-        <w:fldChar w:fldCharType="separate"/>
-      </w:r>
-      <w:r>
-        <w:rPr>
-          <w:rFonts w:cstheme="minorHAnsi"/>
-        </w:rPr>
-        <w:t>(EAMES 2007)</w:t>
-      </w:r>
-      <w:r>
-        <w:rPr>
-          <w:rFonts w:cstheme="minorHAnsi"/>
-        </w:rPr>
-        <w:fldChar w:fldCharType="end"/>
-      </w:r>
-      <w:r>
-        <w:rPr>
-          <w:rFonts w:cstheme="minorHAnsi"/>
-          <w:b/>
-        </w:rPr>
-        <w:t>:</w:t>
-      </w:r>
-      <w:r>
-        <w:rPr>
-          <w:rFonts w:cstheme="minorHAnsi"/>
-        </w:rPr>
-        <w:t xml:space="preserve"> Argue that contact-tracing is a powerful public health tool that could in some cases be made more powerful. This modeling paper asks how useful contact tracing is when networks are random-mixing or (dis)assortative? They also investigate targeted interventions by asking, how much better can contact tracing be if we target it towards individuals at higher risk? They use a “pair-wise” SI model that considers pairs of individuals as the basic variable (</w:t>
-      </w:r>
-      <w:r>
-        <w:rPr>
-          <w:rFonts w:cstheme="minorHAnsi"/>
-        </w:rPr>
-        <w:t>see vocab</w:t>
-      </w:r>
-      <w:r>
-        <w:rPr>
-          <w:rFonts w:cstheme="minorHAnsi"/>
-        </w:rPr>
-        <w:t>)</w:t>
-      </w:r>
-      <w:r>
-        <w:rPr>
-          <w:rFonts w:cstheme="minorHAnsi"/>
-        </w:rPr>
-        <w:t>. They show y</w:t>
-      </w:r>
-      <w:r>
-        <w:rPr>
-          <w:rFonts w:eastAsiaTheme="minorEastAsia" w:cstheme="minorHAnsi"/>
-        </w:rPr>
-        <w:t xml:space="preserve">ou can reduce the overall prevalence some by doing </w:t>
-      </w:r>
-      <w:r>
-        <w:rPr>
-          <w:rFonts w:eastAsiaTheme="minorEastAsia" w:cstheme="minorHAnsi"/>
-        </w:rPr>
-        <w:t>single-step tracing (see vocab)</w:t>
-      </w:r>
-      <w:r>
-        <w:rPr>
-          <w:rFonts w:eastAsiaTheme="minorEastAsia" w:cstheme="minorHAnsi"/>
-        </w:rPr>
-        <w:t xml:space="preserve">, especially when r is close to 1 but for eradication, the space is limited. In contrast, equilibrium prevalence can be greatly reduced by iterative tracing which is introduced into their model as a “hyper-infection” which spreads through the population into “tracing class” [T]. They remain in tracing class for </w:t>
-      </w:r>
-      <m:oMath>
-        <m:sSup>
-          <m:sSupPr>
-            <m:ctrlPr>
-              <w:rPr>
-                <w:rFonts w:ascii="Cambria Math" w:eastAsiaTheme="minorEastAsia" w:hAnsi="Cambria Math" w:cstheme="minorHAnsi"/>
-              </w:rPr>
-            </m:ctrlPr>
-          </m:sSupPr>
-          <m:e>
-            <m:r>
-              <m:rPr>
-                <m:sty m:val="p"/>
-              </m:rPr>
-              <w:rPr>
-                <w:rFonts w:ascii="Cambria Math" w:eastAsiaTheme="minorEastAsia" w:hAnsi="Cambria Math" w:cstheme="minorHAnsi"/>
-              </w:rPr>
-              <m:t>a</m:t>
-            </m:r>
-          </m:e>
-          <m:sup>
-            <m:r>
-              <m:rPr>
-                <m:sty m:val="p"/>
-              </m:rPr>
-              <w:rPr>
-                <w:rFonts w:ascii="Cambria Math" w:eastAsiaTheme="minorEastAsia" w:hAnsi="Cambria Math" w:cstheme="minorHAnsi"/>
-              </w:rPr>
-              <m:t>-1</m:t>
-            </m:r>
-          </m:sup>
-        </m:sSup>
-      </m:oMath>
-      <w:r>
-        <w:rPr>
-          <w:rFonts w:eastAsiaTheme="minorEastAsia" w:cstheme="minorHAnsi"/>
-        </w:rPr>
-        <w:t xml:space="preserve"> units.  With this model, they investigate how disease is concentrated into different sub-groups of the population, finding that as equilibrium prevalence increases, the more spread out the infection is across the population. The lower prevalence is, the more disease is situated in certain parts of the network (i.e., individuals with lots of infected contacts?). They show how iterative tracing, not single-step, can greatly reduce the prevalence, especially among sub-groups, i.e., the ability of core-group to sustain infection is greatly reduced. Next, they study mixing between high and low risk groups. Super important: R0 is maximized with high assortativity because transmission is intense and spreadable among condensed high-risk individuals but PREVALENCE is maximized at intermediate assortativity because enough transmission in high risk but also enough transmission to low risk. Then he proceeds to see if tracing is better in assortative or </w:t>
-      </w:r>
-      <w:r>
-        <w:rPr>
-          <w:rFonts w:eastAsiaTheme="minorEastAsia" w:cstheme="minorHAnsi"/>
-        </w:rPr>
-        <w:t>randomly-</w:t>
-      </w:r>
-      <w:r>
-        <w:rPr>
-          <w:rFonts w:eastAsiaTheme="minorEastAsia" w:cstheme="minorHAnsi"/>
-        </w:rPr>
-        <w:t xml:space="preserve">mixed populations. Contact tracing requires lower relative effort in assortative networks to eradicate infection. In </w:t>
-      </w:r>
-      <w:r>
-        <w:rPr>
-          <w:rFonts w:eastAsiaTheme="minorEastAsia" w:cstheme="minorHAnsi"/>
-        </w:rPr>
-        <w:t>random m</w:t>
-      </w:r>
-      <w:r>
-        <w:rPr>
-          <w:rFonts w:eastAsiaTheme="minorEastAsia" w:cstheme="minorHAnsi"/>
-        </w:rPr>
-        <w:t xml:space="preserve">ixing, there is a relatively even distribution of infection meaning that targeting is of little worth. The main thing is to figure out where are the core groups. </w:t>
-      </w:r>
-    </w:p>
-    <w:p>
-      <w:pPr>
-        <w:rPr>
-          <w:rFonts w:cstheme="minorHAnsi"/>
-          <w:b/>
-        </w:rPr>
-      </w:pPr>
-    </w:p>
-    <w:p>
-      <w:pPr>
-        <w:pBdr>
-          <w:bottom w:val="single" w:sz="6" w:space="1" w:color="auto"/>
-        </w:pBdr>
-        <w:rPr>
-          <w:rFonts w:cstheme="minorHAnsi"/>
-          <w:b/>
-        </w:rPr>
-      </w:pPr>
-      <w:r>
-        <w:rPr>
-          <w:rFonts w:cstheme="minorHAnsi"/>
-        </w:rPr>
-        <w:fldChar w:fldCharType="begin"/>
-      </w:r>
-      <w:r>
-        <w:rPr>
-          <w:rFonts w:cstheme="minorHAnsi"/>
-        </w:rPr>
-        <w:instrText xml:space="preserve"> ADDIN PAPERS2_CITATIONS &lt;citation&gt;&lt;priority&gt;3&lt;/priority&gt;&lt;uuid&gt;A34FD528-E8CB-4A24-ADD0-A818C48DEFB2&lt;/uuid&gt;&lt;publications&gt;&lt;publication&gt;&lt;subtype&gt;400&lt;/subtype&gt;&lt;title&gt;The effects of social structure and sex-biased transmission on macroparasite infection&lt;/title&gt;&lt;url&gt;http://www.journals.cambridge.org/abstract_S0031182008000449&lt;/url&gt;&lt;volume&gt;135&lt;/volume&gt;&lt;publication_date&gt;99200811001200000000220000&lt;/publication_date&gt;&lt;uuid&gt;00EB7BB2-0BC3-430F-8946-51FFFE391E21&lt;/uuid&gt;&lt;type&gt;400&lt;/type&gt;&lt;number&gt;13&lt;/number&gt;&lt;citekey&gt;Perkins:2008kt&lt;/citekey&gt;&lt;doi&gt;10.1017/S0031182008000449&lt;/doi&gt;&lt;institution&gt;Center for Infectious Disease Dynamics, 208 Mueller Laboratory, Penn State University, State College, PA 16803, USA. sep18@psu.edu&lt;/institution&gt;&lt;startpage&gt;1561&lt;/startpage&gt;&lt;endpage&gt;1569&lt;/endpage&gt;&lt;bundle&gt;&lt;publication&gt;&lt;title&gt;Parasitology&lt;/title&gt;&lt;uuid&gt;734D620D-B765-47E4-A292-BC85C8C14ABC&lt;/uuid&gt;&lt;subtype&gt;-100&lt;/subtype&gt;&lt;publisher&gt;Cambridge University Press&lt;/publisher&gt;&lt;type&gt;-100&lt;/type&gt;&lt;/publication&gt;&lt;/bundle&gt;&lt;authors&gt;&lt;author&gt;&lt;lastName&gt;Perkins&lt;/lastName&gt;&lt;firstName&gt;S&lt;/firstName&gt;&lt;middleNames&gt;E&lt;/middleNames&gt;&lt;/author&gt;&lt;author&gt;&lt;lastName&gt;Ferrari&lt;/lastName&gt;&lt;firstName&gt;M&lt;/firstName&gt;&lt;middleNames&gt;F&lt;/middleNames&gt;&lt;/author&gt;&lt;author&gt;&lt;lastName&gt;Hudson&lt;/lastName&gt;&lt;firstName&gt;P&lt;/firstName&gt;&lt;middleNames&gt;J&lt;/middleNames&gt;&lt;/author&gt;&lt;/authors&gt;&lt;/publication&gt;&lt;/publications&gt;&lt;cites&gt;&lt;/cites&gt;&lt;/citation&gt;</w:instrText>
+        <w:instrText xml:space="preserve"> ADDIN PAPERS2_CITATIONS &lt;citation&gt;&lt;priority&gt;3&lt;/priority&gt;&lt;uuid&gt;7D4D5B76-08A2-4004-8B1F-EC8791662126&lt;/uuid&gt;&lt;publications&gt;&lt;publication&gt;&lt;subtype&gt;400&lt;/subtype&gt;&lt;title&gt;The effects of social structure and sex-biased transmission on macroparasite infection&lt;/title&gt;&lt;url&gt;http://www.journals.cambridge.org/abstract_S0031182008000449&lt;/url&gt;&lt;volume&gt;135&lt;/volume&gt;&lt;publication_date&gt;99200811001200000000220000&lt;/publication_date&gt;&lt;uuid&gt;00EB7BB2-0BC3-430F-8946-51FFFE391E21&lt;/uuid&gt;&lt;type&gt;400&lt;/type&gt;&lt;number&gt;13&lt;/number&gt;&lt;citekey&gt;Perkins:2008kt&lt;/citekey&gt;&lt;doi&gt;10.1017/S0031182008000449&lt;/doi&gt;&lt;institution&gt;Center for Infectious Disease Dynamics, 208 Mueller Laboratory, Penn State University, State College, PA 16803, USA. sep18@psu.edu&lt;/institution&gt;&lt;startpage&gt;1561&lt;/startpage&gt;&lt;endpage&gt;1569&lt;/endpage&gt;&lt;bundle&gt;&lt;publication&gt;&lt;title&gt;Parasitology&lt;/title&gt;&lt;uuid&gt;734D620D-B765-47E4-A292-BC85C8C14ABC&lt;/uuid&gt;&lt;subtype&gt;-100&lt;/subtype&gt;&lt;publisher&gt;Cambridge University Press&lt;/publisher&gt;&lt;type&gt;-100&lt;/type&gt;&lt;/publication&gt;&lt;/bundle&gt;&lt;authors&gt;&lt;author&gt;&lt;lastName&gt;Perkins&lt;/lastName&gt;&lt;firstName&gt;S&lt;/firstName&gt;&lt;middleNames&gt;E&lt;/middleNames&gt;&lt;/author&gt;&lt;author&gt;&lt;lastName&gt;Ferrari&lt;/lastName&gt;&lt;firstName&gt;M&lt;/firstName&gt;&lt;middleNames&gt;F&lt;/middleNames&gt;&lt;/author&gt;&lt;author&gt;&lt;lastName&gt;Hudson&lt;/lastName&gt;&lt;firstName&gt;P&lt;/firstName&gt;&lt;middleNames&gt;J&lt;/middleNames&gt;&lt;/author&gt;&lt;/authors&gt;&lt;/publication&gt;&lt;/publications&gt;&lt;cites&gt;&lt;/cites&gt;&lt;/citation&gt;</w:instrText>
       </w:r>
       <w:r>
         <w:rPr>
@@ -4046,7 +2558,21 @@
         <w:rPr>
           <w:rFonts w:cstheme="minorHAnsi"/>
         </w:rPr>
-        <w:t xml:space="preserve"> where I is infected neighbors in the network and  </w:t>
+        <w:t xml:space="preserve"> where I </w:t>
+      </w:r>
+      <w:proofErr w:type="gramStart"/>
+      <w:r>
+        <w:rPr>
+          <w:rFonts w:cstheme="minorHAnsi"/>
+        </w:rPr>
+        <w:t>is</w:t>
+      </w:r>
+      <w:proofErr w:type="gramEnd"/>
+      <w:r>
+        <w:rPr>
+          <w:rFonts w:cstheme="minorHAnsi"/>
+        </w:rPr>
+        <w:t xml:space="preserve"> infected neighbors in the network and  </w:t>
       </w:r>
       <m:oMath>
         <m:sSub>
@@ -4344,6 +2870,1288 @@
           <w:rFonts w:cstheme="minorHAnsi"/>
         </w:rPr>
       </w:pPr>
+      <w:r>
+        <w:rPr>
+          <w:rFonts w:ascii="Helvetica" w:hAnsi="Helvetica" w:cs="Helvetica"/>
+        </w:rPr>
+        <w:t xml:space="preserve">{Sah:2017dg}: Does modular network structure limit disease spread? They find that it does not universally limit disease spread but when networks are super modular and in </w:t>
+      </w:r>
+      <w:r>
+        <w:rPr>
+          <w:rFonts w:ascii="Helvetica" w:hAnsi="Helvetica" w:cs="Helvetica"/>
+        </w:rPr>
+        <w:lastRenderedPageBreak/>
+        <w:t>some situations. However, there’s lots of variation in modularity AND disease outcome. What drives variation in animal group modularity? They do a mixed effects model finding that subgroup cohesion, network fragmentation, and subgroup size variation determines the relative amount of modularity (Q/</w:t>
+      </w:r>
+      <m:oMath>
+        <m:sSub>
+          <m:sSubPr>
+            <m:ctrlPr>
+              <w:rPr>
+                <w:rFonts w:ascii="Cambria Math" w:hAnsi="Cambria Math" w:cs="Helvetica"/>
+              </w:rPr>
+            </m:ctrlPr>
+          </m:sSubPr>
+          <m:e>
+            <m:r>
+              <m:rPr>
+                <m:sty m:val="p"/>
+              </m:rPr>
+              <w:rPr>
+                <w:rFonts w:ascii="Cambria Math" w:hAnsi="Cambria Math" w:cs="Helvetica"/>
+              </w:rPr>
+              <m:t>Q</m:t>
+            </m:r>
+          </m:e>
+          <m:sub>
+            <m:r>
+              <m:rPr>
+                <m:sty m:val="p"/>
+              </m:rPr>
+              <w:rPr>
+                <w:rFonts w:ascii="Cambria Math" w:hAnsi="Cambria Math" w:cs="Helvetica"/>
+              </w:rPr>
+              <m:t>max</m:t>
+            </m:r>
+          </m:sub>
+        </m:sSub>
+      </m:oMath>
+      <w:r>
+        <w:rPr>
+          <w:rFonts w:ascii="Helvetica" w:eastAsiaTheme="minorEastAsia" w:hAnsi="Helvetica" w:cs="Helvetica"/>
+        </w:rPr>
+        <w:t xml:space="preserve"> </w:t>
+      </w:r>
+      <w:r>
+        <w:rPr>
+          <w:rFonts w:ascii="Helvetica" w:hAnsi="Helvetica" w:cs="Helvetica"/>
+        </w:rPr>
+        <w:t xml:space="preserve">). Do these factors also determine disease dynamics (i.e., whether modularity increases or decreases outbreaks)? Perform SIR simulations on synthetic modular networks. Outbreak size was only reduced when networks were HIGHLY modular. Also, modularity reduces pathogens less when transmissibility was very high. So why doesn’t modularity reduce disease burden in all animal social networks? There’s a trade-off between local and global infection levels. In the discussion they write, intervention should target global infection when network </w:t>
+      </w:r>
+      <w:proofErr w:type="gramStart"/>
+      <w:r>
+        <w:rPr>
+          <w:rFonts w:ascii="Helvetica" w:hAnsi="Helvetica" w:cs="Helvetica"/>
+        </w:rPr>
+        <w:t>are</w:t>
+      </w:r>
+      <w:proofErr w:type="gramEnd"/>
+      <w:r>
+        <w:rPr>
+          <w:rFonts w:ascii="Helvetica" w:hAnsi="Helvetica" w:cs="Helvetica"/>
+        </w:rPr>
+        <w:t xml:space="preserve"> not modular and local infection when networks are very modular. Also, they write that long infectious period diseases (e.g., TB) need more stable networks for modularity to matter.  </w:t>
+      </w:r>
+    </w:p>
+    <w:p>
+      <w:pPr>
+        <w:rPr>
+          <w:rFonts w:cstheme="minorHAnsi"/>
+        </w:rPr>
+      </w:pPr>
+    </w:p>
+    <w:p>
+      <w:pPr>
+        <w:rPr>
+          <w:rFonts w:cstheme="minorHAnsi"/>
+        </w:rPr>
+      </w:pPr>
+      <w:r>
+        <w:rPr>
+          <w:rFonts w:cstheme="minorHAnsi"/>
+        </w:rPr>
+        <w:fldChar w:fldCharType="begin"/>
+      </w:r>
+      <w:r>
+        <w:rPr>
+          <w:rFonts w:cstheme="minorHAnsi"/>
+        </w:rPr>
+        <w:instrText xml:space="preserve"> ADDIN PAPERS2_CITATIONS &lt;citation&gt;&lt;priority&gt;1&lt;/priority&gt;&lt;uuid&gt;88DE2163-1F50-47B6-BA5C-6136498308B0&lt;/uuid&gt;&lt;publications&gt;&lt;publication&gt;&lt;subtype&gt;400&lt;/subtype&gt;&lt;publisher&gt;BioMed Central&lt;/publisher&gt;&lt;title&gt;Exploring community structure in biological networks with random graphs&lt;/title&gt;&lt;url&gt;http://bmcbioinformatics.biomedcentral.com/articles/10.1186/1471-2105-15-220&lt;/url&gt;&lt;volume&gt;15&lt;/volume&gt;&lt;publication_date&gt;99201400001200000000200000&lt;/publication_date&gt;&lt;uuid&gt;87B62C12-BBD8-4D7A-82AF-18974B2F6185&lt;/uuid&gt;&lt;type&gt;400&lt;/type&gt;&lt;accepted_date&gt;99201405201200000000222000&lt;/accepted_date&gt;&lt;number&gt;220&lt;/number&gt;&lt;citekey&gt;Sah:2014dg&lt;/citekey&gt;&lt;submission_date&gt;99201312181200000000222000&lt;/submission_date&gt;&lt;doi&gt;10.1186/1471-2105-15-220&lt;/doi&gt;&lt;institution&gt;Department of Biology, Georgetown University, 20057 Washington DC, USA. sb753@georgetown.edu.&lt;/institution&gt;&lt;startpage&gt;&lt;/startpage&gt;&lt;bundle&gt;&lt;publication&gt;&lt;title&gt;BMC Bioinformatics&lt;/title&gt;&lt;uuid&gt;6FC36F6B-92BC-4EC0-BC19-CE0B9BC5434F&lt;/uuid&gt;&lt;subtype&gt;-100&lt;/subtype&gt;&lt;publisher&gt;BioMed Central&lt;/publisher&gt;&lt;type&gt;-100&lt;/type&gt;&lt;/publication&gt;&lt;/bundle&gt;&lt;authors&gt;&lt;author&gt;&lt;lastName&gt;Sah&lt;/lastName&gt;&lt;firstName&gt;Pratha&lt;/firstName&gt;&lt;/author&gt;&lt;author&gt;&lt;lastName&gt;Singh&lt;/lastName&gt;&lt;firstName&gt;Lisa&lt;/firstName&gt;&lt;middleNames&gt;O&lt;/middleNames&gt;&lt;/author&gt;&lt;author&gt;&lt;lastName&gt;Clauset&lt;/lastName&gt;&lt;firstName&gt;Aaron&lt;/firstName&gt;&lt;/author&gt;&lt;author&gt;&lt;lastName&gt;Bansal&lt;/lastName&gt;&lt;firstName&gt;Shweta&lt;/firstName&gt;&lt;/author&gt;&lt;/authors&gt;&lt;/publication&gt;&lt;/publications&gt;&lt;cites&gt;&lt;/cites&gt;&lt;/citation&gt;</w:instrText>
+      </w:r>
+      <w:r>
+        <w:rPr>
+          <w:rFonts w:cstheme="minorHAnsi"/>
+        </w:rPr>
+        <w:fldChar w:fldCharType="separate"/>
+      </w:r>
+      <w:r>
+        <w:rPr>
+          <w:rFonts w:cstheme="minorHAnsi"/>
+        </w:rPr>
+        <w:t>(</w:t>
+      </w:r>
+      <w:proofErr w:type="spellStart"/>
+      <w:r>
+        <w:rPr>
+          <w:rFonts w:cstheme="minorHAnsi"/>
+        </w:rPr>
+        <w:t>Sah</w:t>
+      </w:r>
+      <w:proofErr w:type="spellEnd"/>
+      <w:r>
+        <w:rPr>
+          <w:rFonts w:cstheme="minorHAnsi"/>
+        </w:rPr>
+        <w:t xml:space="preserve"> et al. 2014)</w:t>
+      </w:r>
+      <w:r>
+        <w:rPr>
+          <w:rFonts w:cstheme="minorHAnsi"/>
+        </w:rPr>
+        <w:fldChar w:fldCharType="end"/>
+      </w:r>
+      <w:r>
+        <w:rPr>
+          <w:rFonts w:cstheme="minorHAnsi"/>
+        </w:rPr>
+        <w:t>:</w:t>
+      </w:r>
+      <w:r>
+        <w:rPr>
+          <w:rFonts w:cstheme="minorHAnsi"/>
+        </w:rPr>
+        <w:t xml:space="preserve"> Propose a model for generating simple, connected random networks that have a specified degree distribution and level of community structure. They say conveniently that “these networks allow for systematic study of the impact of community structure on the dynamics that may flow on a network”. Perfect. They also compare and contrast previous approaches to generate community-structured networks. Mention Girvan and Newman (2002) which generates community-structure by assigning different probabilities between in and out of community nodes.  They say this has been used a lot but limited ability to have different community sizes or heterogeneous degree distributions. </w:t>
+      </w:r>
+      <w:proofErr w:type="spellStart"/>
+      <w:r>
+        <w:rPr>
+          <w:rFonts w:cstheme="minorHAnsi"/>
+        </w:rPr>
+        <w:t>Lancichinetti</w:t>
+      </w:r>
+      <w:proofErr w:type="spellEnd"/>
+      <w:r>
+        <w:rPr>
+          <w:rFonts w:cstheme="minorHAnsi"/>
+        </w:rPr>
+        <w:t xml:space="preserve"> et al. () seem to have developed something where degrees can be heterogeneous so should take a look at that. Other models have been proposed but </w:t>
+      </w:r>
+      <w:proofErr w:type="spellStart"/>
+      <w:r>
+        <w:rPr>
+          <w:rFonts w:cstheme="minorHAnsi"/>
+        </w:rPr>
+        <w:t>Sah</w:t>
+      </w:r>
+      <w:proofErr w:type="spellEnd"/>
+      <w:r>
+        <w:rPr>
+          <w:rFonts w:cstheme="minorHAnsi"/>
+        </w:rPr>
+        <w:t xml:space="preserve"> et al. (2014) say they make strong assumptions about parameters or that the parameters are not directly related to typical parameters like degree distribution and modularity. They say you can use ERGMs but when you squish a bunch together, some difficulties arise (but don’t say what they are?). Lastly, they explain </w:t>
+      </w:r>
+      <w:r>
+        <w:rPr>
+          <w:rFonts w:cstheme="minorHAnsi"/>
+          <w:i/>
+        </w:rPr>
+        <w:t>stochastic block models</w:t>
+      </w:r>
+      <w:r>
+        <w:rPr>
+          <w:rFonts w:cstheme="minorHAnsi"/>
+        </w:rPr>
+        <w:t xml:space="preserve"> where the probability of each link depends only on the community labels of its endpoints so networks must specify number of communities K, their sizes and the </w:t>
+      </w:r>
+      <m:oMath>
+        <m:d>
+          <m:dPr>
+            <m:ctrlPr>
+              <w:rPr>
+                <w:rFonts w:ascii="Cambria Math" w:hAnsi="Cambria Math" w:cstheme="minorHAnsi"/>
+                <w:i/>
+              </w:rPr>
+            </m:ctrlPr>
+          </m:dPr>
+          <m:e>
+            <m:f>
+              <m:fPr>
+                <m:type m:val="noBar"/>
+                <m:ctrlPr>
+                  <w:rPr>
+                    <w:rFonts w:ascii="Cambria Math" w:hAnsi="Cambria Math" w:cstheme="minorHAnsi"/>
+                    <w:i/>
+                  </w:rPr>
+                </m:ctrlPr>
+              </m:fPr>
+              <m:num>
+                <m:r>
+                  <w:rPr>
+                    <w:rFonts w:ascii="Cambria Math" w:hAnsi="Cambria Math" w:cstheme="minorHAnsi"/>
+                  </w:rPr>
+                  <m:t>K</m:t>
+                </m:r>
+              </m:num>
+              <m:den>
+                <m:r>
+                  <w:rPr>
+                    <w:rFonts w:ascii="Cambria Math" w:hAnsi="Cambria Math" w:cstheme="minorHAnsi"/>
+                  </w:rPr>
+                  <m:t>2</m:t>
+                </m:r>
+              </m:den>
+            </m:f>
+          </m:e>
+        </m:d>
+      </m:oMath>
+      <w:r>
+        <w:rPr>
+          <w:rFonts w:eastAsiaTheme="minorEastAsia" w:cstheme="minorHAnsi"/>
+        </w:rPr>
+        <w:t xml:space="preserve"> group pair probabilities which results in a random graph</w:t>
+      </w:r>
+      <w:r>
+        <w:rPr>
+          <w:rFonts w:cstheme="minorHAnsi"/>
+        </w:rPr>
+        <w:t xml:space="preserve"> with a degree distribution that follows a mixture of Poisson distributions, which can be unrealistic.  They basically say adapting SBMs for different tasks is a promising area of research which is what they do in this paper. </w:t>
+      </w:r>
+    </w:p>
+    <w:p>
+      <w:pPr>
+        <w:rPr>
+          <w:rFonts w:cstheme="minorHAnsi"/>
+        </w:rPr>
+      </w:pPr>
+    </w:p>
+    <w:p>
+      <w:pPr>
+        <w:rPr>
+          <w:rFonts w:eastAsiaTheme="minorEastAsia" w:cstheme="minorHAnsi"/>
+        </w:rPr>
+      </w:pPr>
+      <w:r>
+        <w:rPr>
+          <w:rFonts w:cstheme="minorHAnsi"/>
+        </w:rPr>
+        <w:t>Their model: can be large (</w:t>
+      </w:r>
+      <m:oMath>
+        <m:r>
+          <w:rPr>
+            <w:rFonts w:ascii="Cambria Math" w:hAnsi="Cambria Math" w:cstheme="minorHAnsi"/>
+          </w:rPr>
+          <m:t>&gt;</m:t>
+        </m:r>
+        <m:sSup>
+          <m:sSupPr>
+            <m:ctrlPr>
+              <w:rPr>
+                <w:rFonts w:ascii="Cambria Math" w:hAnsi="Cambria Math" w:cstheme="minorHAnsi"/>
+                <w:i/>
+              </w:rPr>
+            </m:ctrlPr>
+          </m:sSupPr>
+          <m:e>
+            <m:r>
+              <w:rPr>
+                <w:rFonts w:ascii="Cambria Math" w:hAnsi="Cambria Math" w:cstheme="minorHAnsi"/>
+              </w:rPr>
+              <m:t>10</m:t>
+            </m:r>
+          </m:e>
+          <m:sup>
+            <m:r>
+              <w:rPr>
+                <w:rFonts w:ascii="Cambria Math" w:hAnsi="Cambria Math" w:cstheme="minorHAnsi"/>
+              </w:rPr>
+              <m:t>5</m:t>
+            </m:r>
+          </m:sup>
+        </m:sSup>
+      </m:oMath>
+      <w:r>
+        <w:rPr>
+          <w:rFonts w:eastAsiaTheme="minorEastAsia" w:cstheme="minorHAnsi"/>
+        </w:rPr>
+        <w:t>). They present a nice parameterization of Q, the strength of community structure. Model is parameterized by network size (n), degree distribution (</w:t>
+      </w:r>
+      <m:oMath>
+        <m:sSub>
+          <m:sSubPr>
+            <m:ctrlPr>
+              <w:rPr>
+                <w:rFonts w:ascii="Cambria Math" w:hAnsi="Cambria Math" w:cstheme="minorHAnsi"/>
+                <w:i/>
+              </w:rPr>
+            </m:ctrlPr>
+          </m:sSubPr>
+          <m:e>
+            <m:r>
+              <w:rPr>
+                <w:rFonts w:ascii="Cambria Math" w:hAnsi="Cambria Math" w:cstheme="minorHAnsi"/>
+              </w:rPr>
+              <m:t>p</m:t>
+            </m:r>
+          </m:e>
+          <m:sub>
+            <m:r>
+              <w:rPr>
+                <w:rFonts w:ascii="Cambria Math" w:hAnsi="Cambria Math" w:cstheme="minorHAnsi"/>
+              </w:rPr>
+              <m:t>d</m:t>
+            </m:r>
+          </m:sub>
+        </m:sSub>
+        <m:r>
+          <w:rPr>
+            <w:rFonts w:ascii="Cambria Math" w:hAnsi="Cambria Math" w:cstheme="minorHAnsi"/>
+          </w:rPr>
+          <m:t xml:space="preserve">), </m:t>
+        </m:r>
+      </m:oMath>
+      <w:r>
+        <w:rPr>
+          <w:rFonts w:eastAsiaTheme="minorEastAsia" w:cstheme="minorHAnsi"/>
+        </w:rPr>
+        <w:t xml:space="preserve">expected modularity </w:t>
+      </w:r>
+      <m:oMath>
+        <m:r>
+          <w:rPr>
+            <w:rFonts w:ascii="Cambria Math" w:hAnsi="Cambria Math" w:cstheme="minorHAnsi"/>
+          </w:rPr>
+          <m:t>E[Q])</m:t>
+        </m:r>
+      </m:oMath>
+      <w:r>
+        <w:rPr>
+          <w:rFonts w:eastAsiaTheme="minorEastAsia" w:cstheme="minorHAnsi"/>
+        </w:rPr>
+        <w:t xml:space="preserve">, number of modules </w:t>
+      </w:r>
+      <m:oMath>
+        <m:r>
+          <w:rPr>
+            <w:rFonts w:ascii="Cambria Math" w:eastAsiaTheme="minorEastAsia" w:hAnsi="Cambria Math" w:cstheme="minorHAnsi"/>
+          </w:rPr>
+          <m:t>(K)</m:t>
+        </m:r>
+      </m:oMath>
+      <w:r>
+        <w:rPr>
+          <w:rFonts w:eastAsiaTheme="minorEastAsia" w:cstheme="minorHAnsi"/>
+        </w:rPr>
+        <w:t xml:space="preserve">, module size distribution </w:t>
+      </w:r>
+      <m:oMath>
+        <m:r>
+          <w:rPr>
+            <w:rFonts w:ascii="Cambria Math" w:hAnsi="Cambria Math" w:cstheme="minorHAnsi"/>
+          </w:rPr>
+          <m:t>P(s)</m:t>
+        </m:r>
+      </m:oMath>
+      <w:r>
+        <w:rPr>
+          <w:rFonts w:eastAsiaTheme="minorEastAsia" w:cstheme="minorHAnsi"/>
+        </w:rPr>
+        <w:t xml:space="preserve">, with mean </w:t>
+      </w:r>
+      <m:oMath>
+        <m:acc>
+          <m:accPr>
+            <m:chr m:val="̅"/>
+            <m:ctrlPr>
+              <w:rPr>
+                <w:rFonts w:ascii="Cambria Math" w:hAnsi="Cambria Math" w:cstheme="minorHAnsi"/>
+                <w:i/>
+              </w:rPr>
+            </m:ctrlPr>
+          </m:accPr>
+          <m:e>
+            <m:r>
+              <w:rPr>
+                <w:rFonts w:ascii="Cambria Math" w:hAnsi="Cambria Math" w:cstheme="minorHAnsi"/>
+              </w:rPr>
+              <m:t>s</m:t>
+            </m:r>
+          </m:e>
+        </m:acc>
+        <m:r>
+          <w:rPr>
+            <w:rFonts w:ascii="Cambria Math" w:hAnsi="Cambria Math" w:cstheme="minorHAnsi"/>
+          </w:rPr>
+          <m:t xml:space="preserve">. </m:t>
+        </m:r>
+      </m:oMath>
+      <w:r>
+        <w:rPr>
+          <w:rFonts w:eastAsiaTheme="minorEastAsia" w:cstheme="minorHAnsi"/>
+        </w:rPr>
+        <w:t xml:space="preserve">Algorithm: </w:t>
+      </w:r>
+    </w:p>
+    <w:p>
+      <w:pPr>
+        <w:pStyle w:val="ListParagraph"/>
+        <w:numPr>
+          <w:ilvl w:val="0"/>
+          <w:numId w:val="3"/>
+        </w:numPr>
+        <w:rPr>
+          <w:rFonts w:cstheme="minorHAnsi"/>
+        </w:rPr>
+      </w:pPr>
+      <w:r>
+        <w:rPr>
+          <w:rFonts w:cstheme="minorHAnsi"/>
+        </w:rPr>
+        <w:t>Assign n nodes to K modules based on the size distribution P(s)</w:t>
+      </w:r>
+    </w:p>
+    <w:p>
+      <w:pPr>
+        <w:pStyle w:val="ListParagraph"/>
+        <w:numPr>
+          <w:ilvl w:val="0"/>
+          <w:numId w:val="3"/>
+        </w:numPr>
+        <w:rPr>
+          <w:rFonts w:cstheme="minorHAnsi"/>
+        </w:rPr>
+      </w:pPr>
+      <w:r>
+        <w:rPr>
+          <w:rFonts w:cstheme="minorHAnsi"/>
+        </w:rPr>
+        <w:t xml:space="preserve">Assign degrees, </w:t>
+      </w:r>
+      <m:oMath>
+        <m:r>
+          <w:rPr>
+            <w:rFonts w:ascii="Cambria Math" w:hAnsi="Cambria Math" w:cstheme="minorHAnsi"/>
+          </w:rPr>
+          <m:t>d</m:t>
+        </m:r>
+        <m:d>
+          <m:dPr>
+            <m:ctrlPr>
+              <w:rPr>
+                <w:rFonts w:ascii="Cambria Math" w:hAnsi="Cambria Math" w:cstheme="minorHAnsi"/>
+                <w:i/>
+              </w:rPr>
+            </m:ctrlPr>
+          </m:dPr>
+          <m:e>
+            <m:sSub>
+              <m:sSubPr>
+                <m:ctrlPr>
+                  <w:rPr>
+                    <w:rFonts w:ascii="Cambria Math" w:hAnsi="Cambria Math" w:cstheme="minorHAnsi"/>
+                    <w:i/>
+                  </w:rPr>
+                </m:ctrlPr>
+              </m:sSubPr>
+              <m:e>
+                <m:r>
+                  <w:rPr>
+                    <w:rFonts w:ascii="Cambria Math" w:hAnsi="Cambria Math" w:cstheme="minorHAnsi"/>
+                  </w:rPr>
+                  <m:t>v</m:t>
+                </m:r>
+              </m:e>
+              <m:sub>
+                <m:r>
+                  <w:rPr>
+                    <w:rFonts w:ascii="Cambria Math" w:hAnsi="Cambria Math" w:cstheme="minorHAnsi"/>
+                  </w:rPr>
+                  <m:t>i</m:t>
+                </m:r>
+              </m:sub>
+            </m:sSub>
+          </m:e>
+        </m:d>
+      </m:oMath>
+      <w:r>
+        <w:rPr>
+          <w:rFonts w:eastAsiaTheme="minorEastAsia" w:cstheme="minorHAnsi"/>
+        </w:rPr>
+        <w:t xml:space="preserve"> to each node </w:t>
+      </w:r>
+      <m:oMath>
+        <m:sSub>
+          <m:sSubPr>
+            <m:ctrlPr>
+              <w:rPr>
+                <w:rFonts w:ascii="Cambria Math" w:hAnsi="Cambria Math" w:cstheme="minorHAnsi"/>
+                <w:i/>
+              </w:rPr>
+            </m:ctrlPr>
+          </m:sSubPr>
+          <m:e>
+            <m:r>
+              <w:rPr>
+                <w:rFonts w:ascii="Cambria Math" w:hAnsi="Cambria Math" w:cstheme="minorHAnsi"/>
+              </w:rPr>
+              <m:t>v</m:t>
+            </m:r>
+          </m:e>
+          <m:sub>
+            <m:r>
+              <w:rPr>
+                <w:rFonts w:ascii="Cambria Math" w:hAnsi="Cambria Math" w:cstheme="minorHAnsi"/>
+              </w:rPr>
+              <m:t>i</m:t>
+            </m:r>
+          </m:sub>
+        </m:sSub>
+      </m:oMath>
+      <w:r>
+        <w:rPr>
+          <w:rFonts w:eastAsiaTheme="minorEastAsia" w:cstheme="minorHAnsi"/>
+        </w:rPr>
+        <w:t xml:space="preserve"> based on </w:t>
+      </w:r>
+      <m:oMath>
+        <m:sSub>
+          <m:sSubPr>
+            <m:ctrlPr>
+              <w:rPr>
+                <w:rFonts w:ascii="Cambria Math" w:hAnsi="Cambria Math" w:cstheme="minorHAnsi"/>
+                <w:i/>
+              </w:rPr>
+            </m:ctrlPr>
+          </m:sSubPr>
+          <m:e>
+            <m:r>
+              <w:rPr>
+                <w:rFonts w:ascii="Cambria Math" w:hAnsi="Cambria Math" w:cstheme="minorHAnsi"/>
+              </w:rPr>
+              <m:t>p</m:t>
+            </m:r>
+          </m:e>
+          <m:sub>
+            <m:r>
+              <w:rPr>
+                <w:rFonts w:ascii="Cambria Math" w:hAnsi="Cambria Math" w:cstheme="minorHAnsi"/>
+              </w:rPr>
+              <m:t>d</m:t>
+            </m:r>
+          </m:sub>
+        </m:sSub>
+      </m:oMath>
+      <w:r>
+        <w:rPr>
+          <w:rFonts w:eastAsiaTheme="minorEastAsia" w:cstheme="minorHAnsi"/>
+        </w:rPr>
+        <w:t xml:space="preserve"> and </w:t>
+      </w:r>
+      <m:oMath>
+        <m:acc>
+          <m:accPr>
+            <m:chr m:val="̅"/>
+            <m:ctrlPr>
+              <w:rPr>
+                <w:rFonts w:ascii="Cambria Math" w:hAnsi="Cambria Math" w:cstheme="minorHAnsi"/>
+                <w:i/>
+              </w:rPr>
+            </m:ctrlPr>
+          </m:accPr>
+          <m:e>
+            <m:r>
+              <w:rPr>
+                <w:rFonts w:ascii="Cambria Math" w:hAnsi="Cambria Math" w:cstheme="minorHAnsi"/>
+              </w:rPr>
+              <m:t>d</m:t>
+            </m:r>
+          </m:e>
+        </m:acc>
+      </m:oMath>
+      <w:r>
+        <w:rPr>
+          <w:rFonts w:eastAsiaTheme="minorEastAsia" w:cstheme="minorHAnsi"/>
+        </w:rPr>
+        <w:t xml:space="preserve">. Then, of these neighbors of v, get # of within group contacts from same class of distribution as  </w:t>
+      </w:r>
+      <m:oMath>
+        <m:sSub>
+          <m:sSubPr>
+            <m:ctrlPr>
+              <w:rPr>
+                <w:rFonts w:ascii="Cambria Math" w:hAnsi="Cambria Math" w:cstheme="minorHAnsi"/>
+                <w:i/>
+              </w:rPr>
+            </m:ctrlPr>
+          </m:sSubPr>
+          <m:e>
+            <m:r>
+              <w:rPr>
+                <w:rFonts w:ascii="Cambria Math" w:hAnsi="Cambria Math" w:cstheme="minorHAnsi"/>
+              </w:rPr>
+              <m:t>p</m:t>
+            </m:r>
+          </m:e>
+          <m:sub>
+            <m:r>
+              <w:rPr>
+                <w:rFonts w:ascii="Cambria Math" w:hAnsi="Cambria Math" w:cstheme="minorHAnsi"/>
+              </w:rPr>
+              <m:t>d</m:t>
+            </m:r>
+          </m:sub>
+        </m:sSub>
+      </m:oMath>
+      <w:r>
+        <w:rPr>
+          <w:rFonts w:eastAsiaTheme="minorEastAsia" w:cstheme="minorHAnsi"/>
+        </w:rPr>
+        <w:t xml:space="preserve"> but with mean </w:t>
+      </w:r>
+      <m:oMath>
+        <m:acc>
+          <m:accPr>
+            <m:chr m:val="̅"/>
+            <m:ctrlPr>
+              <w:rPr>
+                <w:rFonts w:ascii="Cambria Math" w:hAnsi="Cambria Math" w:cstheme="minorHAnsi"/>
+                <w:i/>
+              </w:rPr>
+            </m:ctrlPr>
+          </m:accPr>
+          <m:e>
+            <m:sSub>
+              <m:sSubPr>
+                <m:ctrlPr>
+                  <w:rPr>
+                    <w:rFonts w:ascii="Cambria Math" w:hAnsi="Cambria Math" w:cstheme="minorHAnsi"/>
+                    <w:i/>
+                  </w:rPr>
+                </m:ctrlPr>
+              </m:sSubPr>
+              <m:e>
+                <m:r>
+                  <w:rPr>
+                    <w:rFonts w:ascii="Cambria Math" w:hAnsi="Cambria Math" w:cstheme="minorHAnsi"/>
+                  </w:rPr>
+                  <m:t>d</m:t>
+                </m:r>
+              </m:e>
+              <m:sub>
+                <m:r>
+                  <w:rPr>
+                    <w:rFonts w:ascii="Cambria Math" w:hAnsi="Cambria Math" w:cstheme="minorHAnsi"/>
+                  </w:rPr>
+                  <m:t>w</m:t>
+                </m:r>
+              </m:sub>
+            </m:sSub>
+          </m:e>
+        </m:acc>
+      </m:oMath>
+      <w:r>
+        <w:rPr>
+          <w:rFonts w:eastAsiaTheme="minorEastAsia" w:cstheme="minorHAnsi"/>
+        </w:rPr>
+        <w:t xml:space="preserve"> instead.</w:t>
+      </w:r>
+    </w:p>
+    <w:p>
+      <w:pPr>
+        <w:pStyle w:val="ListParagraph"/>
+        <w:numPr>
+          <w:ilvl w:val="1"/>
+          <w:numId w:val="3"/>
+        </w:numPr>
+        <w:rPr>
+          <w:rFonts w:eastAsiaTheme="minorEastAsia" w:cstheme="minorHAnsi"/>
+        </w:rPr>
+      </w:pPr>
+      <w:r>
+        <w:rPr>
+          <w:rFonts w:cstheme="minorHAnsi"/>
+        </w:rPr>
+        <w:t xml:space="preserve">Ensure draws follow </w:t>
+      </w:r>
+      <m:oMath>
+        <m:sSub>
+          <m:sSubPr>
+            <m:ctrlPr>
+              <w:rPr>
+                <w:rFonts w:ascii="Cambria Math" w:hAnsi="Cambria Math" w:cstheme="minorHAnsi"/>
+                <w:i/>
+              </w:rPr>
+            </m:ctrlPr>
+          </m:sSubPr>
+          <m:e>
+            <m:r>
+              <w:rPr>
+                <w:rFonts w:ascii="Cambria Math" w:hAnsi="Cambria Math" w:cstheme="minorHAnsi"/>
+              </w:rPr>
+              <m:t>p</m:t>
+            </m:r>
+          </m:e>
+          <m:sub>
+            <m:r>
+              <w:rPr>
+                <w:rFonts w:ascii="Cambria Math" w:hAnsi="Cambria Math" w:cstheme="minorHAnsi"/>
+              </w:rPr>
+              <m:t>d</m:t>
+            </m:r>
+          </m:sub>
+        </m:sSub>
+      </m:oMath>
+      <w:r>
+        <w:rPr>
+          <w:rFonts w:eastAsiaTheme="minorEastAsia" w:cstheme="minorHAnsi"/>
+        </w:rPr>
+        <w:t xml:space="preserve"> with mean </w:t>
+      </w:r>
+      <m:oMath>
+        <m:acc>
+          <m:accPr>
+            <m:chr m:val="̅"/>
+            <m:ctrlPr>
+              <w:rPr>
+                <w:rFonts w:ascii="Cambria Math" w:hAnsi="Cambria Math" w:cstheme="minorHAnsi"/>
+                <w:i/>
+              </w:rPr>
+            </m:ctrlPr>
+          </m:accPr>
+          <m:e>
+            <m:sSub>
+              <m:sSubPr>
+                <m:ctrlPr>
+                  <w:rPr>
+                    <w:rFonts w:ascii="Cambria Math" w:hAnsi="Cambria Math" w:cstheme="minorHAnsi"/>
+                    <w:i/>
+                  </w:rPr>
+                </m:ctrlPr>
+              </m:sSubPr>
+              <m:e>
+                <m:r>
+                  <w:rPr>
+                    <w:rFonts w:ascii="Cambria Math" w:hAnsi="Cambria Math" w:cstheme="minorHAnsi"/>
+                  </w:rPr>
+                  <m:t>d</m:t>
+                </m:r>
+              </m:e>
+              <m:sub>
+                <m:r>
+                  <w:rPr>
+                    <w:rFonts w:ascii="Cambria Math" w:hAnsi="Cambria Math" w:cstheme="minorHAnsi"/>
+                  </w:rPr>
+                  <m:t>w</m:t>
+                </m:r>
+              </m:sub>
+            </m:sSub>
+          </m:e>
+        </m:acc>
+      </m:oMath>
+      <w:r>
+        <w:rPr>
+          <w:rFonts w:eastAsiaTheme="minorEastAsia" w:cstheme="minorHAnsi"/>
+        </w:rPr>
+        <w:t xml:space="preserve"> and verify conditions: </w:t>
+      </w:r>
+    </w:p>
+    <w:p>
+      <w:pPr>
+        <w:pStyle w:val="ListParagraph"/>
+        <w:numPr>
+          <w:ilvl w:val="2"/>
+          <w:numId w:val="3"/>
+        </w:numPr>
+        <w:rPr>
+          <w:rFonts w:eastAsiaTheme="minorEastAsia" w:cstheme="minorHAnsi"/>
+        </w:rPr>
+      </w:pPr>
+      <m:oMath>
+        <m:r>
+          <w:rPr>
+            <w:rFonts w:ascii="Cambria Math" w:hAnsi="Cambria Math" w:cstheme="minorHAnsi"/>
+          </w:rPr>
+          <m:t>d</m:t>
+        </m:r>
+        <m:d>
+          <m:dPr>
+            <m:ctrlPr>
+              <w:rPr>
+                <w:rFonts w:ascii="Cambria Math" w:hAnsi="Cambria Math" w:cstheme="minorHAnsi"/>
+                <w:i/>
+              </w:rPr>
+            </m:ctrlPr>
+          </m:dPr>
+          <m:e>
+            <m:sSub>
+              <m:sSubPr>
+                <m:ctrlPr>
+                  <w:rPr>
+                    <w:rFonts w:ascii="Cambria Math" w:hAnsi="Cambria Math" w:cstheme="minorHAnsi"/>
+                    <w:i/>
+                  </w:rPr>
+                </m:ctrlPr>
+              </m:sSubPr>
+              <m:e>
+                <m:r>
+                  <w:rPr>
+                    <w:rFonts w:ascii="Cambria Math" w:hAnsi="Cambria Math" w:cstheme="minorHAnsi"/>
+                  </w:rPr>
+                  <m:t>v</m:t>
+                </m:r>
+              </m:e>
+              <m:sub>
+                <m:r>
+                  <w:rPr>
+                    <w:rFonts w:ascii="Cambria Math" w:hAnsi="Cambria Math" w:cstheme="minorHAnsi"/>
+                  </w:rPr>
+                  <m:t>i</m:t>
+                </m:r>
+              </m:sub>
+            </m:sSub>
+          </m:e>
+        </m:d>
+        <m:r>
+          <w:rPr>
+            <w:rFonts w:ascii="Cambria Math" w:hAnsi="Cambria Math" w:cstheme="minorHAnsi"/>
+          </w:rPr>
+          <m:t xml:space="preserve">≥ </m:t>
+        </m:r>
+        <m:sSub>
+          <m:sSubPr>
+            <m:ctrlPr>
+              <w:rPr>
+                <w:rFonts w:ascii="Cambria Math" w:hAnsi="Cambria Math" w:cstheme="minorHAnsi"/>
+                <w:i/>
+              </w:rPr>
+            </m:ctrlPr>
+          </m:sSubPr>
+          <m:e>
+            <m:r>
+              <w:rPr>
+                <w:rFonts w:ascii="Cambria Math" w:hAnsi="Cambria Math" w:cstheme="minorHAnsi"/>
+              </w:rPr>
+              <m:t>d</m:t>
+            </m:r>
+          </m:e>
+          <m:sub>
+            <m:r>
+              <w:rPr>
+                <w:rFonts w:ascii="Cambria Math" w:hAnsi="Cambria Math" w:cstheme="minorHAnsi"/>
+              </w:rPr>
+              <m:t>w</m:t>
+            </m:r>
+          </m:sub>
+        </m:sSub>
+        <m:d>
+          <m:dPr>
+            <m:ctrlPr>
+              <w:rPr>
+                <w:rFonts w:ascii="Cambria Math" w:hAnsi="Cambria Math" w:cstheme="minorHAnsi"/>
+                <w:i/>
+              </w:rPr>
+            </m:ctrlPr>
+          </m:dPr>
+          <m:e>
+            <m:sSub>
+              <m:sSubPr>
+                <m:ctrlPr>
+                  <w:rPr>
+                    <w:rFonts w:ascii="Cambria Math" w:hAnsi="Cambria Math" w:cstheme="minorHAnsi"/>
+                    <w:i/>
+                  </w:rPr>
+                </m:ctrlPr>
+              </m:sSubPr>
+              <m:e>
+                <m:r>
+                  <w:rPr>
+                    <w:rFonts w:ascii="Cambria Math" w:hAnsi="Cambria Math" w:cstheme="minorHAnsi"/>
+                  </w:rPr>
+                  <m:t>v</m:t>
+                </m:r>
+              </m:e>
+              <m:sub>
+                <m:r>
+                  <w:rPr>
+                    <w:rFonts w:ascii="Cambria Math" w:hAnsi="Cambria Math" w:cstheme="minorHAnsi"/>
+                  </w:rPr>
+                  <m:t>i</m:t>
+                </m:r>
+              </m:sub>
+            </m:sSub>
+          </m:e>
+        </m:d>
+      </m:oMath>
+      <w:r>
+        <w:rPr>
+          <w:rFonts w:eastAsiaTheme="minorEastAsia" w:cstheme="minorHAnsi"/>
+        </w:rPr>
+        <w:t xml:space="preserve"> for all </w:t>
+      </w:r>
+      <m:oMath>
+        <m:sSub>
+          <m:sSubPr>
+            <m:ctrlPr>
+              <w:rPr>
+                <w:rFonts w:ascii="Cambria Math" w:hAnsi="Cambria Math" w:cstheme="minorHAnsi"/>
+                <w:i/>
+              </w:rPr>
+            </m:ctrlPr>
+          </m:sSubPr>
+          <m:e>
+            <m:r>
+              <w:rPr>
+                <w:rFonts w:ascii="Cambria Math" w:hAnsi="Cambria Math" w:cstheme="minorHAnsi"/>
+              </w:rPr>
+              <m:t>v</m:t>
+            </m:r>
+          </m:e>
+          <m:sub>
+            <m:r>
+              <w:rPr>
+                <w:rFonts w:ascii="Cambria Math" w:hAnsi="Cambria Math" w:cstheme="minorHAnsi"/>
+              </w:rPr>
+              <m:t>i</m:t>
+            </m:r>
+          </m:sub>
+        </m:sSub>
+      </m:oMath>
+    </w:p>
+    <w:p>
+      <w:pPr>
+        <w:pStyle w:val="ListParagraph"/>
+        <w:numPr>
+          <w:ilvl w:val="2"/>
+          <w:numId w:val="3"/>
+        </w:numPr>
+        <w:rPr>
+          <w:rFonts w:eastAsiaTheme="minorEastAsia" w:cstheme="minorHAnsi"/>
+        </w:rPr>
+      </w:pPr>
+      <w:r>
+        <w:rPr>
+          <w:rFonts w:eastAsiaTheme="minorEastAsia" w:cstheme="minorHAnsi"/>
+        </w:rPr>
+        <w:lastRenderedPageBreak/>
+        <w:t xml:space="preserve">A realizable within-degree sequence for each module </w:t>
+      </w:r>
+      <m:oMath>
+        <m:sSub>
+          <m:sSubPr>
+            <m:ctrlPr>
+              <w:rPr>
+                <w:rFonts w:ascii="Cambria Math" w:eastAsiaTheme="minorEastAsia" w:hAnsi="Cambria Math" w:cstheme="minorHAnsi"/>
+                <w:i/>
+              </w:rPr>
+            </m:ctrlPr>
+          </m:sSubPr>
+          <m:e>
+            <m:r>
+              <w:rPr>
+                <w:rFonts w:ascii="Cambria Math" w:eastAsiaTheme="minorEastAsia" w:hAnsi="Cambria Math" w:cstheme="minorHAnsi"/>
+              </w:rPr>
+              <m:t>C</m:t>
+            </m:r>
+          </m:e>
+          <m:sub>
+            <m:r>
+              <w:rPr>
+                <w:rFonts w:ascii="Cambria Math" w:eastAsiaTheme="minorEastAsia" w:hAnsi="Cambria Math" w:cstheme="minorHAnsi"/>
+              </w:rPr>
+              <m:t>k</m:t>
+            </m:r>
+          </m:sub>
+        </m:sSub>
+      </m:oMath>
+      <w:r>
+        <w:rPr>
+          <w:rFonts w:eastAsiaTheme="minorEastAsia" w:cstheme="minorHAnsi"/>
+        </w:rPr>
+        <w:t xml:space="preserve"> as defined by Handshake Theorem --- Unclear what this means…. </w:t>
+      </w:r>
+    </w:p>
+    <w:p>
+      <w:pPr>
+        <w:pStyle w:val="ListParagraph"/>
+        <w:numPr>
+          <w:ilvl w:val="1"/>
+          <w:numId w:val="3"/>
+        </w:numPr>
+        <w:rPr>
+          <w:rFonts w:cstheme="minorHAnsi"/>
+        </w:rPr>
+      </w:pPr>
+      <w:r>
+        <w:rPr>
+          <w:rFonts w:cstheme="minorHAnsi"/>
+        </w:rPr>
+        <w:t xml:space="preserve">Generate between group degree: by </w:t>
+      </w:r>
+      <m:oMath>
+        <m:sSub>
+          <m:sSubPr>
+            <m:ctrlPr>
+              <w:rPr>
+                <w:rFonts w:ascii="Cambria Math" w:hAnsi="Cambria Math" w:cstheme="minorHAnsi"/>
+                <w:i/>
+              </w:rPr>
+            </m:ctrlPr>
+          </m:sSubPr>
+          <m:e>
+            <m:r>
+              <w:rPr>
+                <w:rFonts w:ascii="Cambria Math" w:hAnsi="Cambria Math" w:cstheme="minorHAnsi"/>
+              </w:rPr>
+              <m:t>d</m:t>
+            </m:r>
+          </m:e>
+          <m:sub>
+            <m:r>
+              <w:rPr>
+                <w:rFonts w:ascii="Cambria Math" w:hAnsi="Cambria Math" w:cstheme="minorHAnsi"/>
+              </w:rPr>
+              <m:t>b</m:t>
+            </m:r>
+          </m:sub>
+        </m:sSub>
+        <m:d>
+          <m:dPr>
+            <m:ctrlPr>
+              <w:rPr>
+                <w:rFonts w:ascii="Cambria Math" w:hAnsi="Cambria Math" w:cstheme="minorHAnsi"/>
+                <w:i/>
+              </w:rPr>
+            </m:ctrlPr>
+          </m:dPr>
+          <m:e>
+            <m:sSub>
+              <m:sSubPr>
+                <m:ctrlPr>
+                  <w:rPr>
+                    <w:rFonts w:ascii="Cambria Math" w:hAnsi="Cambria Math" w:cstheme="minorHAnsi"/>
+                    <w:i/>
+                  </w:rPr>
+                </m:ctrlPr>
+              </m:sSubPr>
+              <m:e>
+                <m:r>
+                  <w:rPr>
+                    <w:rFonts w:ascii="Cambria Math" w:hAnsi="Cambria Math" w:cstheme="minorHAnsi"/>
+                  </w:rPr>
+                  <m:t>v</m:t>
+                </m:r>
+              </m:e>
+              <m:sub>
+                <m:r>
+                  <w:rPr>
+                    <w:rFonts w:ascii="Cambria Math" w:hAnsi="Cambria Math" w:cstheme="minorHAnsi"/>
+                  </w:rPr>
+                  <m:t>i</m:t>
+                </m:r>
+              </m:sub>
+            </m:sSub>
+          </m:e>
+        </m:d>
+        <m:r>
+          <w:rPr>
+            <w:rFonts w:ascii="Cambria Math" w:hAnsi="Cambria Math" w:cstheme="minorHAnsi"/>
+          </w:rPr>
+          <m:t>=d</m:t>
+        </m:r>
+        <m:d>
+          <m:dPr>
+            <m:ctrlPr>
+              <w:rPr>
+                <w:rFonts w:ascii="Cambria Math" w:hAnsi="Cambria Math" w:cstheme="minorHAnsi"/>
+                <w:i/>
+              </w:rPr>
+            </m:ctrlPr>
+          </m:dPr>
+          <m:e>
+            <m:sSub>
+              <m:sSubPr>
+                <m:ctrlPr>
+                  <w:rPr>
+                    <w:rFonts w:ascii="Cambria Math" w:hAnsi="Cambria Math" w:cstheme="minorHAnsi"/>
+                    <w:i/>
+                  </w:rPr>
+                </m:ctrlPr>
+              </m:sSubPr>
+              <m:e>
+                <m:r>
+                  <w:rPr>
+                    <w:rFonts w:ascii="Cambria Math" w:hAnsi="Cambria Math" w:cstheme="minorHAnsi"/>
+                  </w:rPr>
+                  <m:t>v</m:t>
+                </m:r>
+              </m:e>
+              <m:sub>
+                <m:r>
+                  <w:rPr>
+                    <w:rFonts w:ascii="Cambria Math" w:hAnsi="Cambria Math" w:cstheme="minorHAnsi"/>
+                  </w:rPr>
+                  <m:t>i</m:t>
+                </m:r>
+              </m:sub>
+            </m:sSub>
+          </m:e>
+        </m:d>
+        <m:r>
+          <w:rPr>
+            <w:rFonts w:ascii="Cambria Math" w:hAnsi="Cambria Math" w:cstheme="minorHAnsi"/>
+          </w:rPr>
+          <m:t>-</m:t>
+        </m:r>
+        <m:sSub>
+          <m:sSubPr>
+            <m:ctrlPr>
+              <w:rPr>
+                <w:rFonts w:ascii="Cambria Math" w:hAnsi="Cambria Math" w:cstheme="minorHAnsi"/>
+                <w:i/>
+              </w:rPr>
+            </m:ctrlPr>
+          </m:sSubPr>
+          <m:e>
+            <m:r>
+              <w:rPr>
+                <w:rFonts w:ascii="Cambria Math" w:hAnsi="Cambria Math" w:cstheme="minorHAnsi"/>
+              </w:rPr>
+              <m:t>d</m:t>
+            </m:r>
+          </m:e>
+          <m:sub>
+            <m:r>
+              <w:rPr>
+                <w:rFonts w:ascii="Cambria Math" w:hAnsi="Cambria Math" w:cstheme="minorHAnsi"/>
+              </w:rPr>
+              <m:t>w</m:t>
+            </m:r>
+          </m:sub>
+        </m:sSub>
+        <m:d>
+          <m:dPr>
+            <m:ctrlPr>
+              <w:rPr>
+                <w:rFonts w:ascii="Cambria Math" w:hAnsi="Cambria Math" w:cstheme="minorHAnsi"/>
+                <w:i/>
+              </w:rPr>
+            </m:ctrlPr>
+          </m:dPr>
+          <m:e>
+            <m:sSub>
+              <m:sSubPr>
+                <m:ctrlPr>
+                  <w:rPr>
+                    <w:rFonts w:ascii="Cambria Math" w:hAnsi="Cambria Math" w:cstheme="minorHAnsi"/>
+                    <w:i/>
+                  </w:rPr>
+                </m:ctrlPr>
+              </m:sSubPr>
+              <m:e>
+                <m:r>
+                  <w:rPr>
+                    <w:rFonts w:ascii="Cambria Math" w:hAnsi="Cambria Math" w:cstheme="minorHAnsi"/>
+                  </w:rPr>
+                  <m:t>v</m:t>
+                </m:r>
+              </m:e>
+              <m:sub>
+                <m:r>
+                  <w:rPr>
+                    <w:rFonts w:ascii="Cambria Math" w:hAnsi="Cambria Math" w:cstheme="minorHAnsi"/>
+                  </w:rPr>
+                  <m:t>i</m:t>
+                </m:r>
+              </m:sub>
+            </m:sSub>
+          </m:e>
+        </m:d>
+      </m:oMath>
+      <w:r>
+        <w:rPr>
+          <w:rFonts w:eastAsiaTheme="minorEastAsia" w:cstheme="minorHAnsi"/>
+        </w:rPr>
+        <w:t xml:space="preserve"> for each node and verifying some criteria</w:t>
+      </w:r>
+    </w:p>
+    <w:p>
+      <w:pPr>
+        <w:pStyle w:val="ListParagraph"/>
+        <w:numPr>
+          <w:ilvl w:val="0"/>
+          <w:numId w:val="3"/>
+        </w:numPr>
+        <w:rPr>
+          <w:rFonts w:cstheme="minorHAnsi"/>
+        </w:rPr>
+      </w:pPr>
+      <w:r>
+        <w:rPr>
+          <w:rFonts w:cstheme="minorHAnsi"/>
+        </w:rPr>
+        <w:t xml:space="preserve">Assign between-group edges based on a Havel-Hakimi model and randomize them. </w:t>
+      </w:r>
+    </w:p>
+    <w:p>
+      <w:pPr>
+        <w:pStyle w:val="ListParagraph"/>
+        <w:numPr>
+          <w:ilvl w:val="1"/>
+          <w:numId w:val="3"/>
+        </w:numPr>
+        <w:rPr>
+          <w:rFonts w:cstheme="minorHAnsi"/>
+        </w:rPr>
+      </w:pPr>
+      <w:r>
+        <w:rPr>
+          <w:rFonts w:cstheme="minorHAnsi"/>
+        </w:rPr>
+        <w:t>Successively connect high-between degree nodes to each other if not already connected</w:t>
+      </w:r>
+    </w:p>
+    <w:p>
+      <w:pPr>
+        <w:pStyle w:val="ListParagraph"/>
+        <w:numPr>
+          <w:ilvl w:val="2"/>
+          <w:numId w:val="3"/>
+        </w:numPr>
+        <w:rPr>
+          <w:rFonts w:cstheme="minorHAnsi"/>
+        </w:rPr>
+      </w:pPr>
+      <w:r>
+        <w:rPr>
+          <w:rFonts w:cstheme="minorHAnsi"/>
+        </w:rPr>
+        <w:t>Then between-group edges are swapped using double-edge swaps (as long as new edge maintains between group identity)</w:t>
+      </w:r>
+    </w:p>
+    <w:p>
+      <w:pPr>
+        <w:pStyle w:val="ListParagraph"/>
+        <w:numPr>
+          <w:ilvl w:val="0"/>
+          <w:numId w:val="3"/>
+        </w:numPr>
+        <w:rPr>
+          <w:rFonts w:cstheme="minorHAnsi"/>
+        </w:rPr>
+      </w:pPr>
+      <w:r>
+        <w:rPr>
+          <w:rFonts w:cstheme="minorHAnsi"/>
+        </w:rPr>
+        <w:t xml:space="preserve">Connect within-edges based on Havel-Hakimi and randomize them to remove degree correlations. </w:t>
+      </w:r>
+    </w:p>
+    <w:p>
+      <w:pPr>
+        <w:pBdr>
+          <w:bottom w:val="single" w:sz="6" w:space="1" w:color="auto"/>
+        </w:pBdr>
+        <w:rPr>
+          <w:rFonts w:cstheme="minorHAnsi"/>
+        </w:rPr>
+      </w:pPr>
+    </w:p>
+    <w:p>
+      <w:pPr>
+        <w:rPr>
+          <w:rFonts w:cstheme="minorHAnsi"/>
+        </w:rPr>
+      </w:pPr>
     </w:p>
     <w:p>
       <w:pPr>
@@ -4381,6 +4189,24 @@
       </w:pPr>
       <w:r>
         <w:rPr>
+          <w:rFonts w:ascii="Helvetica" w:hAnsi="Helvetica" w:cs="Helvetica"/>
+        </w:rPr>
+        <w:t>Newman 2006: Modularity and community structure in networks</w:t>
+      </w:r>
+    </w:p>
+    <w:p>
+      <w:pPr>
+        <w:pStyle w:val="ListParagraph"/>
+        <w:numPr>
+          <w:ilvl w:val="0"/>
+          <w:numId w:val="1"/>
+        </w:numPr>
+        <w:rPr>
+          <w:rFonts w:cstheme="minorHAnsi"/>
+        </w:rPr>
+      </w:pPr>
+      <w:r>
+        <w:rPr>
           <w:rFonts w:cstheme="minorHAnsi"/>
         </w:rPr>
         <w:t>Malloy &amp; Reed (1995): configuration models</w:t>
@@ -4407,7 +4233,7 @@
         <w:rPr>
           <w:rFonts w:cstheme="minorHAnsi"/>
         </w:rPr>
-        <w:instrText xml:space="preserve"> ADDIN PAPERS2_CITATIONS &lt;citation&gt;&lt;priority&gt;4&lt;/priority&gt;&lt;uuid&gt;20C65617-7971-4BF2-9556-71D571C46116&lt;/uuid&gt;&lt;publications&gt;&lt;publication&gt;&lt;subtype&gt;400&lt;/subtype&gt;&lt;publisher&gt;Cambridge University Press&lt;/publisher&gt;&lt;title&gt;Close encounters of the infectious kind: methods to measure social mixing behaviour&lt;/title&gt;&lt;url&gt;http://www.journals.cambridge.org/abstract_S0950268812000842&lt;/url&gt;&lt;volume&gt;140&lt;/volume&gt;&lt;publication_date&gt;99201212001200000000220000&lt;/publication_date&gt;&lt;uuid&gt;B5A860C7-569A-4073-BAC5-357086C541F2&lt;/uuid&gt;&lt;type&gt;400&lt;/type&gt;&lt;number&gt;12&lt;/number&gt;&lt;doi&gt;10.1017/S0950268812000842&lt;/doi&gt;&lt;startpage&gt;2117&lt;/startpage&gt;&lt;endpage&gt;2130&lt;/endpage&gt;&lt;bundle&gt;&lt;publication&gt;&lt;title&gt;Epidemiology and infection&lt;/title&gt;&lt;uuid&gt;2D8D12DF-227B-4563-91C7-03C162FC75E9&lt;/uuid&gt;&lt;subtype&gt;-100&lt;/subtype&gt;&lt;publisher&gt;Cambridge University Press&lt;/publisher&gt;&lt;type&gt;-100&lt;/type&gt;&lt;/publication&gt;&lt;/bundle&gt;&lt;authors&gt;&lt;author&gt;&lt;lastName&gt;Read&lt;/lastName&gt;&lt;firstName&gt;J&lt;/firstName&gt;&lt;middleNames&gt;M&lt;/middleNames&gt;&lt;/author&gt;&lt;author&gt;&lt;lastName&gt;Edmunds&lt;/lastName&gt;&lt;firstName&gt;W&lt;/firstName&gt;&lt;middleNames&gt;J&lt;/middleNames&gt;&lt;/author&gt;&lt;author&gt;&lt;lastName&gt;Riley&lt;/lastName&gt;&lt;firstName&gt;S&lt;/firstName&gt;&lt;/author&gt;&lt;author&gt;&lt;lastName&gt;Lessler&lt;/lastName&gt;&lt;firstName&gt;J&lt;/firstName&gt;&lt;/author&gt;&lt;author&gt;&lt;lastName&gt;Cummings&lt;/lastName&gt;&lt;firstName&gt;D&lt;/firstName&gt;&lt;middleNames&gt;A T&lt;/middleNames&gt;&lt;/author&gt;&lt;/authors&gt;&lt;/publication&gt;&lt;publication&gt;&lt;subtype&gt;400&lt;/subtype&gt;&lt;publisher&gt;The Royal Society&lt;/publisher&gt;&lt;title&gt;Social encounter networks: collective properties and disease transmission&lt;/title&gt;&lt;url&gt;http://rsif.royalsocietypublishing.org/cgi/doi/10.1098/rsif.2012.0357&lt;/url&gt;&lt;volume&gt;9&lt;/volume&gt;&lt;publication_date&gt;99201209251200000000222000&lt;/publication_date&gt;&lt;uuid&gt;93E81DB3-BEC6-4040-9A5A-4C5DCB4CAFBF&lt;/uuid&gt;&lt;type&gt;400&lt;/type&gt;&lt;number&gt;76&lt;/number&gt;&lt;doi&gt;10.1098/rsif.2012.0357&lt;/doi&gt;&lt;startpage&gt;2826&lt;/startpage&gt;&lt;endpage&gt;2833&lt;/endpage&gt;&lt;bundle&gt;&lt;publication&gt;&lt;title&gt;Journal of The Royal Society Interface&lt;/title&gt;&lt;uuid&gt;619B1194-747A-4024-AAEE-D13B68D9400E&lt;/uuid&gt;&lt;subtype&gt;-100&lt;/subtype&gt;&lt;publisher&gt;The Royal Society&lt;/publisher&gt;&lt;type&gt;-100&lt;/type&gt;&lt;/publication&gt;&lt;/bundle&gt;&lt;authors&gt;&lt;author&gt;&lt;lastName&gt;Danon&lt;/lastName&gt;&lt;firstName&gt;Leon&lt;/firstName&gt;&lt;/author&gt;&lt;author&gt;&lt;lastName&gt;House&lt;/lastName&gt;&lt;firstName&gt;Thomas&lt;/firstName&gt;&lt;middleNames&gt;A&lt;/middleNames&gt;&lt;/author&gt;&lt;author&gt;&lt;lastName&gt;Read&lt;/lastName&gt;&lt;firstName&gt;Jonathan&lt;/firstName&gt;&lt;middleNames&gt;M&lt;/middleNames&gt;&lt;/author&gt;&lt;author&gt;&lt;lastName&gt;Keeling&lt;/lastName&gt;&lt;firstName&gt;Matt&lt;/firstName&gt;&lt;middleNames&gt;J&lt;/middleNames&gt;&lt;/author&gt;&lt;/authors&gt;&lt;/publication&gt;&lt;/publications&gt;&lt;cites&gt;&lt;/cites&gt;&lt;/citation&gt;</w:instrText>
+        <w:instrText xml:space="preserve"> ADDIN PAPERS2_CITATIONS &lt;citation&gt;&lt;priority&gt;4&lt;/priority&gt;&lt;uuid&gt;7A7E9784-C216-4DD9-9AC0-A1A73C890961&lt;/uuid&gt;&lt;publications&gt;&lt;publication&gt;&lt;subtype&gt;400&lt;/subtype&gt;&lt;publisher&gt;Cambridge University Press&lt;/publisher&gt;&lt;title&gt;Close encounters of the infectious kind: methods to measure social mixing behaviour&lt;/title&gt;&lt;url&gt;http://www.journals.cambridge.org/abstract_S0950268812000842&lt;/url&gt;&lt;volume&gt;140&lt;/volume&gt;&lt;publication_date&gt;99201212001200000000220000&lt;/publication_date&gt;&lt;uuid&gt;B5A860C7-569A-4073-BAC5-357086C541F2&lt;/uuid&gt;&lt;type&gt;400&lt;/type&gt;&lt;number&gt;12&lt;/number&gt;&lt;doi&gt;10.1017/S0950268812000842&lt;/doi&gt;&lt;startpage&gt;2117&lt;/startpage&gt;&lt;endpage&gt;2130&lt;/endpage&gt;&lt;bundle&gt;&lt;publication&gt;&lt;title&gt;Epidemiology and infection&lt;/title&gt;&lt;uuid&gt;2D8D12DF-227B-4563-91C7-03C162FC75E9&lt;/uuid&gt;&lt;subtype&gt;-100&lt;/subtype&gt;&lt;publisher&gt;Cambridge University Press&lt;/publisher&gt;&lt;type&gt;-100&lt;/type&gt;&lt;/publication&gt;&lt;/bundle&gt;&lt;authors&gt;&lt;author&gt;&lt;lastName&gt;Read&lt;/lastName&gt;&lt;firstName&gt;J&lt;/firstName&gt;&lt;middleNames&gt;M&lt;/middleNames&gt;&lt;/author&gt;&lt;author&gt;&lt;lastName&gt;Edmunds&lt;/lastName&gt;&lt;firstName&gt;W&lt;/firstName&gt;&lt;middleNames&gt;J&lt;/middleNames&gt;&lt;/author&gt;&lt;author&gt;&lt;lastName&gt;Riley&lt;/lastName&gt;&lt;firstName&gt;S&lt;/firstName&gt;&lt;/author&gt;&lt;author&gt;&lt;lastName&gt;Lessler&lt;/lastName&gt;&lt;firstName&gt;J&lt;/firstName&gt;&lt;/author&gt;&lt;author&gt;&lt;lastName&gt;Cummings&lt;/lastName&gt;&lt;firstName&gt;D&lt;/firstName&gt;&lt;middleNames&gt;A T&lt;/middleNames&gt;&lt;/author&gt;&lt;/authors&gt;&lt;/publication&gt;&lt;publication&gt;&lt;subtype&gt;400&lt;/subtype&gt;&lt;publisher&gt;The Royal Society&lt;/publisher&gt;&lt;title&gt;Social encounter networks: collective properties and disease transmission&lt;/title&gt;&lt;url&gt;http://rsif.royalsocietypublishing.org/cgi/doi/10.1098/rsif.2012.0357&lt;/url&gt;&lt;volume&gt;9&lt;/volume&gt;&lt;publication_date&gt;99201209251200000000222000&lt;/publication_date&gt;&lt;uuid&gt;93E81DB3-BEC6-4040-9A5A-4C5DCB4CAFBF&lt;/uuid&gt;&lt;type&gt;400&lt;/type&gt;&lt;number&gt;76&lt;/number&gt;&lt;doi&gt;10.1098/rsif.2012.0357&lt;/doi&gt;&lt;startpage&gt;2826&lt;/startpage&gt;&lt;endpage&gt;2833&lt;/endpage&gt;&lt;bundle&gt;&lt;publication&gt;&lt;title&gt;Journal of The Royal Society Interface&lt;/title&gt;&lt;uuid&gt;619B1194-747A-4024-AAEE-D13B68D9400E&lt;/uuid&gt;&lt;subtype&gt;-100&lt;/subtype&gt;&lt;publisher&gt;The Royal Society&lt;/publisher&gt;&lt;type&gt;-100&lt;/type&gt;&lt;/publication&gt;&lt;/bundle&gt;&lt;authors&gt;&lt;author&gt;&lt;lastName&gt;Danon&lt;/lastName&gt;&lt;firstName&gt;Leon&lt;/firstName&gt;&lt;/author&gt;&lt;author&gt;&lt;lastName&gt;House&lt;/lastName&gt;&lt;firstName&gt;Thomas&lt;/firstName&gt;&lt;middleNames&gt;A&lt;/middleNames&gt;&lt;/author&gt;&lt;author&gt;&lt;lastName&gt;Read&lt;/lastName&gt;&lt;firstName&gt;Jonathan&lt;/firstName&gt;&lt;middleNames&gt;M&lt;/middleNames&gt;&lt;/author&gt;&lt;author&gt;&lt;lastName&gt;Keeling&lt;/lastName&gt;&lt;firstName&gt;Matt&lt;/firstName&gt;&lt;middleNames&gt;J&lt;/middleNames&gt;&lt;/author&gt;&lt;/authors&gt;&lt;/publication&gt;&lt;/publications&gt;&lt;cites&gt;&lt;/cites&gt;&lt;/citation&gt;</w:instrText>
       </w:r>
       <w:r>
         <w:rPr>
@@ -4455,7 +4281,7 @@
         <w:rPr>
           <w:rFonts w:cstheme="minorHAnsi"/>
         </w:rPr>
-        <w:instrText xml:space="preserve"> ADDIN PAPERS2_CITATIONS &lt;citation&gt;&lt;priority&gt;5&lt;/priority&gt;&lt;uuid&gt;7B542748-2571-499D-B63C-20F64E3249DC&lt;/uuid&gt;&lt;publications&gt;&lt;publication&gt;&lt;subtype&gt;400&lt;/subtype&gt;&lt;publisher&gt;Public Library of Science&lt;/publisher&gt;&lt;title&gt;Social contacts and mixing patterns relevant to the spread of infectious diseases.&lt;/title&gt;&lt;url&gt;http://dx.plos.org/10.1371/journal.pmed.0050074&lt;/url&gt;&lt;volume&gt;5&lt;/volume&gt;&lt;publication_date&gt;99200803251200000000222000&lt;/publication_date&gt;&lt;uuid&gt;171F9B82-9814-4748-8BE8-68ECAF8BFCD1&lt;/uuid&gt;&lt;type&gt;400&lt;/type&gt;&lt;accepted_date&gt;99200802151200000000222000&lt;/accepted_date&gt;&lt;number&gt;3&lt;/number&gt;&lt;submission_date&gt;99200708081200000000222000&lt;/submission_date&gt;&lt;doi&gt;10.1371/journal.pmed.0050074&lt;/doi&gt;&lt;institution&gt;Microbiology Unit, Laboratoire National de Santé, Luxembourg, Luxembourg. joel.mossong@lns.etat.lu&lt;/institution&gt;&lt;startpage&gt;e74&lt;/startpage&gt;&lt;bundle&gt;&lt;publication&gt;&lt;title&gt;PLoS Med&lt;/title&gt;&lt;uuid&gt;D21F7585-43D6-46E5-A65F-0EDCFB4252C8&lt;/uuid&gt;&lt;subtype&gt;-100&lt;/subtype&gt;&lt;publisher&gt;Public Library of Science&lt;/publisher&gt;&lt;type&gt;-100&lt;/type&gt;&lt;/publication&gt;&lt;/bundle&gt;&lt;authors&gt;&lt;author&gt;&lt;lastName&gt;Mossong&lt;/lastName&gt;&lt;firstName&gt;Joël&lt;/firstName&gt;&lt;/author&gt;&lt;author&gt;&lt;lastName&gt;Hens&lt;/lastName&gt;&lt;firstName&gt;Niel&lt;/firstName&gt;&lt;/author&gt;&lt;author&gt;&lt;lastName&gt;Jit&lt;/lastName&gt;&lt;firstName&gt;Mark&lt;/firstName&gt;&lt;/author&gt;&lt;author&gt;&lt;lastName&gt;Beutels&lt;/lastName&gt;&lt;firstName&gt;Philippe&lt;/firstName&gt;&lt;/author&gt;&lt;author&gt;&lt;lastName&gt;Auranen&lt;/lastName&gt;&lt;firstName&gt;Kari&lt;/firstName&gt;&lt;/author&gt;&lt;author&gt;&lt;lastName&gt;Mikolajczyk&lt;/lastName&gt;&lt;firstName&gt;Rafael&lt;/firstName&gt;&lt;/author&gt;&lt;author&gt;&lt;lastName&gt;Massari&lt;/lastName&gt;&lt;firstName&gt;Marco&lt;/firstName&gt;&lt;/author&gt;&lt;author&gt;&lt;lastName&gt;Salmaso&lt;/lastName&gt;&lt;firstName&gt;Stefania&lt;/firstName&gt;&lt;/author&gt;&lt;author&gt;&lt;lastName&gt;Tomba&lt;/lastName&gt;&lt;firstName&gt;Gianpaolo&lt;/firstName&gt;&lt;middleNames&gt;Scalia&lt;/middleNames&gt;&lt;/author&gt;&lt;author&gt;&lt;lastName&gt;Wallinga&lt;/lastName&gt;&lt;firstName&gt;Jacco&lt;/firstName&gt;&lt;/author&gt;&lt;author&gt;&lt;lastName&gt;Heijne&lt;/lastName&gt;&lt;firstName&gt;Janneke&lt;/firstName&gt;&lt;/author&gt;&lt;author&gt;&lt;lastName&gt;Sadkowska-Todys&lt;/lastName&gt;&lt;firstName&gt;Malgorzata&lt;/firstName&gt;&lt;/author&gt;&lt;author&gt;&lt;lastName&gt;Rosinska&lt;/lastName&gt;&lt;firstName&gt;Magdalena&lt;/firstName&gt;&lt;/author&gt;&lt;author&gt;&lt;lastName&gt;Edmunds&lt;/lastName&gt;&lt;firstName&gt;W&lt;/firstName&gt;&lt;middleNames&gt;John&lt;/middleNames&gt;&lt;/author&gt;&lt;/authors&gt;&lt;editors&gt;&lt;author&gt;&lt;lastName&gt;Riley&lt;/lastName&gt;&lt;firstName&gt;Steven&lt;/firstName&gt;&lt;/author&gt;&lt;/editors&gt;&lt;/publication&gt;&lt;/publications&gt;&lt;cites&gt;&lt;/cites&gt;&lt;/citation&gt;</w:instrText>
+        <w:instrText xml:space="preserve"> ADDIN PAPERS2_CITATIONS &lt;citation&gt;&lt;priority&gt;5&lt;/priority&gt;&lt;uuid&gt;1D6A614F-EBBE-4180-A291-2D897EDD8882&lt;/uuid&gt;&lt;publications&gt;&lt;publication&gt;&lt;subtype&gt;400&lt;/subtype&gt;&lt;publisher&gt;Public Library of Science&lt;/publisher&gt;&lt;title&gt;Social contacts and mixing patterns relevant to the spread of infectious diseases.&lt;/title&gt;&lt;url&gt;http://dx.plos.org/10.1371/journal.pmed.0050074&lt;/url&gt;&lt;volume&gt;5&lt;/volume&gt;&lt;publication_date&gt;99200803251200000000222000&lt;/publication_date&gt;&lt;uuid&gt;171F9B82-9814-4748-8BE8-68ECAF8BFCD1&lt;/uuid&gt;&lt;type&gt;400&lt;/type&gt;&lt;accepted_date&gt;99200802151200000000222000&lt;/accepted_date&gt;&lt;number&gt;3&lt;/number&gt;&lt;submission_date&gt;99200708081200000000222000&lt;/submission_date&gt;&lt;doi&gt;10.1371/journal.pmed.0050074&lt;/doi&gt;&lt;institution&gt;Microbiology Unit, Laboratoire National de Santé, Luxembourg, Luxembourg. joel.mossong@lns.etat.lu&lt;/institution&gt;&lt;startpage&gt;e74&lt;/startpage&gt;&lt;bundle&gt;&lt;publication&gt;&lt;title&gt;PLoS Med&lt;/title&gt;&lt;uuid&gt;D21F7585-43D6-46E5-A65F-0EDCFB4252C8&lt;/uuid&gt;&lt;subtype&gt;-100&lt;/subtype&gt;&lt;publisher&gt;Public Library of Science&lt;/publisher&gt;&lt;type&gt;-100&lt;/type&gt;&lt;/publication&gt;&lt;/bundle&gt;&lt;authors&gt;&lt;author&gt;&lt;lastName&gt;Mossong&lt;/lastName&gt;&lt;firstName&gt;Joël&lt;/firstName&gt;&lt;/author&gt;&lt;author&gt;&lt;lastName&gt;Hens&lt;/lastName&gt;&lt;firstName&gt;Niel&lt;/firstName&gt;&lt;/author&gt;&lt;author&gt;&lt;lastName&gt;Jit&lt;/lastName&gt;&lt;firstName&gt;Mark&lt;/firstName&gt;&lt;/author&gt;&lt;author&gt;&lt;lastName&gt;Beutels&lt;/lastName&gt;&lt;firstName&gt;Philippe&lt;/firstName&gt;&lt;/author&gt;&lt;author&gt;&lt;lastName&gt;Auranen&lt;/lastName&gt;&lt;firstName&gt;Kari&lt;/firstName&gt;&lt;/author&gt;&lt;author&gt;&lt;lastName&gt;Mikolajczyk&lt;/lastName&gt;&lt;firstName&gt;Rafael&lt;/firstName&gt;&lt;/author&gt;&lt;author&gt;&lt;lastName&gt;Massari&lt;/lastName&gt;&lt;firstName&gt;Marco&lt;/firstName&gt;&lt;/author&gt;&lt;author&gt;&lt;lastName&gt;Salmaso&lt;/lastName&gt;&lt;firstName&gt;Stefania&lt;/firstName&gt;&lt;/author&gt;&lt;author&gt;&lt;lastName&gt;Tomba&lt;/lastName&gt;&lt;firstName&gt;Gianpaolo&lt;/firstName&gt;&lt;middleNames&gt;Scalia&lt;/middleNames&gt;&lt;/author&gt;&lt;author&gt;&lt;lastName&gt;Wallinga&lt;/lastName&gt;&lt;firstName&gt;Jacco&lt;/firstName&gt;&lt;/author&gt;&lt;author&gt;&lt;lastName&gt;Heijne&lt;/lastName&gt;&lt;firstName&gt;Janneke&lt;/firstName&gt;&lt;/author&gt;&lt;author&gt;&lt;lastName&gt;Sadkowska-Todys&lt;/lastName&gt;&lt;firstName&gt;Malgorzata&lt;/firstName&gt;&lt;/author&gt;&lt;author&gt;&lt;lastName&gt;Rosinska&lt;/lastName&gt;&lt;firstName&gt;Magdalena&lt;/firstName&gt;&lt;/author&gt;&lt;author&gt;&lt;lastName&gt;Edmunds&lt;/lastName&gt;&lt;firstName&gt;W&lt;/firstName&gt;&lt;middleNames&gt;John&lt;/middleNames&gt;&lt;/author&gt;&lt;/authors&gt;&lt;editors&gt;&lt;author&gt;&lt;lastName&gt;Riley&lt;/lastName&gt;&lt;firstName&gt;Steven&lt;/firstName&gt;&lt;/author&gt;&lt;/editors&gt;&lt;/publication&gt;&lt;/publications&gt;&lt;cites&gt;&lt;/cites&gt;&lt;/citation&gt;</w:instrText>
       </w:r>
       <w:r>
         <w:rPr>
@@ -4467,7 +4293,21 @@
         <w:rPr>
           <w:rFonts w:cstheme="minorHAnsi"/>
         </w:rPr>
-        <w:t>(Mossong et al. 2008)</w:t>
+        <w:t>(</w:t>
+      </w:r>
+      <w:proofErr w:type="spellStart"/>
+      <w:r>
+        <w:rPr>
+          <w:rFonts w:cstheme="minorHAnsi"/>
+        </w:rPr>
+        <w:t>Mossong</w:t>
+      </w:r>
+      <w:proofErr w:type="spellEnd"/>
+      <w:r>
+        <w:rPr>
+          <w:rFonts w:cstheme="minorHAnsi"/>
+        </w:rPr>
+        <w:t xml:space="preserve"> et al. 2008)</w:t>
       </w:r>
       <w:r>
         <w:rPr>
@@ -4503,7 +4343,7 @@
         <w:rPr>
           <w:rFonts w:cstheme="minorHAnsi"/>
         </w:rPr>
-        <w:instrText xml:space="preserve"> ADDIN PAPERS2_CITATIONS &lt;citation&gt;&lt;priority&gt;6&lt;/priority&gt;&lt;uuid&gt;A80304A7-2FD5-4B85-998A-D28AB39560A1&lt;/uuid&gt;&lt;publications&gt;&lt;publication&gt;&lt;subtype&gt;400&lt;/subtype&gt;&lt;title&gt;Age- and Sex-Specific Social Contact Patterns and Incidence of Mycobacterium tuberculosis Infection&lt;/title&gt;&lt;url&gt;https://academic.oup.com/aje/article-lookup/doi/10.1093/aje/kwv160&lt;/url&gt;&lt;volume&gt;183&lt;/volume&gt;&lt;publication_date&gt;99201600001200000000200000&lt;/publication_date&gt;&lt;uuid&gt;08A18388-5D45-4D89-8444-0EE7E020DA71&lt;/uuid&gt;&lt;type&gt;400&lt;/type&gt;&lt;accepted_date&gt;99201506151200000000222000&lt;/accepted_date&gt;&lt;number&gt;2&lt;/number&gt;&lt;citekey&gt;Dodd:2016gw&lt;/citekey&gt;&lt;submission_date&gt;99201410141200000000222000&lt;/submission_date&gt;&lt;doi&gt;10.1093/aje/kwv160&lt;/doi&gt;&lt;startpage&gt;156&lt;/startpage&gt;&lt;endpage&gt;166&lt;/endpage&gt;&lt;bundle&gt;&lt;publication&gt;&lt;title&gt;American Journal of Epidemiology&lt;/title&gt;&lt;uuid&gt;3197F69B-8BD3-4927-A21D-4C6C4A4CA98E&lt;/uuid&gt;&lt;subtype&gt;-100&lt;/subtype&gt;&lt;publisher&gt;Oxford University Press&lt;/publisher&gt;&lt;type&gt;-100&lt;/type&gt;&lt;/publication&gt;&lt;/bundle&gt;&lt;authors&gt;&lt;author&gt;&lt;lastName&gt;Dodd&lt;/lastName&gt;&lt;firstName&gt;Peter&lt;/firstName&gt;&lt;middleNames&gt;J&lt;/middleNames&gt;&lt;/author&gt;&lt;author&gt;&lt;lastName&gt;Looker&lt;/lastName&gt;&lt;firstName&gt;Clare&lt;/firstName&gt;&lt;/author&gt;&lt;author&gt;&lt;lastName&gt;Plumb&lt;/lastName&gt;&lt;firstName&gt;Ian&lt;/firstName&gt;&lt;middleNames&gt;D&lt;/middleNames&gt;&lt;/author&gt;&lt;author&gt;&lt;lastName&gt;Bond&lt;/lastName&gt;&lt;firstName&gt;Virginia&lt;/firstName&gt;&lt;/author&gt;&lt;author&gt;&lt;lastName&gt;Schaap&lt;/lastName&gt;&lt;firstName&gt;Ab&lt;/firstName&gt;&lt;/author&gt;&lt;author&gt;&lt;lastName&gt;Shanaube&lt;/lastName&gt;&lt;firstName&gt;Kwame&lt;/firstName&gt;&lt;/author&gt;&lt;author&gt;&lt;lastName&gt;Muyoyeta&lt;/lastName&gt;&lt;firstName&gt;Monde&lt;/firstName&gt;&lt;/author&gt;&lt;author&gt;&lt;lastName&gt;Vynnycky&lt;/lastName&gt;&lt;firstName&gt;Emilia&lt;/firstName&gt;&lt;/author&gt;&lt;author&gt;&lt;lastName&gt;Godfrey-Faussett&lt;/lastName&gt;&lt;firstName&gt;Peter&lt;/firstName&gt;&lt;/author&gt;&lt;author&gt;&lt;lastName&gt;Corbett&lt;/lastName&gt;&lt;firstName&gt;Elizabeth&lt;/firstName&gt;&lt;middleNames&gt;L&lt;/middleNames&gt;&lt;/author&gt;&lt;author&gt;&lt;lastName&gt;Beyers&lt;/lastName&gt;&lt;firstName&gt;Nulda&lt;/firstName&gt;&lt;/author&gt;&lt;author&gt;&lt;lastName&gt;Ayles&lt;/lastName&gt;&lt;firstName&gt;Helen&lt;/firstName&gt;&lt;/author&gt;&lt;author&gt;&lt;lastName&gt;White&lt;/lastName&gt;&lt;firstName&gt;Richard&lt;/firstName&gt;&lt;middleNames&gt;G&lt;/middleNames&gt;&lt;/author&gt;&lt;/authors&gt;&lt;/publication&gt;&lt;/publications&gt;&lt;cites&gt;&lt;/cites&gt;&lt;/citation&gt;</w:instrText>
+        <w:instrText xml:space="preserve"> ADDIN PAPERS2_CITATIONS &lt;citation&gt;&lt;priority&gt;6&lt;/priority&gt;&lt;uuid&gt;0E8D7BB9-913A-4E6E-B0F1-578ABB03ADAD&lt;/uuid&gt;&lt;publications&gt;&lt;publication&gt;&lt;subtype&gt;400&lt;/subtype&gt;&lt;title&gt;Age- and Sex-Specific Social Contact Patterns and Incidence of Mycobacterium tuberculosis Infection&lt;/title&gt;&lt;url&gt;https://academic.oup.com/aje/article-lookup/doi/10.1093/aje/kwv160&lt;/url&gt;&lt;volume&gt;183&lt;/volume&gt;&lt;publication_date&gt;99201600001200000000200000&lt;/publication_date&gt;&lt;uuid&gt;08A18388-5D45-4D89-8444-0EE7E020DA71&lt;/uuid&gt;&lt;type&gt;400&lt;/type&gt;&lt;accepted_date&gt;99201506151200000000222000&lt;/accepted_date&gt;&lt;number&gt;2&lt;/number&gt;&lt;citekey&gt;Dodd:2016gw&lt;/citekey&gt;&lt;submission_date&gt;99201410141200000000222000&lt;/submission_date&gt;&lt;doi&gt;10.1093/aje/kwv160&lt;/doi&gt;&lt;startpage&gt;156&lt;/startpage&gt;&lt;endpage&gt;166&lt;/endpage&gt;&lt;bundle&gt;&lt;publication&gt;&lt;title&gt;American Journal of Epidemiology&lt;/title&gt;&lt;uuid&gt;3197F69B-8BD3-4927-A21D-4C6C4A4CA98E&lt;/uuid&gt;&lt;subtype&gt;-100&lt;/subtype&gt;&lt;publisher&gt;Oxford University Press&lt;/publisher&gt;&lt;type&gt;-100&lt;/type&gt;&lt;/publication&gt;&lt;/bundle&gt;&lt;authors&gt;&lt;author&gt;&lt;lastName&gt;Dodd&lt;/lastName&gt;&lt;firstName&gt;Peter&lt;/firstName&gt;&lt;middleNames&gt;J&lt;/middleNames&gt;&lt;/author&gt;&lt;author&gt;&lt;lastName&gt;Looker&lt;/lastName&gt;&lt;firstName&gt;Clare&lt;/firstName&gt;&lt;/author&gt;&lt;author&gt;&lt;lastName&gt;Plumb&lt;/lastName&gt;&lt;firstName&gt;Ian&lt;/firstName&gt;&lt;middleNames&gt;D&lt;/middleNames&gt;&lt;/author&gt;&lt;author&gt;&lt;lastName&gt;Bond&lt;/lastName&gt;&lt;firstName&gt;Virginia&lt;/firstName&gt;&lt;/author&gt;&lt;author&gt;&lt;lastName&gt;Schaap&lt;/lastName&gt;&lt;firstName&gt;Ab&lt;/firstName&gt;&lt;/author&gt;&lt;author&gt;&lt;lastName&gt;Shanaube&lt;/lastName&gt;&lt;firstName&gt;Kwame&lt;/firstName&gt;&lt;/author&gt;&lt;author&gt;&lt;lastName&gt;Muyoyeta&lt;/lastName&gt;&lt;firstName&gt;Monde&lt;/firstName&gt;&lt;/author&gt;&lt;author&gt;&lt;lastName&gt;Vynnycky&lt;/lastName&gt;&lt;firstName&gt;Emilia&lt;/firstName&gt;&lt;/author&gt;&lt;author&gt;&lt;lastName&gt;Godfrey-Faussett&lt;/lastName&gt;&lt;firstName&gt;Peter&lt;/firstName&gt;&lt;/author&gt;&lt;author&gt;&lt;lastName&gt;Corbett&lt;/lastName&gt;&lt;firstName&gt;Elizabeth&lt;/firstName&gt;&lt;middleNames&gt;L&lt;/middleNames&gt;&lt;/author&gt;&lt;author&gt;&lt;lastName&gt;Beyers&lt;/lastName&gt;&lt;firstName&gt;Nulda&lt;/firstName&gt;&lt;/author&gt;&lt;author&gt;&lt;lastName&gt;Ayles&lt;/lastName&gt;&lt;firstName&gt;Helen&lt;/firstName&gt;&lt;/author&gt;&lt;author&gt;&lt;lastName&gt;White&lt;/lastName&gt;&lt;firstName&gt;Richard&lt;/firstName&gt;&lt;middleNames&gt;G&lt;/middleNames&gt;&lt;/author&gt;&lt;/authors&gt;&lt;/publication&gt;&lt;/publications&gt;&lt;cites&gt;&lt;/cites&gt;&lt;/citation&gt;</w:instrText>
       </w:r>
       <w:r>
         <w:rPr>
@@ -4866,7 +4706,21 @@
         <w:rPr>
           <w:rFonts w:cstheme="minorHAnsi"/>
         </w:rPr>
-        <w:t>Models track numbers of individuals in each disease state for each degree class (there are 3k differential equations for a SIR model). See Pastor-</w:t>
+        <w:t xml:space="preserve">Models track numbers of individuals in each disease state for each degree class (there are 3k differential equations for </w:t>
+      </w:r>
+      <w:proofErr w:type="gramStart"/>
+      <w:r>
+        <w:rPr>
+          <w:rFonts w:cstheme="minorHAnsi"/>
+        </w:rPr>
+        <w:t>a</w:t>
+      </w:r>
+      <w:proofErr w:type="gramEnd"/>
+      <w:r>
+        <w:rPr>
+          <w:rFonts w:cstheme="minorHAnsi"/>
+        </w:rPr>
+        <w:t xml:space="preserve"> SIR model). See Pastor-</w:t>
       </w:r>
       <w:proofErr w:type="spellStart"/>
       <w:r>
@@ -4917,6 +4771,7 @@
           <w:rFonts w:cstheme="minorHAnsi"/>
           <w:b/>
         </w:rPr>
+        <w:lastRenderedPageBreak/>
         <w:t>Dyadicity</w:t>
       </w:r>
       <w:proofErr w:type="spellEnd"/>
@@ -6084,7 +5939,21 @@
         <w:rPr>
           <w:rFonts w:eastAsiaTheme="minorEastAsia" w:cstheme="minorHAnsi"/>
         </w:rPr>
-        <w:t xml:space="preserve"> is the average probability that any two sites are linked. If </w:t>
+        <w:t xml:space="preserve"> is the average probability that any two sites are </w:t>
+      </w:r>
+      <w:proofErr w:type="gramStart"/>
+      <w:r>
+        <w:rPr>
+          <w:rFonts w:eastAsiaTheme="minorEastAsia" w:cstheme="minorHAnsi"/>
+        </w:rPr>
+        <w:t>linked.</w:t>
+      </w:r>
+      <w:proofErr w:type="gramEnd"/>
+      <w:r>
+        <w:rPr>
+          <w:rFonts w:eastAsiaTheme="minorEastAsia" w:cstheme="minorHAnsi"/>
+        </w:rPr>
+        <w:t xml:space="preserve"> If </w:t>
       </w:r>
       <m:oMath>
         <m:acc>
@@ -6308,7 +6177,6 @@
             <w:rPr>
               <w:rFonts w:ascii="Cambria Math" w:hAnsi="Cambria Math" w:cstheme="minorHAnsi"/>
             </w:rPr>
-            <w:lastRenderedPageBreak/>
             <m:t>H≡</m:t>
           </m:r>
           <m:sSub>
@@ -6430,7 +6298,21 @@
         <w:rPr>
           <w:rFonts w:cstheme="minorHAnsi"/>
         </w:rPr>
-        <w:t xml:space="preserve"> (H) can be thought of as the connections between 1-0 pair. If D&gt;1, then 1’s tend to link more closely among themselves than expected for a random configuration. If D&lt;1, then 1’s link less densely amongst themselves. Analogous quantitative interpretation can be done with H. </w:t>
+        <w:t xml:space="preserve"> (H) can be thought of as the connections between 1-0 pair. If D&gt;1, then 1’s </w:t>
+      </w:r>
+      <w:proofErr w:type="gramStart"/>
+      <w:r>
+        <w:rPr>
+          <w:rFonts w:cstheme="minorHAnsi"/>
+        </w:rPr>
+        <w:t>tend</w:t>
+      </w:r>
+      <w:proofErr w:type="gramEnd"/>
+      <w:r>
+        <w:rPr>
+          <w:rFonts w:cstheme="minorHAnsi"/>
+        </w:rPr>
+        <w:t xml:space="preserve"> to link more closely among themselves than expected for a random configuration. If D&lt;1, then 1’s link less densely amongst themselves. Analogous quantitative interpretation can be done with H. </w:t>
       </w:r>
     </w:p>
     <w:p>
@@ -6504,7 +6386,7 @@
         <w:rPr>
           <w:rFonts w:cstheme="minorHAnsi"/>
         </w:rPr>
-        <w:instrText xml:space="preserve"> ADDIN PAPERS2_CITATIONS &lt;citation&gt;&lt;priority&gt;11&lt;/priority&gt;&lt;uuid&gt;D0EB12C6-69CF-486F-95ED-5012376E4A3B&lt;/uuid&gt;&lt;publications&gt;&lt;publication&gt;&lt;subtype&gt;400&lt;/subtype&gt;&lt;publisher&gt;National Academy of Sciences&lt;/publisher&gt;&lt;title&gt;Community structure in social and biological networks&lt;/title&gt;&lt;url&gt;http://www.pnas.org/cgi/doi/10.1073/pnas.122653799&lt;/url&gt;&lt;volume&gt;99&lt;/volume&gt;&lt;publication_date&gt;99200206111200000000222000&lt;/publication_date&gt;&lt;uuid&gt;13B7A69D-64EC-4B67-BFB5-D0D955DBEE55&lt;/uuid&gt;&lt;type&gt;400&lt;/type&gt;&lt;number&gt;12&lt;/number&gt;&lt;doi&gt;10.1073/pnas.122653799&lt;/doi&gt;&lt;institution&gt;Santa Fe Institute, 1399 Hyde Park Road, Santa Fe, NM 87501, USA. girvan@santafe.edu&lt;/institution&gt;&lt;startpage&gt;7821&lt;/startpage&gt;&lt;endpage&gt;7826&lt;/endpage&gt;&lt;bundle&gt;&lt;publication&gt;&lt;title&gt;Proceedings of the National Academy of Sciences&lt;/title&gt;&lt;uuid&gt;53C26828-B5E3-4D0E-84ED-7A990BF3E3BE&lt;/uuid&gt;&lt;subtype&gt;-100&lt;/subtype&gt;&lt;publisher&gt;National Acad Sciences&lt;/publisher&gt;&lt;type&gt;-100&lt;/type&gt;&lt;/publication&gt;&lt;/bundle&gt;&lt;authors&gt;&lt;author&gt;&lt;lastName&gt;Girvan&lt;/lastName&gt;&lt;firstName&gt;M&lt;/firstName&gt;&lt;/author&gt;&lt;author&gt;&lt;lastName&gt;Newman&lt;/lastName&gt;&lt;firstName&gt;M&lt;/firstName&gt;&lt;middleNames&gt;E J&lt;/middleNames&gt;&lt;/author&gt;&lt;/authors&gt;&lt;/publication&gt;&lt;/publications&gt;&lt;cites&gt;&lt;/cites&gt;&lt;/citation&gt;</w:instrText>
+        <w:instrText xml:space="preserve"> ADDIN PAPERS2_CITATIONS &lt;citation&gt;&lt;priority&gt;11&lt;/priority&gt;&lt;uuid&gt;A9416659-732E-47C9-9D5A-B1B3E92BBCA1&lt;/uuid&gt;&lt;publications&gt;&lt;publication&gt;&lt;subtype&gt;400&lt;/subtype&gt;&lt;publisher&gt;National Academy of Sciences&lt;/publisher&gt;&lt;title&gt;Community structure in social and biological networks&lt;/title&gt;&lt;url&gt;http://www.pnas.org/cgi/doi/10.1073/pnas.122653799&lt;/url&gt;&lt;volume&gt;99&lt;/volume&gt;&lt;publication_date&gt;99200206111200000000222000&lt;/publication_date&gt;&lt;uuid&gt;13B7A69D-64EC-4B67-BFB5-D0D955DBEE55&lt;/uuid&gt;&lt;type&gt;400&lt;/type&gt;&lt;number&gt;12&lt;/number&gt;&lt;doi&gt;10.1073/pnas.122653799&lt;/doi&gt;&lt;institution&gt;Santa Fe Institute, 1399 Hyde Park Road, Santa Fe, NM 87501, USA. girvan@santafe.edu&lt;/institution&gt;&lt;startpage&gt;7821&lt;/startpage&gt;&lt;endpage&gt;7826&lt;/endpage&gt;&lt;bundle&gt;&lt;publication&gt;&lt;title&gt;Proceedings of the National Academy of Sciences&lt;/title&gt;&lt;uuid&gt;53C26828-B5E3-4D0E-84ED-7A990BF3E3BE&lt;/uuid&gt;&lt;subtype&gt;-100&lt;/subtype&gt;&lt;publisher&gt;National Acad Sciences&lt;/publisher&gt;&lt;type&gt;-100&lt;/type&gt;&lt;/publication&gt;&lt;/bundle&gt;&lt;authors&gt;&lt;author&gt;&lt;lastName&gt;Girvan&lt;/lastName&gt;&lt;firstName&gt;M&lt;/firstName&gt;&lt;/author&gt;&lt;author&gt;&lt;lastName&gt;Newman&lt;/lastName&gt;&lt;firstName&gt;M&lt;/firstName&gt;&lt;middleNames&gt;E J&lt;/middleNames&gt;&lt;/author&gt;&lt;/authors&gt;&lt;/publication&gt;&lt;/publications&gt;&lt;cites&gt;&lt;/cites&gt;&lt;/citation&gt;</w:instrText>
       </w:r>
       <w:r>
         <w:rPr>
@@ -6615,6 +6497,7 @@
           <w:rFonts w:cstheme="minorHAnsi"/>
           <w:b/>
         </w:rPr>
+        <w:lastRenderedPageBreak/>
         <w:t>Pair-wise</w:t>
       </w:r>
       <w:r>
@@ -6653,7 +6536,21 @@
         <w:rPr>
           <w:rFonts w:cstheme="minorHAnsi"/>
         </w:rPr>
-        <w:t xml:space="preserve"> For example can capture networks with clustering or spatial networks.</w:t>
+        <w:t xml:space="preserve"> For </w:t>
+      </w:r>
+      <w:proofErr w:type="gramStart"/>
+      <w:r>
+        <w:rPr>
+          <w:rFonts w:cstheme="minorHAnsi"/>
+        </w:rPr>
+        <w:t>example</w:t>
+      </w:r>
+      <w:proofErr w:type="gramEnd"/>
+      <w:r>
+        <w:rPr>
+          <w:rFonts w:cstheme="minorHAnsi"/>
+        </w:rPr>
+        <w:t xml:space="preserve"> can capture networks with clustering or spatial networks.</w:t>
       </w:r>
       <w:r>
         <w:rPr>
@@ -7163,7 +7060,35 @@
         <w:rPr>
           <w:rFonts w:eastAsiaTheme="minorEastAsia" w:cstheme="minorHAnsi"/>
         </w:rPr>
-        <w:t xml:space="preserve">. But triples can change over time as well.. so they introduce a moment closure approximation. Single-step contact tracing introduced as </w:t>
+        <w:t xml:space="preserve">. But triples can change over time as </w:t>
+      </w:r>
+      <w:proofErr w:type="gramStart"/>
+      <w:r>
+        <w:rPr>
+          <w:rFonts w:eastAsiaTheme="minorEastAsia" w:cstheme="minorHAnsi"/>
+        </w:rPr>
+        <w:t>well..</w:t>
+      </w:r>
+      <w:proofErr w:type="gramEnd"/>
+      <w:r>
+        <w:rPr>
+          <w:rFonts w:eastAsiaTheme="minorEastAsia" w:cstheme="minorHAnsi"/>
+        </w:rPr>
+        <w:t xml:space="preserve"> </w:t>
+      </w:r>
+      <w:proofErr w:type="gramStart"/>
+      <w:r>
+        <w:rPr>
+          <w:rFonts w:eastAsiaTheme="minorEastAsia" w:cstheme="minorHAnsi"/>
+        </w:rPr>
+        <w:t>so</w:t>
+      </w:r>
+      <w:proofErr w:type="gramEnd"/>
+      <w:r>
+        <w:rPr>
+          <w:rFonts w:eastAsiaTheme="minorEastAsia" w:cstheme="minorHAnsi"/>
+        </w:rPr>
+        <w:t xml:space="preserve"> they introduce a moment closure approximation. Single-step contact tracing introduced as </w:t>
       </w:r>
       <m:oMath>
         <m:f>
@@ -7316,7 +7241,6 @@
           <w:rFonts w:cstheme="minorHAnsi"/>
           <w:b/>
         </w:rPr>
-        <w:lastRenderedPageBreak/>
         <w:t xml:space="preserve">Percolation-theory methods: </w:t>
       </w:r>
       <w:r>
@@ -7666,6 +7590,7 @@
         <w:rPr>
           <w:rFonts w:cstheme="minorHAnsi"/>
         </w:rPr>
+        <w:lastRenderedPageBreak/>
         <w:t xml:space="preserve">Dodd, Peter J, Clare Looker, Ian D Plumb, Virginia Bond, Ab </w:t>
       </w:r>
       <w:proofErr w:type="spellStart"/>
@@ -7935,7 +7860,21 @@
         <w:rPr>
           <w:rFonts w:cstheme="minorHAnsi"/>
         </w:rPr>
-        <w:t xml:space="preserve">, et al. 2008. “Social Contacts and Mixing Patterns Relevant to the Spread of Infectious Diseases..” Edited by Steven Riley. </w:t>
+        <w:t xml:space="preserve">, et al. 2008. “Social Contacts and Mixing Patterns Relevant to the Spread of Infectious </w:t>
+      </w:r>
+      <w:proofErr w:type="gramStart"/>
+      <w:r>
+        <w:rPr>
+          <w:rFonts w:cstheme="minorHAnsi"/>
+        </w:rPr>
+        <w:t>Diseases..</w:t>
+      </w:r>
+      <w:proofErr w:type="gramEnd"/>
+      <w:r>
+        <w:rPr>
+          <w:rFonts w:cstheme="minorHAnsi"/>
+        </w:rPr>
+        <w:t xml:space="preserve">” Edited by Steven Riley. </w:t>
       </w:r>
       <w:proofErr w:type="spellStart"/>
       <w:r>
@@ -7959,7 +7898,21 @@
         <w:rPr>
           <w:rFonts w:cstheme="minorHAnsi"/>
         </w:rPr>
-        <w:t xml:space="preserve"> 5 (3). Public Library of Science: e74. doi:10.1371/journal.pmed.0050074.</w:t>
+        <w:t xml:space="preserve"> 5 (3). Public Library of Science: e74. </w:t>
+      </w:r>
+      <w:proofErr w:type="gramStart"/>
+      <w:r>
+        <w:rPr>
+          <w:rFonts w:cstheme="minorHAnsi"/>
+        </w:rPr>
+        <w:t>doi:10.1371/journal.pmed</w:t>
+      </w:r>
+      <w:proofErr w:type="gramEnd"/>
+      <w:r>
+        <w:rPr>
+          <w:rFonts w:cstheme="minorHAnsi"/>
+        </w:rPr>
+        <w:t>.0050074.</w:t>
       </w:r>
     </w:p>
     <w:p>
@@ -8080,7 +8033,6 @@
         <w:rPr>
           <w:rFonts w:cstheme="minorHAnsi"/>
         </w:rPr>
-        <w:lastRenderedPageBreak/>
         <w:t xml:space="preserve">Perkins, S E, M F Ferrari, and P J Hudson. 2008. “The Effects of Social Structure and Sex-Biased Transmission on Macroparasite Infection.” </w:t>
       </w:r>
       <w:r>
@@ -8634,7 +8586,7 @@
     </w:rPrDefault>
     <w:pPrDefault/>
   </w:docDefaults>
-  <w:latentStyles w:defLockedState="0" w:defUIPriority="99" w:defSemiHidden="0" w:defUnhideWhenUsed="0" w:defQFormat="0" w:count="376">
+  <w:latentStyles w:defLockedState="0" w:defUIPriority="99" w:defSemiHidden="0" w:defUnhideWhenUsed="0" w:defQFormat="0" w:count="375">
     <w:lsdException w:name="Normal" w:uiPriority="0" w:qFormat="1"/>
     <w:lsdException w:name="heading 1" w:uiPriority="9" w:qFormat="1"/>
     <w:lsdException w:name="heading 2" w:semiHidden="1" w:uiPriority="9" w:unhideWhenUsed="1" w:qFormat="1"/>
@@ -8740,6 +8692,7 @@
     <w:lsdException w:name="HTML Sample" w:semiHidden="1" w:unhideWhenUsed="1"/>
     <w:lsdException w:name="HTML Typewriter" w:semiHidden="1" w:unhideWhenUsed="1"/>
     <w:lsdException w:name="HTML Variable" w:semiHidden="1" w:unhideWhenUsed="1"/>
+    <w:lsdException w:name="Normal Table" w:semiHidden="1" w:unhideWhenUsed="1"/>
     <w:lsdException w:name="annotation subject" w:semiHidden="1" w:unhideWhenUsed="1"/>
     <w:lsdException w:name="No List" w:semiHidden="1" w:unhideWhenUsed="1"/>
     <w:lsdException w:name="Outline List 1" w:semiHidden="1" w:unhideWhenUsed="1"/>
@@ -8786,8 +8739,10 @@
     <w:lsdException w:name="Table Subtle 2" w:semiHidden="1" w:unhideWhenUsed="1"/>
     <w:lsdException w:name="Table Web 1" w:semiHidden="1" w:unhideWhenUsed="1"/>
     <w:lsdException w:name="Table Web 2" w:semiHidden="1" w:unhideWhenUsed="1"/>
+    <w:lsdException w:name="Table Web 3" w:semiHidden="1" w:unhideWhenUsed="1"/>
     <w:lsdException w:name="Balloon Text" w:semiHidden="1" w:unhideWhenUsed="1"/>
     <w:lsdException w:name="Table Grid" w:uiPriority="39"/>
+    <w:lsdException w:name="Table Theme" w:semiHidden="1" w:unhideWhenUsed="1"/>
     <w:lsdException w:name="Placeholder Text" w:semiHidden="1"/>
     <w:lsdException w:name="No Spacing" w:uiPriority="1" w:qFormat="1"/>
     <w:lsdException w:name="Light Shading" w:uiPriority="60"/>
@@ -9007,7 +8962,6 @@
     <w:lsdException w:name="Smart Hyperlink" w:semiHidden="1" w:unhideWhenUsed="1"/>
     <w:lsdException w:name="Hashtag" w:semiHidden="1" w:unhideWhenUsed="1"/>
     <w:lsdException w:name="Unresolved Mention" w:semiHidden="1" w:unhideWhenUsed="1"/>
-    <w:lsdException w:name="Smart Link" w:semiHidden="1" w:unhideWhenUsed="1"/>
   </w:latentStyles>
   <w:style w:type="paragraph" w:default="1" w:styleId="Normal">
     <w:name w:val="Normal"/>

</xml_diff>